<commit_message>
Changed background with react component from React Bits & updated Resume.docx
</commit_message>
<xml_diff>
--- a/public/Mirza_Resume_2025.docx
+++ b/public/Mirza_Resume_2025.docx
@@ -1,13 +1,13 @@
 
 <file path=word/document.xml><?xml version="1.0" encoding="utf-8"?>
-<w:document xmlns:wpc="http://schemas.microsoft.com/office/word/2010/wordprocessingCanvas" xmlns:cx="http://schemas.microsoft.com/office/drawing/2014/chartex" xmlns:cx1="http://schemas.microsoft.com/office/drawing/2015/9/8/chartex" xmlns:cx2="http://schemas.microsoft.com/office/drawing/2015/10/21/chartex" xmlns:cx3="http://schemas.microsoft.com/office/drawing/2016/5/9/chartex" xmlns:cx4="http://schemas.microsoft.com/office/drawing/2016/5/10/chartex" xmlns:cx5="http://schemas.microsoft.com/office/drawing/2016/5/11/chartex" xmlns:cx6="http://schemas.microsoft.com/office/drawing/2016/5/12/chartex" xmlns:cx7="http://schemas.microsoft.com/office/drawing/2016/5/13/chartex" xmlns:cx8="http://schemas.microsoft.com/office/drawing/2016/5/14/chartex" xmlns:mc="http://schemas.openxmlformats.org/markup-compatibility/2006" xmlns:aink="http://schemas.microsoft.com/office/drawing/2016/ink" xmlns:am3d="http://schemas.microsoft.com/office/drawing/2017/model3d" xmlns:o="urn:schemas-microsoft-com:office:office" xmlns:oel="http://schemas.microsoft.com/office/2019/extlst" xmlns:r="http://schemas.openxmlformats.org/officeDocument/2006/relationships" xmlns:m="http://schemas.openxmlformats.org/officeDocument/2006/math" xmlns:v="urn:schemas-microsoft-com:vml" xmlns:wp14="http://schemas.microsoft.com/office/word/2010/wordprocessingDrawing" xmlns:wp="http://schemas.openxmlformats.org/drawingml/2006/wordprocessingDrawing" xmlns:w10="urn:schemas-microsoft-com:office:word" xmlns:w="http://schemas.openxmlformats.org/wordprocessingml/2006/main" xmlns:w14="http://schemas.microsoft.com/office/word/2010/wordml" xmlns:w15="http://schemas.microsoft.com/office/word/2012/wordml" xmlns:w16cex="http://schemas.microsoft.com/office/word/2018/wordml/cex" xmlns:w16cid="http://schemas.microsoft.com/office/word/2016/wordml/cid" xmlns:w16="http://schemas.microsoft.com/office/word/2018/wordml" xmlns:w16du="http://schemas.microsoft.com/office/word/2023/wordml/word16du" xmlns:w16sdtdh="http://schemas.microsoft.com/office/word/2020/wordml/sdtdatahash" xmlns:w16sdtfl="http://schemas.microsoft.com/office/word/2024/wordml/sdtformatlock" xmlns:w16se="http://schemas.microsoft.com/office/word/2015/wordml/symex" xmlns:wpg="http://schemas.microsoft.com/office/word/2010/wordprocessingGroup" xmlns:wpi="http://schemas.microsoft.com/office/word/2010/wordprocessingInk" xmlns:wne="http://schemas.microsoft.com/office/word/2006/wordml" xmlns:wps="http://schemas.microsoft.com/office/word/2010/wordprocessingShape" mc:Ignorable="w14 w15 w16se w16cid w16 w16cex w16sdtdh w16sdtfl w16du wp14">
+<w:document xmlns:wpc="http://schemas.microsoft.com/office/word/2010/wordprocessingCanvas" xmlns:cx="http://schemas.microsoft.com/office/drawing/2014/chartex" xmlns:cx1="http://schemas.microsoft.com/office/drawing/2015/9/8/chartex" xmlns:cx2="http://schemas.microsoft.com/office/drawing/2015/10/21/chartex" xmlns:cx3="http://schemas.microsoft.com/office/drawing/2016/5/9/chartex" xmlns:cx4="http://schemas.microsoft.com/office/drawing/2016/5/10/chartex" xmlns:cx5="http://schemas.microsoft.com/office/drawing/2016/5/11/chartex" xmlns:cx6="http://schemas.microsoft.com/office/drawing/2016/5/12/chartex" xmlns:cx7="http://schemas.microsoft.com/office/drawing/2016/5/13/chartex" xmlns:cx8="http://schemas.microsoft.com/office/drawing/2016/5/14/chartex" xmlns:mc="http://schemas.openxmlformats.org/markup-compatibility/2006" xmlns:aink="http://schemas.microsoft.com/office/drawing/2016/ink" xmlns:am3d="http://schemas.microsoft.com/office/drawing/2017/model3d" xmlns:o="urn:schemas-microsoft-com:office:office" xmlns:r="http://schemas.openxmlformats.org/officeDocument/2006/relationships" xmlns:m="http://schemas.openxmlformats.org/officeDocument/2006/math" xmlns:v="urn:schemas-microsoft-com:vml" xmlns:wp14="http://schemas.microsoft.com/office/word/2010/wordprocessingDrawing" xmlns:wp="http://schemas.openxmlformats.org/drawingml/2006/wordprocessingDrawing" xmlns:w10="urn:schemas-microsoft-com:office:word" xmlns:w="http://schemas.openxmlformats.org/wordprocessingml/2006/main" xmlns:w14="http://schemas.microsoft.com/office/word/2010/wordml" xmlns:w15="http://schemas.microsoft.com/office/word/2012/wordml" xmlns:w16cid="http://schemas.microsoft.com/office/word/2016/wordml/cid" xmlns:w16se="http://schemas.microsoft.com/office/word/2015/wordml/symex" xmlns:wpg="http://schemas.microsoft.com/office/word/2010/wordprocessingGroup" xmlns:wpi="http://schemas.microsoft.com/office/word/2010/wordprocessingInk" xmlns:wne="http://schemas.microsoft.com/office/word/2006/wordml" xmlns:wps="http://schemas.microsoft.com/office/word/2010/wordprocessingShape" mc:Ignorable="w14 w15 w16se w16cid wp14">
   <w:body>
     <w:p>
       <w:pPr>
         <w:ind w:left="-270" w:right="-420" w:hanging="180"/>
         <w:jc w:val="center"/>
         <w:rPr>
-          <w:rFonts w:ascii="Spectral" w:eastAsia="Spectral" w:hAnsi="Spectral" w:cs="Spectral"/>
+          <w:rFonts w:ascii="Spectral" w:hAnsi="Spectral" w:eastAsia="Spectral" w:cs="Spectral"/>
           <w:b/>
           <w:sz w:val="36"/>
           <w:szCs w:val="36"/>
@@ -15,26 +15,26 @@
       </w:pPr>
       <w:r>
         <w:rPr>
-          <w:rFonts w:ascii="Spectral" w:eastAsia="Spectral" w:hAnsi="Spectral" w:cs="Spectral"/>
+          <w:rFonts w:ascii="Spectral" w:hAnsi="Spectral" w:eastAsia="Spectral" w:cs="Spectral"/>
           <w:b/>
           <w:sz w:val="36"/>
           <w:szCs w:val="36"/>
         </w:rPr>
-        <w:t>Mirza Mahin</w:t>
+        <w:t>Maeen Mirza</w:t>
       </w:r>
     </w:p>
     <w:p>
       <w:pPr>
         <w:jc w:val="center"/>
         <w:rPr>
-          <w:rFonts w:ascii="Spectral" w:eastAsia="Spectral" w:hAnsi="Spectral" w:cs="Spectral"/>
+          <w:rFonts w:ascii="Spectral" w:hAnsi="Spectral" w:eastAsia="Spectral" w:cs="Spectral"/>
           <w:sz w:val="14"/>
           <w:szCs w:val="14"/>
         </w:rPr>
       </w:pPr>
       <w:r>
         <w:rPr>
-          <w:rFonts w:ascii="Spectral" w:eastAsia="Spectral" w:hAnsi="Spectral" w:cs="Spectral"/>
+          <w:rFonts w:ascii="Spectral" w:hAnsi="Spectral" w:eastAsia="Spectral" w:cs="Spectral"/>
           <w:sz w:val="20"/>
           <w:szCs w:val="20"/>
         </w:rPr>
@@ -42,7 +42,7 @@
       </w:r>
       <w:r>
         <w:rPr>
-          <w:rFonts w:ascii="Spectral" w:eastAsia="Spectral" w:hAnsi="Spectral" w:cs="Spectral"/>
+          <w:rFonts w:ascii="Spectral" w:hAnsi="Spectral" w:eastAsia="Spectral" w:cs="Spectral"/>
           <w:color w:val="000000"/>
           <w:sz w:val="20"/>
           <w:szCs w:val="20"/>
@@ -51,7 +51,7 @@
       </w:r>
       <w:r>
         <w:rPr>
-          <w:rFonts w:ascii="Spectral" w:eastAsia="Spectral" w:hAnsi="Spectral" w:cs="Spectral"/>
+          <w:rFonts w:ascii="Spectral" w:hAnsi="Spectral" w:eastAsia="Spectral" w:cs="Spectral"/>
           <w:sz w:val="20"/>
           <w:szCs w:val="20"/>
         </w:rPr>
@@ -60,7 +60,7 @@
       <w:hyperlink r:id="rId5">
         <w:r>
           <w:rPr>
-            <w:rFonts w:ascii="Spectral" w:eastAsia="Spectral" w:hAnsi="Spectral" w:cs="Spectral"/>
+            <w:rFonts w:ascii="Spectral" w:hAnsi="Spectral" w:eastAsia="Spectral" w:cs="Spectral"/>
             <w:color w:val="1155CC"/>
             <w:sz w:val="20"/>
             <w:szCs w:val="20"/>
@@ -74,7 +74,7 @@
       <w:pPr>
         <w:jc w:val="center"/>
         <w:rPr>
-          <w:rFonts w:ascii="Spectral" w:eastAsia="Spectral" w:hAnsi="Spectral" w:cs="Spectral"/>
+          <w:rFonts w:ascii="Spectral" w:hAnsi="Spectral" w:eastAsia="Spectral" w:cs="Spectral"/>
           <w:sz w:val="14"/>
           <w:szCs w:val="14"/>
         </w:rPr>
@@ -83,17 +83,17 @@
     <w:p>
       <w:pPr>
         <w:pBdr>
-          <w:bottom w:val="single" w:sz="6" w:space="1" w:color="000000"/>
+          <w:bottom w:val="single" w:color="000000" w:sz="6" w:space="1"/>
         </w:pBdr>
         <w:rPr>
-          <w:rFonts w:ascii="Spectral" w:eastAsia="Spectral" w:hAnsi="Spectral" w:cs="Spectral"/>
-          <w:sz w:val="22"/>
-          <w:szCs w:val="22"/>
-        </w:rPr>
-      </w:pPr>
-      <w:r>
-        <w:rPr>
-          <w:rFonts w:ascii="Spectral" w:eastAsia="Spectral" w:hAnsi="Spectral" w:cs="Spectral"/>
+          <w:rFonts w:ascii="Spectral" w:hAnsi="Spectral" w:eastAsia="Spectral" w:cs="Spectral"/>
+          <w:sz w:val="22"/>
+          <w:szCs w:val="22"/>
+        </w:rPr>
+      </w:pPr>
+      <w:r>
+        <w:rPr>
+          <w:rFonts w:ascii="Spectral" w:hAnsi="Spectral" w:eastAsia="Spectral" w:cs="Spectral"/>
           <w:b/>
           <w:smallCaps/>
           <w:sz w:val="22"/>
@@ -105,7 +105,7 @@
     <w:p>
       <w:pPr>
         <w:rPr>
-          <w:rFonts w:ascii="Spectral" w:eastAsia="Spectral" w:hAnsi="Spectral" w:cs="Spectral"/>
+          <w:rFonts w:ascii="Spectral" w:hAnsi="Spectral" w:eastAsia="Spectral" w:cs="Spectral"/>
           <w:sz w:val="8"/>
           <w:szCs w:val="8"/>
         </w:rPr>
@@ -114,14 +114,14 @@
     <w:p>
       <w:pPr>
         <w:rPr>
-          <w:rFonts w:ascii="Spectral" w:eastAsia="Spectral" w:hAnsi="Spectral" w:cs="Spectral"/>
-          <w:sz w:val="20"/>
-          <w:szCs w:val="20"/>
-        </w:rPr>
-      </w:pPr>
-      <w:r>
-        <w:rPr>
-          <w:rFonts w:ascii="Spectral" w:eastAsia="Spectral" w:hAnsi="Spectral" w:cs="Spectral"/>
+          <w:rFonts w:ascii="Spectral" w:hAnsi="Spectral" w:eastAsia="Spectral" w:cs="Spectral"/>
+          <w:sz w:val="20"/>
+          <w:szCs w:val="20"/>
+        </w:rPr>
+      </w:pPr>
+      <w:r>
+        <w:rPr>
+          <w:rFonts w:ascii="Spectral" w:hAnsi="Spectral" w:eastAsia="Spectral" w:cs="Spectral"/>
           <w:b/>
           <w:sz w:val="20"/>
           <w:szCs w:val="20"/>
@@ -130,7 +130,7 @@
       </w:r>
       <w:r>
         <w:rPr>
-          <w:rFonts w:ascii="Spectral" w:eastAsia="Spectral" w:hAnsi="Spectral" w:cs="Spectral"/>
+          <w:rFonts w:ascii="Spectral" w:hAnsi="Spectral" w:eastAsia="Spectral" w:cs="Spectral"/>
           <w:sz w:val="20"/>
           <w:szCs w:val="20"/>
         </w:rPr>
@@ -140,14 +140,14 @@
     <w:p>
       <w:pPr>
         <w:rPr>
-          <w:rFonts w:ascii="Spectral" w:eastAsia="Spectral" w:hAnsi="Spectral" w:cs="Spectral"/>
-          <w:sz w:val="20"/>
-          <w:szCs w:val="20"/>
-        </w:rPr>
-      </w:pPr>
-      <w:r>
-        <w:rPr>
-          <w:rFonts w:ascii="Spectral" w:eastAsia="Spectral" w:hAnsi="Spectral" w:cs="Spectral"/>
+          <w:rFonts w:ascii="Spectral" w:hAnsi="Spectral" w:eastAsia="Spectral" w:cs="Spectral"/>
+          <w:sz w:val="20"/>
+          <w:szCs w:val="20"/>
+        </w:rPr>
+      </w:pPr>
+      <w:r>
+        <w:rPr>
+          <w:rFonts w:ascii="Spectral" w:hAnsi="Spectral" w:eastAsia="Spectral" w:cs="Spectral"/>
           <w:b/>
           <w:bCs/>
           <w:sz w:val="20"/>
@@ -157,7 +157,7 @@
       </w:r>
       <w:r>
         <w:rPr>
-          <w:rFonts w:ascii="Spectral" w:eastAsia="Spectral" w:hAnsi="Spectral" w:cs="Spectral"/>
+          <w:rFonts w:ascii="Spectral" w:hAnsi="Spectral" w:eastAsia="Spectral" w:cs="Spectral"/>
           <w:sz w:val="20"/>
           <w:szCs w:val="20"/>
         </w:rPr>
@@ -165,7 +165,7 @@
       </w:r>
       <w:r>
         <w:rPr>
-          <w:rFonts w:ascii="Spectral" w:eastAsia="Spectral" w:hAnsi="Spectral" w:cs="Spectral"/>
+          <w:rFonts w:ascii="Spectral" w:hAnsi="Spectral" w:eastAsia="Spectral" w:cs="Spectral"/>
           <w:sz w:val="20"/>
           <w:szCs w:val="20"/>
         </w:rPr>
@@ -173,7 +173,7 @@
       </w:r>
       <w:r>
         <w:rPr>
-          <w:rFonts w:ascii="Spectral" w:eastAsia="Spectral" w:hAnsi="Spectral" w:cs="Spectral"/>
+          <w:rFonts w:ascii="Spectral" w:hAnsi="Spectral" w:eastAsia="Spectral" w:cs="Spectral"/>
           <w:sz w:val="20"/>
           <w:szCs w:val="20"/>
         </w:rPr>
@@ -181,7 +181,7 @@
       </w:r>
       <w:r>
         <w:rPr>
-          <w:rFonts w:ascii="Spectral" w:eastAsia="Spectral" w:hAnsi="Spectral" w:cs="Spectral"/>
+          <w:rFonts w:ascii="Spectral" w:hAnsi="Spectral" w:eastAsia="Spectral" w:cs="Spectral"/>
           <w:sz w:val="20"/>
           <w:szCs w:val="20"/>
         </w:rPr>
@@ -191,14 +191,14 @@
     <w:p>
       <w:pPr>
         <w:rPr>
-          <w:rFonts w:ascii="Spectral" w:eastAsia="Spectral" w:hAnsi="Spectral" w:cs="Spectral"/>
-          <w:sz w:val="20"/>
-          <w:szCs w:val="20"/>
-        </w:rPr>
-      </w:pPr>
-      <w:r>
-        <w:rPr>
-          <w:rFonts w:ascii="Spectral" w:eastAsia="Spectral" w:hAnsi="Spectral" w:cs="Spectral"/>
+          <w:rFonts w:ascii="Spectral" w:hAnsi="Spectral" w:eastAsia="Spectral" w:cs="Spectral"/>
+          <w:sz w:val="20"/>
+          <w:szCs w:val="20"/>
+        </w:rPr>
+      </w:pPr>
+      <w:r>
+        <w:rPr>
+          <w:rFonts w:ascii="Spectral" w:hAnsi="Spectral" w:eastAsia="Spectral" w:cs="Spectral"/>
           <w:b/>
           <w:bCs/>
           <w:sz w:val="20"/>
@@ -208,7 +208,7 @@
       </w:r>
       <w:r>
         <w:rPr>
-          <w:rFonts w:ascii="Spectral" w:eastAsia="Spectral" w:hAnsi="Spectral" w:cs="Spectral"/>
+          <w:rFonts w:ascii="Spectral" w:hAnsi="Spectral" w:eastAsia="Spectral" w:cs="Spectral"/>
           <w:sz w:val="20"/>
           <w:szCs w:val="20"/>
         </w:rPr>
@@ -218,14 +218,14 @@
     <w:p>
       <w:pPr>
         <w:rPr>
-          <w:rFonts w:ascii="Spectral" w:eastAsia="Spectral" w:hAnsi="Spectral" w:cs="Spectral"/>
-          <w:sz w:val="20"/>
-          <w:szCs w:val="20"/>
-        </w:rPr>
-      </w:pPr>
-      <w:r>
-        <w:rPr>
-          <w:rFonts w:ascii="Spectral" w:eastAsia="Spectral" w:hAnsi="Spectral" w:cs="Spectral"/>
+          <w:rFonts w:ascii="Spectral" w:hAnsi="Spectral" w:eastAsia="Spectral" w:cs="Spectral"/>
+          <w:sz w:val="20"/>
+          <w:szCs w:val="20"/>
+        </w:rPr>
+      </w:pPr>
+      <w:r>
+        <w:rPr>
+          <w:rFonts w:ascii="Spectral" w:hAnsi="Spectral" w:eastAsia="Spectral" w:cs="Spectral"/>
           <w:b/>
           <w:bCs/>
           <w:sz w:val="20"/>
@@ -235,7 +235,7 @@
       </w:r>
       <w:r>
         <w:rPr>
-          <w:rFonts w:ascii="Spectral" w:eastAsia="Spectral" w:hAnsi="Spectral" w:cs="Spectral"/>
+          <w:rFonts w:ascii="Spectral" w:hAnsi="Spectral" w:eastAsia="Spectral" w:cs="Spectral"/>
           <w:sz w:val="20"/>
           <w:szCs w:val="20"/>
         </w:rPr>
@@ -243,7 +243,7 @@
       </w:r>
       <w:r>
         <w:rPr>
-          <w:rFonts w:ascii="Spectral" w:eastAsia="Spectral" w:hAnsi="Spectral" w:cs="Spectral"/>
+          <w:rFonts w:ascii="Spectral" w:hAnsi="Spectral" w:eastAsia="Spectral" w:cs="Spectral"/>
           <w:sz w:val="20"/>
           <w:szCs w:val="20"/>
         </w:rPr>
@@ -253,10 +253,10 @@
     <w:p>
       <w:pPr>
         <w:pBdr>
-          <w:bottom w:val="single" w:sz="6" w:space="1" w:color="000000"/>
+          <w:bottom w:val="single" w:color="000000" w:sz="6" w:space="1"/>
         </w:pBdr>
         <w:rPr>
-          <w:rFonts w:ascii="Spectral" w:eastAsia="Spectral" w:hAnsi="Spectral" w:cs="Spectral"/>
+          <w:rFonts w:ascii="Spectral" w:hAnsi="Spectral" w:eastAsia="Spectral" w:cs="Spectral"/>
           <w:b/>
           <w:smallCaps/>
           <w:sz w:val="22"/>
@@ -267,17 +267,17 @@
     <w:p>
       <w:pPr>
         <w:pBdr>
-          <w:bottom w:val="single" w:sz="6" w:space="1" w:color="000000"/>
+          <w:bottom w:val="single" w:color="000000" w:sz="6" w:space="1"/>
         </w:pBdr>
         <w:rPr>
-          <w:rFonts w:ascii="Spectral" w:eastAsia="Spectral" w:hAnsi="Spectral" w:cs="Spectral"/>
-          <w:sz w:val="22"/>
-          <w:szCs w:val="22"/>
-        </w:rPr>
-      </w:pPr>
-      <w:r>
-        <w:rPr>
-          <w:rFonts w:ascii="Spectral" w:eastAsia="Spectral" w:hAnsi="Spectral" w:cs="Spectral"/>
+          <w:rFonts w:ascii="Spectral" w:hAnsi="Spectral" w:eastAsia="Spectral" w:cs="Spectral"/>
+          <w:sz w:val="22"/>
+          <w:szCs w:val="22"/>
+        </w:rPr>
+      </w:pPr>
+      <w:r>
+        <w:rPr>
+          <w:rFonts w:ascii="Spectral" w:hAnsi="Spectral" w:eastAsia="Spectral" w:cs="Spectral"/>
           <w:b/>
           <w:smallCaps/>
           <w:sz w:val="22"/>
@@ -289,7 +289,7 @@
     <w:p>
       <w:pPr>
         <w:rPr>
-          <w:rFonts w:ascii="Spectral" w:eastAsia="Spectral" w:hAnsi="Spectral" w:cs="Spectral"/>
+          <w:rFonts w:ascii="Spectral" w:hAnsi="Spectral" w:eastAsia="Spectral" w:cs="Spectral"/>
           <w:sz w:val="8"/>
           <w:szCs w:val="8"/>
         </w:rPr>
@@ -302,7 +302,7 @@
           <w:tab w:val="right" w:pos="10503"/>
         </w:tabs>
         <w:rPr>
-          <w:rFonts w:ascii="Spectral" w:eastAsia="Spectral" w:hAnsi="Spectral" w:cs="Spectral"/>
+          <w:rFonts w:ascii="Spectral" w:hAnsi="Spectral" w:eastAsia="Spectral" w:cs="Spectral"/>
           <w:sz w:val="20"/>
           <w:szCs w:val="20"/>
         </w:rPr>
@@ -353,7 +353,7 @@
       </w:r>
       <w:r>
         <w:rPr>
-          <w:rFonts w:ascii="Spectral" w:eastAsia="Spectral" w:hAnsi="Spectral" w:cs="Spectral"/>
+          <w:rFonts w:ascii="Spectral" w:hAnsi="Spectral" w:eastAsia="Spectral" w:cs="Spectral"/>
           <w:b/>
           <w:sz w:val="22"/>
           <w:szCs w:val="22"/>
@@ -368,15 +368,16 @@
           <w:tab w:val="right" w:pos="11064"/>
         </w:tabs>
         <w:rPr>
-          <w:rFonts w:ascii="Spectral" w:eastAsia="Spectral" w:hAnsi="Spectral" w:cs="Spectral"/>
-          <w:sz w:val="20"/>
-          <w:szCs w:val="20"/>
-        </w:rPr>
-      </w:pPr>
-      <w:r>
-        <w:rPr>
-          <w:rFonts w:ascii="Spectral" w:eastAsia="Spectral" w:hAnsi="Spectral" w:cs="Spectral"/>
+          <w:rFonts w:ascii="Spectral" w:hAnsi="Spectral" w:eastAsia="Spectral" w:cs="Spectral"/>
+          <w:sz w:val="20"/>
+          <w:szCs w:val="20"/>
+        </w:rPr>
+      </w:pPr>
+      <w:r>
+        <w:rPr>
+          <w:rFonts w:ascii="Spectral" w:hAnsi="Spectral" w:eastAsia="Spectral" w:cs="Spectral"/>
           <w:b/>
+          <w:bCs/>
           <w:sz w:val="20"/>
           <w:szCs w:val="20"/>
         </w:rPr>
@@ -384,7 +385,7 @@
       </w:r>
       <w:r>
         <w:rPr>
-          <w:rFonts w:ascii="Spectral" w:eastAsia="Spectral" w:hAnsi="Spectral" w:cs="Spectral"/>
+          <w:rFonts w:ascii="Spectral" w:hAnsi="Spectral" w:eastAsia="Spectral" w:cs="Spectral"/>
           <w:sz w:val="20"/>
           <w:szCs w:val="20"/>
         </w:rPr>
@@ -392,7 +393,7 @@
       </w:r>
       <w:r>
         <w:rPr>
-          <w:rFonts w:ascii="Spectral" w:eastAsia="Spectral" w:hAnsi="Spectral" w:cs="Spectral"/>
+          <w:rFonts w:ascii="Spectral" w:hAnsi="Spectral" w:eastAsia="Spectral" w:cs="Spectral"/>
           <w:sz w:val="20"/>
           <w:szCs w:val="20"/>
         </w:rPr>
@@ -400,7 +401,7 @@
       </w:r>
       <w:r>
         <w:rPr>
-          <w:rFonts w:ascii="Spectral" w:eastAsia="Spectral" w:hAnsi="Spectral" w:cs="Spectral"/>
+          <w:rFonts w:ascii="Spectral" w:hAnsi="Spectral" w:eastAsia="Spectral" w:cs="Spectral"/>
           <w:sz w:val="20"/>
           <w:szCs w:val="20"/>
         </w:rPr>
@@ -408,7 +409,7 @@
       </w:r>
       <w:r>
         <w:rPr>
-          <w:rFonts w:ascii="Spectral" w:eastAsia="Spectral" w:hAnsi="Spectral" w:cs="Spectral"/>
+          <w:rFonts w:ascii="Spectral" w:hAnsi="Spectral" w:eastAsia="Spectral" w:cs="Spectral"/>
           <w:sz w:val="20"/>
           <w:szCs w:val="20"/>
         </w:rPr>
@@ -416,51 +417,70 @@
       </w:r>
       <w:r>
         <w:rPr>
-          <w:rFonts w:ascii="Spectral" w:eastAsia="Spectral" w:hAnsi="Spectral" w:cs="Spectral"/>
-          <w:sz w:val="20"/>
-          <w:szCs w:val="20"/>
-        </w:rPr>
-        <w:t xml:space="preserve">       </w:t>
-      </w:r>
-      <w:r>
-        <w:rPr>
-          <w:rFonts w:ascii="Spectral" w:eastAsia="Spectral" w:hAnsi="Spectral" w:cs="Spectral"/>
-          <w:sz w:val="20"/>
-          <w:szCs w:val="20"/>
-        </w:rPr>
-        <w:t xml:space="preserve">  </w:t>
-      </w:r>
-      <w:r>
-        <w:rPr>
-          <w:rFonts w:ascii="Spectral" w:eastAsia="Spectral" w:hAnsi="Spectral" w:cs="Spectral"/>
+          <w:rFonts w:ascii="Spectral" w:hAnsi="Spectral" w:eastAsia="Spectral" w:cs="Spectral"/>
+          <w:sz w:val="20"/>
+          <w:szCs w:val="20"/>
+        </w:rPr>
+        <w:t xml:space="preserve">      </w:t>
+      </w:r>
+      <w:r>
+        <w:rPr>
+          <w:rFonts w:ascii="Spectral" w:hAnsi="Spectral" w:eastAsia="Spectral" w:cs="Spectral"/>
+          <w:sz w:val="20"/>
+          <w:szCs w:val="20"/>
+        </w:rPr>
+        <w:t xml:space="preserve"> </w:t>
+      </w:r>
+      <w:r>
+        <w:rPr>
+          <w:rFonts w:ascii="Spectral" w:hAnsi="Spectral" w:eastAsia="Spectral" w:cs="Spectral"/>
+          <w:b/>
           <w:bCs/>
           <w:sz w:val="20"/>
           <w:szCs w:val="20"/>
         </w:rPr>
-        <w:t>Expected graduation, December 2027</w:t>
-      </w:r>
-    </w:p>
-    <w:p>
-      <w:pPr>
-        <w:rPr>
-          <w:rFonts w:ascii="Spectral" w:eastAsia="Spectral" w:hAnsi="Spectral" w:cs="Spectral"/>
+        <w:t>Expected graduation</w:t>
+      </w:r>
+      <w:r>
+        <w:rPr>
+          <w:rFonts w:ascii="Spectral" w:hAnsi="Spectral" w:eastAsia="Spectral" w:cs="Spectral"/>
           <w:b/>
-          <w:sz w:val="20"/>
-          <w:szCs w:val="20"/>
-        </w:rPr>
-      </w:pPr>
-      <w:r>
-        <w:rPr>
-          <w:rFonts w:ascii="Spectral" w:eastAsia="Spectral" w:hAnsi="Spectral" w:cs="Spectral"/>
+          <w:bCs/>
+          <w:sz w:val="20"/>
+          <w:szCs w:val="20"/>
+        </w:rPr>
+        <w:t>:</w:t>
+      </w:r>
+      <w:r>
+        <w:rPr>
+          <w:rFonts w:ascii="Spectral" w:hAnsi="Spectral" w:eastAsia="Spectral" w:cs="Spectral"/>
+          <w:sz w:val="20"/>
+          <w:szCs w:val="20"/>
+        </w:rPr>
+        <w:t xml:space="preserve"> December 2027</w:t>
+      </w:r>
+    </w:p>
+    <w:p>
+      <w:pPr>
+        <w:rPr>
+          <w:rFonts w:ascii="Spectral" w:hAnsi="Spectral" w:eastAsia="Spectral" w:cs="Spectral"/>
           <w:b/>
           <w:sz w:val="20"/>
           <w:szCs w:val="20"/>
         </w:rPr>
+      </w:pPr>
+      <w:r>
+        <w:rPr>
+          <w:rFonts w:ascii="Spectral" w:hAnsi="Spectral" w:eastAsia="Spectral" w:cs="Spectral"/>
+          <w:b/>
+          <w:sz w:val="20"/>
+          <w:szCs w:val="20"/>
+        </w:rPr>
         <w:t xml:space="preserve">President’s List: </w:t>
       </w:r>
       <w:r>
         <w:rPr>
-          <w:rFonts w:ascii="Spectral" w:eastAsia="Spectral" w:hAnsi="Spectral" w:cs="Spectral"/>
+          <w:rFonts w:ascii="Spectral" w:hAnsi="Spectral" w:eastAsia="Spectral" w:cs="Spectral"/>
           <w:bCs/>
           <w:sz w:val="20"/>
           <w:szCs w:val="20"/>
@@ -471,14 +491,14 @@
     <w:p>
       <w:pPr>
         <w:rPr>
-          <w:rFonts w:ascii="Spectral" w:eastAsia="Spectral" w:hAnsi="Spectral" w:cs="Spectral"/>
-          <w:sz w:val="20"/>
-          <w:szCs w:val="20"/>
-        </w:rPr>
-      </w:pPr>
-      <w:r>
-        <w:rPr>
-          <w:rFonts w:ascii="Spectral" w:eastAsia="Spectral" w:hAnsi="Spectral" w:cs="Spectral"/>
+          <w:rFonts w:ascii="Spectral" w:hAnsi="Spectral" w:eastAsia="Spectral" w:cs="Spectral"/>
+          <w:sz w:val="20"/>
+          <w:szCs w:val="20"/>
+        </w:rPr>
+      </w:pPr>
+      <w:r>
+        <w:rPr>
+          <w:rFonts w:ascii="Spectral" w:hAnsi="Spectral" w:eastAsia="Spectral" w:cs="Spectral"/>
           <w:b/>
           <w:sz w:val="20"/>
           <w:szCs w:val="20"/>
@@ -487,7 +507,7 @@
       </w:r>
       <w:r>
         <w:rPr>
-          <w:rFonts w:ascii="Spectral" w:eastAsia="Spectral" w:hAnsi="Spectral" w:cs="Spectral"/>
+          <w:rFonts w:ascii="Spectral" w:hAnsi="Spectral" w:eastAsia="Spectral" w:cs="Spectral"/>
           <w:sz w:val="20"/>
           <w:szCs w:val="20"/>
         </w:rPr>
@@ -495,7 +515,7 @@
       </w:r>
       <w:r>
         <w:rPr>
-          <w:rFonts w:ascii="Spectral" w:eastAsia="Spectral" w:hAnsi="Spectral" w:cs="Spectral"/>
+          <w:rFonts w:ascii="Spectral" w:hAnsi="Spectral" w:eastAsia="Spectral" w:cs="Spectral"/>
           <w:sz w:val="20"/>
           <w:szCs w:val="20"/>
         </w:rPr>
@@ -503,7 +523,7 @@
       </w:r>
       <w:r>
         <w:rPr>
-          <w:rFonts w:ascii="Spectral" w:eastAsia="Spectral" w:hAnsi="Spectral" w:cs="Spectral"/>
+          <w:rFonts w:ascii="Spectral" w:hAnsi="Spectral" w:eastAsia="Spectral" w:cs="Spectral"/>
           <w:sz w:val="20"/>
           <w:szCs w:val="20"/>
         </w:rPr>
@@ -511,7 +531,7 @@
       </w:r>
       <w:r>
         <w:rPr>
-          <w:rFonts w:ascii="Spectral" w:eastAsia="Spectral" w:hAnsi="Spectral" w:cs="Spectral"/>
+          <w:rFonts w:ascii="Spectral" w:hAnsi="Spectral" w:eastAsia="Spectral" w:cs="Spectral"/>
           <w:sz w:val="20"/>
           <w:szCs w:val="20"/>
         </w:rPr>
@@ -519,7 +539,7 @@
       </w:r>
       <w:r>
         <w:rPr>
-          <w:rFonts w:ascii="Spectral" w:eastAsia="Spectral" w:hAnsi="Spectral" w:cs="Spectral"/>
+          <w:rFonts w:ascii="Spectral" w:hAnsi="Spectral" w:eastAsia="Spectral" w:cs="Spectral"/>
           <w:sz w:val="20"/>
           <w:szCs w:val="20"/>
         </w:rPr>
@@ -527,7 +547,7 @@
       </w:r>
       <w:r>
         <w:rPr>
-          <w:rFonts w:ascii="Spectral" w:eastAsia="Spectral" w:hAnsi="Spectral" w:cs="Spectral"/>
+          <w:rFonts w:ascii="Spectral" w:hAnsi="Spectral" w:eastAsia="Spectral" w:cs="Spectral"/>
           <w:sz w:val="20"/>
           <w:szCs w:val="20"/>
         </w:rPr>
@@ -535,7 +555,7 @@
       </w:r>
       <w:r>
         <w:rPr>
-          <w:rFonts w:ascii="Spectral" w:eastAsia="Spectral" w:hAnsi="Spectral" w:cs="Spectral"/>
+          <w:rFonts w:ascii="Spectral" w:hAnsi="Spectral" w:eastAsia="Spectral" w:cs="Spectral"/>
           <w:sz w:val="20"/>
           <w:szCs w:val="20"/>
         </w:rPr>
@@ -543,7 +563,7 @@
       </w:r>
       <w:r>
         <w:rPr>
-          <w:rFonts w:ascii="Spectral" w:eastAsia="Spectral" w:hAnsi="Spectral" w:cs="Spectral"/>
+          <w:rFonts w:ascii="Spectral" w:hAnsi="Spectral" w:eastAsia="Spectral" w:cs="Spectral"/>
           <w:sz w:val="20"/>
           <w:szCs w:val="20"/>
         </w:rPr>
@@ -551,7 +571,7 @@
       </w:r>
       <w:r>
         <w:rPr>
-          <w:rFonts w:ascii="Spectral" w:eastAsia="Spectral" w:hAnsi="Spectral" w:cs="Spectral"/>
+          <w:rFonts w:ascii="Spectral" w:hAnsi="Spectral" w:eastAsia="Spectral" w:cs="Spectral"/>
           <w:sz w:val="20"/>
           <w:szCs w:val="20"/>
         </w:rPr>
@@ -559,7 +579,7 @@
       </w:r>
       <w:r>
         <w:rPr>
-          <w:rFonts w:ascii="Spectral" w:eastAsia="Spectral" w:hAnsi="Spectral" w:cs="Spectral"/>
+          <w:rFonts w:ascii="Spectral" w:hAnsi="Spectral" w:eastAsia="Spectral" w:cs="Spectral"/>
           <w:sz w:val="20"/>
           <w:szCs w:val="20"/>
         </w:rPr>
@@ -567,7 +587,7 @@
       </w:r>
       <w:r>
         <w:rPr>
-          <w:rFonts w:ascii="Spectral" w:eastAsia="Spectral" w:hAnsi="Spectral" w:cs="Spectral"/>
+          <w:rFonts w:ascii="Spectral" w:hAnsi="Spectral" w:eastAsia="Spectral" w:cs="Spectral"/>
           <w:sz w:val="20"/>
           <w:szCs w:val="20"/>
         </w:rPr>
@@ -575,7 +595,7 @@
       </w:r>
       <w:r>
         <w:rPr>
-          <w:rFonts w:ascii="Spectral" w:eastAsia="Spectral" w:hAnsi="Spectral" w:cs="Spectral"/>
+          <w:rFonts w:ascii="Spectral" w:hAnsi="Spectral" w:eastAsia="Spectral" w:cs="Spectral"/>
           <w:sz w:val="20"/>
           <w:szCs w:val="20"/>
         </w:rPr>
@@ -583,7 +603,7 @@
       </w:r>
       <w:r>
         <w:rPr>
-          <w:rFonts w:ascii="Spectral" w:eastAsia="Spectral" w:hAnsi="Spectral" w:cs="Spectral"/>
+          <w:rFonts w:ascii="Spectral" w:hAnsi="Spectral" w:eastAsia="Spectral" w:cs="Spectral"/>
           <w:sz w:val="20"/>
           <w:szCs w:val="20"/>
         </w:rPr>
@@ -591,7 +611,7 @@
       </w:r>
       <w:r>
         <w:rPr>
-          <w:rFonts w:ascii="Spectral" w:eastAsia="Spectral" w:hAnsi="Spectral" w:cs="Spectral"/>
+          <w:rFonts w:ascii="Spectral" w:hAnsi="Spectral" w:eastAsia="Spectral" w:cs="Spectral"/>
           <w:sz w:val="20"/>
           <w:szCs w:val="20"/>
         </w:rPr>
@@ -601,7 +621,7 @@
     <w:p>
       <w:pPr>
         <w:rPr>
-          <w:rFonts w:ascii="Spectral" w:eastAsia="Spectral" w:hAnsi="Spectral" w:cs="Spectral"/>
+          <w:rFonts w:ascii="Spectral" w:hAnsi="Spectral" w:eastAsia="Spectral" w:cs="Spectral"/>
           <w:sz w:val="20"/>
           <w:szCs w:val="20"/>
         </w:rPr>
@@ -610,17 +630,17 @@
     <w:p>
       <w:pPr>
         <w:pBdr>
-          <w:bottom w:val="single" w:sz="6" w:space="1" w:color="000000"/>
+          <w:bottom w:val="single" w:color="000000" w:sz="6" w:space="1"/>
         </w:pBdr>
         <w:rPr>
-          <w:rFonts w:ascii="Spectral" w:eastAsia="Spectral" w:hAnsi="Spectral" w:cs="Spectral"/>
-          <w:sz w:val="22"/>
-          <w:szCs w:val="22"/>
-        </w:rPr>
-      </w:pPr>
-      <w:r>
-        <w:rPr>
-          <w:rFonts w:ascii="Spectral" w:eastAsia="Spectral" w:hAnsi="Spectral" w:cs="Spectral"/>
+          <w:rFonts w:ascii="Spectral" w:hAnsi="Spectral" w:eastAsia="Spectral" w:cs="Spectral"/>
+          <w:sz w:val="22"/>
+          <w:szCs w:val="22"/>
+        </w:rPr>
+      </w:pPr>
+      <w:r>
+        <w:rPr>
+          <w:rFonts w:ascii="Spectral" w:hAnsi="Spectral" w:eastAsia="Spectral" w:cs="Spectral"/>
           <w:b/>
           <w:smallCaps/>
           <w:sz w:val="22"/>
@@ -632,7 +652,7 @@
     <w:p>
       <w:pPr>
         <w:rPr>
-          <w:rFonts w:ascii="Spectral" w:eastAsia="Spectral" w:hAnsi="Spectral" w:cs="Spectral"/>
+          <w:rFonts w:ascii="Spectral" w:hAnsi="Spectral" w:eastAsia="Spectral" w:cs="Spectral"/>
           <w:sz w:val="8"/>
           <w:szCs w:val="8"/>
         </w:rPr>
@@ -645,15 +665,16 @@
           <w:tab w:val="right" w:pos="10503"/>
         </w:tabs>
         <w:rPr>
-          <w:rFonts w:ascii="Spectral" w:eastAsia="Spectral" w:hAnsi="Spectral" w:cs="Spectral"/>
-          <w:sz w:val="22"/>
-          <w:szCs w:val="22"/>
-        </w:rPr>
-      </w:pPr>
-      <w:r>
-        <w:rPr>
-          <w:rFonts w:ascii="Spectral" w:eastAsia="Spectral" w:hAnsi="Spectral" w:cs="Spectral"/>
-          <w:b/>
+          <w:rFonts w:ascii="Spectral" w:hAnsi="Spectral" w:eastAsia="Spectral" w:cs="Spectral"/>
+          <w:sz w:val="22"/>
+          <w:szCs w:val="22"/>
+        </w:rPr>
+      </w:pPr>
+      <w:r>
+        <w:rPr>
+          <w:rFonts w:ascii="Spectral" w:hAnsi="Spectral" w:eastAsia="Spectral" w:cs="Spectral"/>
+          <w:b w:val="1"/>
+          <w:bCs w:val="1"/>
           <w:sz w:val="22"/>
           <w:szCs w:val="22"/>
         </w:rPr>
@@ -661,9 +682,10 @@
       </w:r>
       <w:r>
         <w:rPr>
-          <w:rFonts w:ascii="Spectral" w:eastAsia="Spectral" w:hAnsi="Spectral" w:cs="Spectral"/>
-          <w:b/>
-          <w:smallCaps/>
+          <w:rFonts w:ascii="Spectral" w:hAnsi="Spectral" w:eastAsia="Spectral" w:cs="Spectral"/>
+          <w:b w:val="1"/>
+          <w:bCs w:val="1"/>
+          <w:smallCaps w:val="1"/>
           <w:sz w:val="23"/>
           <w:szCs w:val="23"/>
         </w:rPr>
@@ -671,111 +693,79 @@
       </w:r>
       <w:r>
         <w:rPr>
-          <w:rFonts w:ascii="Spectral" w:eastAsia="Spectral" w:hAnsi="Spectral" w:cs="Spectral"/>
-          <w:b/>
-          <w:sz w:val="22"/>
-          <w:szCs w:val="22"/>
-        </w:rPr>
-        <w:t>Saginaw, MI                    Aug 2025 – Present</w:t>
-      </w:r>
-    </w:p>
-    <w:p>
-      <w:pPr>
+          <w:rFonts w:ascii="Spectral" w:hAnsi="Spectral" w:eastAsia="Spectral" w:cs="Spectral"/>
+          <w:b w:val="1"/>
+          <w:bCs w:val="1"/>
+          <w:sz w:val="22"/>
+          <w:szCs w:val="22"/>
+        </w:rPr>
+        <w:t xml:space="preserve">Saginaw, MI                   </w:t>
+      </w:r>
+      <w:r>
+        <w:rPr>
+          <w:rFonts w:ascii="Spectral" w:hAnsi="Spectral" w:eastAsia="Spectral" w:cs="Spectral"/>
+          <w:b w:val="1"/>
+          <w:bCs w:val="1"/>
+          <w:sz w:val="22"/>
+          <w:szCs w:val="22"/>
+        </w:rPr>
+        <w:t>Aug 2025 – Present</w:t>
+      </w:r>
+    </w:p>
+    <w:p>
+      <w:pPr>
+        <w:pStyle w:val="ListParagraph"/>
         <w:numPr>
           <w:ilvl w:val="0"/>
-          <w:numId w:val="1"/>
+          <w:numId w:val="6"/>
         </w:numPr>
         <w:rPr>
-          <w:rFonts w:ascii="Spectral" w:eastAsia="Spectral" w:hAnsi="Spectral" w:cs="Spectral"/>
-          <w:sz w:val="20"/>
-          <w:szCs w:val="20"/>
-        </w:rPr>
-      </w:pPr>
-      <w:r>
-        <w:rPr>
-          <w:rFonts w:ascii="Spectral" w:eastAsia="Spectral" w:hAnsi="Spectral" w:cs="Spectral"/>
-          <w:sz w:val="20"/>
-          <w:szCs w:val="20"/>
-        </w:rPr>
-        <w:t>Maintained and updated the alumni database</w:t>
-      </w:r>
-      <w:r>
-        <w:rPr>
-          <w:rFonts w:ascii="Spectral" w:eastAsia="Spectral" w:hAnsi="Spectral" w:cs="Spectral"/>
-          <w:sz w:val="20"/>
-          <w:szCs w:val="20"/>
-        </w:rPr>
-        <w:t xml:space="preserve"> using R</w:t>
-      </w:r>
-      <w:r>
-        <w:rPr>
-          <w:rFonts w:ascii="Spectral" w:eastAsia="Spectral" w:hAnsi="Spectral" w:cs="Spectral"/>
-          <w:sz w:val="20"/>
-          <w:szCs w:val="20"/>
-        </w:rPr>
-        <w:t xml:space="preserve">aiser's </w:t>
-      </w:r>
-      <w:r>
-        <w:rPr>
-          <w:rFonts w:ascii="Spectral" w:eastAsia="Spectral" w:hAnsi="Spectral" w:cs="Spectral"/>
-          <w:sz w:val="20"/>
-          <w:szCs w:val="20"/>
-        </w:rPr>
-        <w:t>E</w:t>
-      </w:r>
-      <w:r>
-        <w:rPr>
-          <w:rFonts w:ascii="Spectral" w:eastAsia="Spectral" w:hAnsi="Spectral" w:cs="Spectral"/>
-          <w:sz w:val="20"/>
-          <w:szCs w:val="20"/>
-        </w:rPr>
-        <w:t>dge</w:t>
-      </w:r>
-      <w:r>
-        <w:rPr>
-          <w:rFonts w:ascii="Spectral" w:eastAsia="Spectral" w:hAnsi="Spectral" w:cs="Spectral"/>
-          <w:sz w:val="20"/>
-          <w:szCs w:val="20"/>
-        </w:rPr>
-        <w:t>, ensuring accuracy, integrity, and organization of records.</w:t>
-      </w:r>
-    </w:p>
-    <w:p>
-      <w:pPr>
+          <w:rFonts w:ascii="Spectral" w:hAnsi="Spectral" w:eastAsia="Spectral" w:cs="Spectral"/>
+        </w:rPr>
+      </w:pPr>
+      <w:r>
+        <w:rPr>
+          <w:rFonts w:ascii="Spectral" w:hAnsi="Spectral" w:eastAsia="Spectral" w:cs="Spectral"/>
+          <w:sz w:val="20"/>
+          <w:szCs w:val="20"/>
+        </w:rPr>
+        <w:t>Improved alumni database accuracy by updating records in Raiser's Edge, ensuring data integrity and streamlined reporting.</w:t>
+      </w:r>
+    </w:p>
+    <w:p>
+      <w:pPr>
+        <w:pStyle w:val="ListParagraph"/>
         <w:numPr>
           <w:ilvl w:val="0"/>
-          <w:numId w:val="1"/>
+          <w:numId w:val="6"/>
         </w:numPr>
         <w:rPr>
-          <w:rFonts w:ascii="Spectral" w:eastAsia="Spectral" w:hAnsi="Spectral" w:cs="Spectral"/>
-          <w:sz w:val="20"/>
-          <w:szCs w:val="20"/>
-        </w:rPr>
-      </w:pPr>
-      <w:r>
-        <w:rPr>
-          <w:rFonts w:ascii="Spectral" w:eastAsia="Spectral" w:hAnsi="Spectral" w:cs="Spectral"/>
-          <w:sz w:val="20"/>
-          <w:szCs w:val="20"/>
-        </w:rPr>
-        <w:t>Assisted with event coordination, including preparing digital content, managing RSVP lists, and organizing logistical details.</w:t>
-      </w:r>
-    </w:p>
-    <w:p>
-      <w:pPr>
+          <w:rFonts w:ascii="Spectral" w:hAnsi="Spectral" w:eastAsia="Spectral" w:cs="Spectral"/>
+        </w:rPr>
+      </w:pPr>
+      <w:r>
+        <w:rPr>
+          <w:rFonts w:ascii="Spectral" w:hAnsi="Spectral" w:eastAsia="Spectral" w:cs="Spectral"/>
+          <w:sz w:val="20"/>
+          <w:szCs w:val="20"/>
+        </w:rPr>
+        <w:t>Coordinated campus events by managing RSVP lists, digital content, and logistics, boosting event participation and efficiency.</w:t>
+      </w:r>
+    </w:p>
+    <w:p>
+      <w:pPr>
+        <w:pStyle w:val="ListParagraph"/>
         <w:numPr>
           <w:ilvl w:val="0"/>
-          <w:numId w:val="1"/>
+          <w:numId w:val="6"/>
         </w:numPr>
         <w:rPr>
-          <w:rFonts w:ascii="Spectral" w:eastAsia="Spectral" w:hAnsi="Spectral" w:cs="Spectral"/>
-          <w:sz w:val="20"/>
-          <w:szCs w:val="20"/>
-        </w:rPr>
-      </w:pPr>
-      <w:r>
-        <w:rPr>
-          <w:rFonts w:ascii="Spectral" w:eastAsia="Spectral" w:hAnsi="Spectral" w:cs="Spectral"/>
+          <w:rFonts w:ascii="Spectral" w:hAnsi="Spectral" w:eastAsia="Spectral" w:cs="Spectral"/>
+        </w:rPr>
+      </w:pPr>
+      <w:r>
+        <w:rPr>
+          <w:rFonts w:ascii="Spectral" w:hAnsi="Spectral" w:eastAsia="Spectral" w:cs="Spectral"/>
           <w:sz w:val="20"/>
           <w:szCs w:val="20"/>
         </w:rPr>
@@ -789,15 +779,16 @@
           <w:tab w:val="right" w:pos="10503"/>
         </w:tabs>
         <w:rPr>
-          <w:rFonts w:ascii="Spectral" w:eastAsia="Spectral" w:hAnsi="Spectral" w:cs="Spectral"/>
-          <w:sz w:val="22"/>
-          <w:szCs w:val="22"/>
-        </w:rPr>
-      </w:pPr>
-      <w:r>
-        <w:rPr>
-          <w:rFonts w:ascii="Spectral" w:eastAsia="Spectral" w:hAnsi="Spectral" w:cs="Spectral"/>
-          <w:b/>
+          <w:rFonts w:ascii="Spectral" w:hAnsi="Spectral" w:eastAsia="Spectral" w:cs="Spectral"/>
+          <w:sz w:val="22"/>
+          <w:szCs w:val="22"/>
+        </w:rPr>
+      </w:pPr>
+      <w:r>
+        <w:rPr>
+          <w:rFonts w:ascii="Spectral" w:hAnsi="Spectral" w:eastAsia="Spectral" w:cs="Spectral"/>
+          <w:b w:val="1"/>
+          <w:bCs w:val="1"/>
           <w:sz w:val="22"/>
           <w:szCs w:val="22"/>
         </w:rPr>
@@ -805,8 +796,9 @@
       </w:r>
       <w:r>
         <w:rPr>
-          <w:rFonts w:ascii="Spectral" w:eastAsia="Spectral" w:hAnsi="Spectral" w:cs="Spectral"/>
-          <w:b/>
+          <w:rFonts w:ascii="Spectral" w:hAnsi="Spectral" w:eastAsia="Spectral" w:cs="Spectral"/>
+          <w:b w:val="1"/>
+          <w:bCs w:val="1"/>
           <w:sz w:val="22"/>
           <w:szCs w:val="22"/>
         </w:rPr>
@@ -814,8 +806,9 @@
       </w:r>
       <w:r>
         <w:rPr>
-          <w:rFonts w:ascii="Spectral" w:eastAsia="Spectral" w:hAnsi="Spectral" w:cs="Spectral"/>
-          <w:b/>
+          <w:rFonts w:ascii="Spectral" w:hAnsi="Spectral" w:eastAsia="Spectral" w:cs="Spectral"/>
+          <w:b w:val="1"/>
+          <w:bCs w:val="1"/>
           <w:sz w:val="22"/>
           <w:szCs w:val="22"/>
         </w:rPr>
@@ -823,9 +816,10 @@
       </w:r>
       <w:r>
         <w:rPr>
-          <w:rFonts w:ascii="Spectral" w:eastAsia="Spectral" w:hAnsi="Spectral" w:cs="Spectral"/>
-          <w:b/>
-          <w:smallCaps/>
+          <w:rFonts w:ascii="Spectral" w:hAnsi="Spectral" w:eastAsia="Spectral" w:cs="Spectral"/>
+          <w:b w:val="1"/>
+          <w:bCs w:val="1"/>
+          <w:smallCaps w:val="1"/>
           <w:sz w:val="23"/>
           <w:szCs w:val="23"/>
         </w:rPr>
@@ -833,17 +827,29 @@
       </w:r>
       <w:r>
         <w:rPr>
-          <w:rFonts w:ascii="Spectral" w:eastAsia="Spectral" w:hAnsi="Spectral" w:cs="Spectral"/>
-          <w:b/>
-          <w:sz w:val="22"/>
-          <w:szCs w:val="22"/>
-        </w:rPr>
-        <w:t xml:space="preserve">Saginaw, MI                 Jan 2024 </w:t>
-      </w:r>
-      <w:r>
-        <w:rPr>
-          <w:rFonts w:ascii="Spectral" w:eastAsia="Spectral" w:hAnsi="Spectral" w:cs="Spectral"/>
-          <w:b/>
+          <w:rFonts w:ascii="Spectral" w:hAnsi="Spectral" w:eastAsia="Spectral" w:cs="Spectral"/>
+          <w:b w:val="1"/>
+          <w:bCs w:val="1"/>
+          <w:sz w:val="22"/>
+          <w:szCs w:val="22"/>
+        </w:rPr>
+        <w:t xml:space="preserve">Saginaw, MI                </w:t>
+      </w:r>
+      <w:r>
+        <w:rPr>
+          <w:rFonts w:ascii="Spectral" w:hAnsi="Spectral" w:eastAsia="Spectral" w:cs="Spectral"/>
+          <w:b w:val="1"/>
+          <w:bCs w:val="1"/>
+          <w:sz w:val="22"/>
+          <w:szCs w:val="22"/>
+        </w:rPr>
+        <w:t xml:space="preserve">Jan 2024 </w:t>
+      </w:r>
+      <w:r>
+        <w:rPr>
+          <w:rFonts w:ascii="Spectral" w:hAnsi="Spectral" w:eastAsia="Spectral" w:cs="Spectral"/>
+          <w:b w:val="1"/>
+          <w:bCs w:val="1"/>
           <w:sz w:val="22"/>
           <w:szCs w:val="22"/>
         </w:rPr>
@@ -851,8 +857,9 @@
       </w:r>
       <w:r>
         <w:rPr>
-          <w:rFonts w:ascii="Spectral" w:eastAsia="Spectral" w:hAnsi="Spectral" w:cs="Spectral"/>
-          <w:b/>
+          <w:rFonts w:ascii="Spectral" w:hAnsi="Spectral" w:eastAsia="Spectral" w:cs="Spectral"/>
+          <w:b w:val="1"/>
+          <w:bCs w:val="1"/>
           <w:sz w:val="22"/>
           <w:szCs w:val="22"/>
         </w:rPr>
@@ -860,8 +867,9 @@
       </w:r>
       <w:r>
         <w:rPr>
-          <w:rFonts w:ascii="Spectral" w:eastAsia="Spectral" w:hAnsi="Spectral" w:cs="Spectral"/>
-          <w:b/>
+          <w:rFonts w:ascii="Spectral" w:hAnsi="Spectral" w:eastAsia="Spectral" w:cs="Spectral"/>
+          <w:b w:val="1"/>
+          <w:bCs w:val="1"/>
           <w:sz w:val="22"/>
           <w:szCs w:val="22"/>
         </w:rPr>
@@ -870,65 +878,62 @@
     </w:p>
     <w:p>
       <w:pPr>
+        <w:pStyle w:val="ListParagraph"/>
         <w:numPr>
           <w:ilvl w:val="0"/>
-          <w:numId w:val="1"/>
+          <w:numId w:val="5"/>
         </w:numPr>
         <w:rPr>
-          <w:rFonts w:ascii="Spectral" w:eastAsia="Spectral" w:hAnsi="Spectral" w:cs="Spectral"/>
-          <w:sz w:val="20"/>
-          <w:szCs w:val="20"/>
-        </w:rPr>
-      </w:pPr>
-      <w:r>
-        <w:rPr>
-          <w:rFonts w:ascii="Spectral" w:eastAsia="Spectral" w:hAnsi="Spectral" w:cs="Spectral"/>
-          <w:sz w:val="20"/>
-          <w:szCs w:val="20"/>
-        </w:rPr>
-        <w:t>Providing technical assistance to students, faculty, and staff for software, hardware, and network issues. This includes diagnosing problems and offering solutions or escalating to higher-level support as needed.</w:t>
-      </w:r>
-    </w:p>
-    <w:p>
-      <w:pPr>
+          <w:rFonts w:ascii="Spectral" w:hAnsi="Spectral" w:eastAsia="Spectral" w:cs="Spectral"/>
+        </w:rPr>
+      </w:pPr>
+      <w:r>
+        <w:rPr>
+          <w:rFonts w:ascii="Spectral" w:hAnsi="Spectral" w:eastAsia="Spectral" w:cs="Spectral"/>
+          <w:sz w:val="20"/>
+          <w:szCs w:val="20"/>
+        </w:rPr>
+        <w:t>Resolved 1000+ software, hardware, and network issue tickets for students, faculty, and staff, raising customer satisfaction scores.</w:t>
+      </w:r>
+    </w:p>
+    <w:p>
+      <w:pPr>
+        <w:pStyle w:val="ListParagraph"/>
         <w:numPr>
           <w:ilvl w:val="0"/>
-          <w:numId w:val="1"/>
+          <w:numId w:val="5"/>
         </w:numPr>
         <w:rPr>
-          <w:rFonts w:ascii="Spectral" w:eastAsia="Spectral" w:hAnsi="Spectral" w:cs="Spectral"/>
-          <w:sz w:val="20"/>
-          <w:szCs w:val="20"/>
-        </w:rPr>
-      </w:pPr>
-      <w:r>
-        <w:rPr>
-          <w:rFonts w:ascii="Spectral" w:eastAsia="Spectral" w:hAnsi="Spectral" w:cs="Spectral"/>
-          <w:sz w:val="20"/>
-          <w:szCs w:val="20"/>
-        </w:rPr>
-        <w:t>Troubleshooting and resolving phone and email support requests to ensure smooth IT operations. Offering step-by-step guidance remotely for system issues and software malfunctions.</w:t>
-      </w:r>
-    </w:p>
-    <w:p>
-      <w:pPr>
+          <w:rFonts w:ascii="Spectral" w:hAnsi="Spectral" w:eastAsia="Spectral" w:cs="Spectral"/>
+        </w:rPr>
+      </w:pPr>
+      <w:r>
+        <w:rPr>
+          <w:rFonts w:ascii="Spectral" w:hAnsi="Spectral" w:eastAsia="Spectral" w:cs="Spectral"/>
+          <w:sz w:val="20"/>
+          <w:szCs w:val="20"/>
+        </w:rPr>
+        <w:t>Delivered step-by-step troubleshooting remotely for recurring system malfunctions.</w:t>
+      </w:r>
+    </w:p>
+    <w:p>
+      <w:pPr>
+        <w:pStyle w:val="ListParagraph"/>
         <w:numPr>
           <w:ilvl w:val="0"/>
-          <w:numId w:val="1"/>
+          <w:numId w:val="5"/>
         </w:numPr>
         <w:rPr>
-          <w:rFonts w:ascii="Spectral" w:eastAsia="Spectral" w:hAnsi="Spectral" w:cs="Spectral"/>
-          <w:sz w:val="20"/>
-          <w:szCs w:val="20"/>
-        </w:rPr>
-      </w:pPr>
-      <w:r>
-        <w:rPr>
-          <w:rFonts w:ascii="Spectral" w:eastAsia="Spectral" w:hAnsi="Spectral" w:cs="Spectral"/>
-          <w:sz w:val="20"/>
-          <w:szCs w:val="20"/>
-        </w:rPr>
-        <w:t>Logging and tracking IT service tickets to ensure timely resolution of issues. Monitoring progress, updating users, and closing tickets when solutions are implemented successfully.</w:t>
+          <w:rFonts w:ascii="Spectral" w:hAnsi="Spectral" w:eastAsia="Spectral" w:cs="Spectral"/>
+        </w:rPr>
+      </w:pPr>
+      <w:r>
+        <w:rPr>
+          <w:rFonts w:ascii="Spectral" w:hAnsi="Spectral" w:eastAsia="Spectral" w:cs="Spectral"/>
+          <w:sz w:val="20"/>
+          <w:szCs w:val="20"/>
+        </w:rPr>
+        <w:t>Managed IT service tickets using tracking software, ensuring 100% closure rate within SLA deadlines.</w:t>
       </w:r>
     </w:p>
     <w:p>
@@ -938,15 +943,16 @@
           <w:tab w:val="right" w:pos="10503"/>
         </w:tabs>
         <w:rPr>
-          <w:rFonts w:ascii="Spectral" w:eastAsia="Spectral" w:hAnsi="Spectral" w:cs="Spectral"/>
-          <w:sz w:val="20"/>
-          <w:szCs w:val="20"/>
-        </w:rPr>
-      </w:pPr>
-      <w:r>
-        <w:rPr>
-          <w:rFonts w:ascii="Spectral" w:eastAsia="Spectral" w:hAnsi="Spectral" w:cs="Spectral"/>
-          <w:b/>
+          <w:rFonts w:ascii="Spectral" w:hAnsi="Spectral" w:eastAsia="Spectral" w:cs="Spectral"/>
+          <w:sz w:val="20"/>
+          <w:szCs w:val="20"/>
+        </w:rPr>
+      </w:pPr>
+      <w:r>
+        <w:rPr>
+          <w:rFonts w:ascii="Spectral" w:hAnsi="Spectral" w:eastAsia="Spectral" w:cs="Spectral"/>
+          <w:b w:val="1"/>
+          <w:bCs w:val="1"/>
           <w:sz w:val="22"/>
           <w:szCs w:val="22"/>
         </w:rPr>
@@ -954,128 +960,132 @@
       </w:r>
       <w:r>
         <w:rPr>
-          <w:rFonts w:ascii="Spectral" w:eastAsia="Spectral" w:hAnsi="Spectral" w:cs="Spectral"/>
+          <w:rFonts w:ascii="Spectral" w:hAnsi="Spectral" w:eastAsia="Spectral" w:cs="Spectral"/>
+          <w:b w:val="1"/>
+          <w:bCs w:val="1"/>
+          <w:smallCaps w:val="1"/>
+          <w:sz w:val="23"/>
+          <w:szCs w:val="23"/>
+        </w:rPr>
+        <w:t xml:space="preserve">| </w:t>
+      </w:r>
+      <w:r>
+        <w:rPr>
+          <w:rFonts w:ascii="Spectral" w:hAnsi="Spectral" w:eastAsia="Spectral" w:cs="Spectral"/>
+          <w:b w:val="1"/>
+          <w:bCs w:val="1"/>
+          <w:sz w:val="22"/>
+          <w:szCs w:val="22"/>
+        </w:rPr>
+        <w:t xml:space="preserve">Raz Flour Mills </w:t>
+      </w:r>
+      <w:r>
+        <w:rPr>
+          <w:rFonts w:ascii="Spectral" w:hAnsi="Spectral" w:eastAsia="Spectral" w:cs="Spectral"/>
+          <w:b w:val="1"/>
+          <w:bCs w:val="1"/>
+          <w:smallCaps w:val="1"/>
+          <w:sz w:val="23"/>
+          <w:szCs w:val="23"/>
+        </w:rPr>
+        <w:t xml:space="preserve">| </w:t>
+      </w:r>
+      <w:r>
+        <w:rPr>
+          <w:rFonts w:ascii="Spectral" w:hAnsi="Spectral" w:eastAsia="Spectral" w:cs="Spectral"/>
+          <w:b w:val="1"/>
+          <w:bCs w:val="1"/>
+          <w:sz w:val="22"/>
+          <w:szCs w:val="22"/>
+        </w:rPr>
+        <w:t xml:space="preserve">Narayanganj, Bangladesh                                                    </w:t>
+      </w:r>
+      <w:r>
+        <w:rPr>
+          <w:rFonts w:ascii="Spectral" w:hAnsi="Spectral" w:eastAsia="Spectral" w:cs="Spectral"/>
+          <w:i w:val="1"/>
+          <w:iCs w:val="1"/>
+          <w:sz w:val="18"/>
+          <w:szCs w:val="18"/>
+        </w:rPr>
+        <w:t xml:space="preserve">        </w:t>
+      </w:r>
+      <w:r>
+        <w:rPr>
+          <w:rFonts w:ascii="Spectral" w:hAnsi="Spectral" w:eastAsia="Spectral" w:cs="Spectral"/>
+          <w:b w:val="1"/>
+          <w:bCs w:val="1"/>
+          <w:sz w:val="22"/>
+          <w:szCs w:val="22"/>
+        </w:rPr>
+        <w:t>Jan 2023 - June 2024</w:t>
+      </w:r>
+    </w:p>
+    <w:p>
+      <w:pPr>
+        <w:pStyle w:val="ListParagraph"/>
+        <w:numPr>
+          <w:ilvl w:val="0"/>
+          <w:numId w:val="2"/>
+        </w:numPr>
+        <w:rPr>
+          <w:rFonts w:ascii="Spectral" w:hAnsi="Spectral" w:eastAsia="Spectral" w:cs="Spectral"/>
+        </w:rPr>
+      </w:pPr>
+      <w:r>
+        <w:rPr>
+          <w:rFonts w:ascii="Spectral" w:hAnsi="Spectral" w:eastAsia="Spectral" w:cs="Spectral"/>
+          <w:sz w:val="20"/>
+          <w:szCs w:val="20"/>
+        </w:rPr>
+        <w:t>Oversaw IT infrastructure for mill operations, reducing downtime through proactive maintenance and upgrades.</w:t>
+      </w:r>
+    </w:p>
+    <w:p>
+      <w:pPr>
+        <w:pStyle w:val="ListParagraph"/>
+        <w:numPr>
+          <w:ilvl w:val="0"/>
+          <w:numId w:val="2"/>
+        </w:numPr>
+        <w:rPr>
+          <w:rFonts w:ascii="Spectral" w:hAnsi="Spectral" w:eastAsia="Spectral" w:cs="Spectral"/>
+        </w:rPr>
+      </w:pPr>
+      <w:r>
+        <w:rPr>
+          <w:rFonts w:ascii="Spectral" w:hAnsi="Spectral" w:eastAsia="Spectral" w:cs="Spectral"/>
+          <w:sz w:val="20"/>
+          <w:szCs w:val="20"/>
+        </w:rPr>
+        <w:t>Installed and maintained networking and software systems, ensuring uninterrupted production workflows.</w:t>
+      </w:r>
+    </w:p>
+    <w:p>
+      <w:pPr>
+        <w:rPr>
+          <w:rFonts w:ascii="Spectral" w:hAnsi="Spectral" w:eastAsia="Spectral" w:cs="Spectral"/>
+          <w:sz w:val="20"/>
+          <w:szCs w:val="20"/>
+        </w:rPr>
+      </w:pPr>
+    </w:p>
+    <w:p>
+      <w:pPr>
+        <w:pBdr>
+          <w:bottom w:val="single" w:color="000000" w:sz="6" w:space="1"/>
+        </w:pBdr>
+        <w:rPr>
+          <w:rFonts w:ascii="Spectral" w:hAnsi="Spectral" w:eastAsia="Spectral" w:cs="Spectral"/>
+          <w:sz w:val="22"/>
+          <w:szCs w:val="22"/>
+        </w:rPr>
+      </w:pPr>
+      <w:r>
+        <w:rPr>
+          <w:rFonts w:ascii="Spectral" w:hAnsi="Spectral" w:eastAsia="Spectral" w:cs="Spectral"/>
           <w:b/>
           <w:smallCaps/>
-          <w:sz w:val="23"/>
-          <w:szCs w:val="23"/>
-        </w:rPr>
-        <w:t xml:space="preserve">| </w:t>
-      </w:r>
-      <w:r>
-        <w:rPr>
-          <w:rFonts w:ascii="Spectral" w:eastAsia="Spectral" w:hAnsi="Spectral" w:cs="Spectral"/>
-          <w:b/>
-          <w:sz w:val="22"/>
-          <w:szCs w:val="22"/>
-        </w:rPr>
-        <w:t xml:space="preserve">Raz Flour Mills </w:t>
-      </w:r>
-      <w:r>
-        <w:rPr>
-          <w:rFonts w:ascii="Spectral" w:eastAsia="Spectral" w:hAnsi="Spectral" w:cs="Spectral"/>
-          <w:b/>
-          <w:smallCaps/>
-          <w:sz w:val="23"/>
-          <w:szCs w:val="23"/>
-        </w:rPr>
-        <w:t xml:space="preserve">| </w:t>
-      </w:r>
-      <w:r>
-        <w:rPr>
-          <w:rFonts w:ascii="Spectral" w:eastAsia="Spectral" w:hAnsi="Spectral" w:cs="Spectral"/>
-          <w:b/>
-          <w:sz w:val="22"/>
-          <w:szCs w:val="22"/>
-        </w:rPr>
-        <w:t xml:space="preserve">Narayanganj, Bangladesh                                                    </w:t>
-      </w:r>
-      <w:r>
-        <w:rPr>
-          <w:rFonts w:ascii="Spectral" w:eastAsia="Spectral" w:hAnsi="Spectral" w:cs="Spectral"/>
-          <w:i/>
-          <w:sz w:val="18"/>
-          <w:szCs w:val="18"/>
-        </w:rPr>
-        <w:t xml:space="preserve">          </w:t>
-      </w:r>
-      <w:r>
-        <w:rPr>
-          <w:rFonts w:ascii="Spectral" w:eastAsia="Spectral" w:hAnsi="Spectral" w:cs="Spectral"/>
-          <w:b/>
-          <w:sz w:val="22"/>
-          <w:szCs w:val="22"/>
-        </w:rPr>
-        <w:t>Jan 2023 - June 2024</w:t>
-      </w:r>
-    </w:p>
-    <w:p>
-      <w:pPr>
-        <w:numPr>
-          <w:ilvl w:val="0"/>
-          <w:numId w:val="1"/>
-        </w:numPr>
-        <w:rPr>
-          <w:rFonts w:ascii="Spectral" w:eastAsia="Spectral" w:hAnsi="Spectral" w:cs="Spectral"/>
-          <w:sz w:val="20"/>
-          <w:szCs w:val="20"/>
-        </w:rPr>
-      </w:pPr>
-      <w:r>
-        <w:rPr>
-          <w:rFonts w:ascii="Spectral" w:eastAsia="Spectral" w:hAnsi="Spectral" w:cs="Spectral"/>
-          <w:sz w:val="20"/>
-          <w:szCs w:val="20"/>
-        </w:rPr>
-        <w:t>Overseeing IT infrastructure and systems implementation and maintenance to ensure regular mill operations. This includes network management, hardware updates, and software installations.</w:t>
-      </w:r>
-    </w:p>
-    <w:p>
-      <w:pPr>
-        <w:numPr>
-          <w:ilvl w:val="0"/>
-          <w:numId w:val="1"/>
-        </w:numPr>
-        <w:rPr>
-          <w:rFonts w:ascii="Spectral" w:eastAsia="Spectral" w:hAnsi="Spectral" w:cs="Spectral"/>
-          <w:sz w:val="20"/>
-          <w:szCs w:val="20"/>
-        </w:rPr>
-      </w:pPr>
-      <w:r>
-        <w:rPr>
-          <w:rFonts w:ascii="Spectral" w:eastAsia="Spectral" w:hAnsi="Spectral" w:cs="Spectral"/>
-          <w:sz w:val="20"/>
-          <w:szCs w:val="20"/>
-        </w:rPr>
-        <w:t>Managing the IT support team to resolve technical issues efficiently. Assigning tasks, providing guidance, and monitoring team performance to meet IT service goals.</w:t>
-      </w:r>
-    </w:p>
-    <w:p>
-      <w:pPr>
-        <w:rPr>
-          <w:rFonts w:ascii="Spectral" w:eastAsia="Spectral" w:hAnsi="Spectral" w:cs="Spectral"/>
-          <w:sz w:val="20"/>
-          <w:szCs w:val="20"/>
-        </w:rPr>
-      </w:pPr>
-    </w:p>
-    <w:p>
-      <w:pPr>
-        <w:pBdr>
-          <w:bottom w:val="single" w:sz="6" w:space="1" w:color="000000"/>
-        </w:pBdr>
-        <w:rPr>
-          <w:rFonts w:ascii="Spectral" w:eastAsia="Spectral" w:hAnsi="Spectral" w:cs="Spectral"/>
-          <w:sz w:val="22"/>
-          <w:szCs w:val="22"/>
-        </w:rPr>
-      </w:pPr>
-      <w:r>
-        <w:rPr>
-          <w:rFonts w:ascii="Spectral" w:eastAsia="Spectral" w:hAnsi="Spectral" w:cs="Spectral"/>
-          <w:b/>
-          <w:smallCaps/>
           <w:sz w:val="22"/>
           <w:szCs w:val="22"/>
         </w:rPr>
@@ -1085,7 +1095,7 @@
     <w:p>
       <w:pPr>
         <w:rPr>
-          <w:rFonts w:ascii="Spectral" w:eastAsia="Spectral" w:hAnsi="Spectral" w:cs="Spectral"/>
+          <w:rFonts w:ascii="Spectral" w:hAnsi="Spectral" w:eastAsia="Spectral" w:cs="Spectral"/>
           <w:sz w:val="8"/>
           <w:szCs w:val="8"/>
         </w:rPr>
@@ -1098,25 +1108,29 @@
           <w:tab w:val="right" w:pos="10503"/>
         </w:tabs>
         <w:rPr>
-          <w:rFonts w:ascii="Spectral" w:eastAsia="Spectral" w:hAnsi="Spectral" w:cs="Spectral"/>
-          <w:sz w:val="22"/>
-          <w:szCs w:val="22"/>
-        </w:rPr>
-      </w:pPr>
-      <w:r>
-        <w:rPr>
-          <w:rFonts w:ascii="Spectral" w:eastAsia="Spectral" w:hAnsi="Spectral" w:cs="Spectral"/>
-          <w:b/>
-          <w:sz w:val="22"/>
-          <w:szCs w:val="22"/>
-        </w:rPr>
-        <w:t>Art Blog Site</w:t>
-      </w:r>
-      <w:r>
-        <w:rPr>
-          <w:rFonts w:ascii="Spectral" w:eastAsia="Spectral" w:hAnsi="Spectral" w:cs="Spectral"/>
-          <w:b/>
-          <w:smallCaps/>
+          <w:rFonts w:ascii="Spectral" w:hAnsi="Spectral" w:eastAsia="Spectral" w:cs="Spectral"/>
+          <w:b w:val="1"/>
+          <w:bCs w:val="1"/>
+          <w:sz w:val="22"/>
+          <w:szCs w:val="22"/>
+        </w:rPr>
+      </w:pPr>
+      <w:r>
+        <w:rPr>
+          <w:rFonts w:ascii="Spectral" w:hAnsi="Spectral" w:eastAsia="Spectral" w:cs="Spectral"/>
+          <w:b w:val="1"/>
+          <w:bCs w:val="1"/>
+          <w:sz w:val="22"/>
+          <w:szCs w:val="22"/>
+        </w:rPr>
+        <w:t>Retro RPG Portfolio Website</w:t>
+      </w:r>
+      <w:r>
+        <w:rPr>
+          <w:rFonts w:ascii="Spectral" w:hAnsi="Spectral" w:eastAsia="Spectral" w:cs="Spectral"/>
+          <w:b w:val="1"/>
+          <w:bCs w:val="1"/>
+          <w:smallCaps w:val="1"/>
           <w:sz w:val="23"/>
           <w:szCs w:val="23"/>
         </w:rPr>
@@ -1124,17 +1138,199 @@
       </w:r>
       <w:r>
         <w:rPr>
-          <w:rFonts w:ascii="Spectral" w:eastAsia="Spectral" w:hAnsi="Spectral" w:cs="Spectral"/>
-          <w:b/>
-          <w:sz w:val="22"/>
-          <w:szCs w:val="22"/>
-        </w:rPr>
-        <w:t xml:space="preserve">Client Project | </w:t>
-      </w:r>
-      <w:hyperlink r:id="rId6">
+          <w:rFonts w:ascii="Spectral" w:hAnsi="Spectral" w:eastAsia="Spectral" w:cs="Spectral"/>
+          <w:b w:val="1"/>
+          <w:bCs w:val="1"/>
+          <w:sz w:val="22"/>
+          <w:szCs w:val="22"/>
+        </w:rPr>
+        <w:t xml:space="preserve">Personal Project | </w:t>
+      </w:r>
+      <w:hyperlink r:id="Rd3d3f7139f3f4633">
         <w:r>
           <w:rPr>
-            <w:rFonts w:ascii="Spectral" w:eastAsia="Spectral" w:hAnsi="Spectral" w:cs="Spectral"/>
+            <w:rFonts w:ascii="Spectral" w:hAnsi="Spectral" w:eastAsia="Spectral" w:cs="Spectral"/>
+            <w:color w:val="1155CC"/>
+            <w:sz w:val="22"/>
+            <w:szCs w:val="22"/>
+            <w:u w:val="single"/>
+          </w:rPr>
+          <w:t>placeholder</w:t>
+        </w:r>
+      </w:hyperlink>
+      <w:r>
+        <w:rPr/>
+        <w:t xml:space="preserve"> for link</w:t>
+      </w:r>
+      <w:r>
+        <w:rPr>
+          <w:rFonts w:ascii="Spectral" w:hAnsi="Spectral" w:eastAsia="Spectral" w:cs="Spectral"/>
+          <w:b w:val="1"/>
+          <w:bCs w:val="1"/>
+          <w:sz w:val="22"/>
+          <w:szCs w:val="22"/>
+        </w:rPr>
+        <w:t xml:space="preserve">                                               </w:t>
+      </w:r>
+      <w:r>
+        <w:rPr>
+          <w:rFonts w:ascii="Spectral" w:hAnsi="Spectral" w:eastAsia="Spectral" w:cs="Spectral"/>
+          <w:b w:val="1"/>
+          <w:bCs w:val="1"/>
+          <w:sz w:val="22"/>
+          <w:szCs w:val="22"/>
+        </w:rPr>
+        <w:t xml:space="preserve">          </w:t>
+      </w:r>
+      <w:r>
+        <w:rPr>
+          <w:rFonts w:ascii="Spectral" w:hAnsi="Spectral" w:eastAsia="Spectral" w:cs="Spectral"/>
+          <w:b w:val="1"/>
+          <w:bCs w:val="1"/>
+          <w:sz w:val="22"/>
+          <w:szCs w:val="22"/>
+        </w:rPr>
+        <w:t>Sept 2025</w:t>
+      </w:r>
+    </w:p>
+    <w:p>
+      <w:pPr>
+        <w:pStyle w:val="ListParagraph"/>
+        <w:numPr>
+          <w:ilvl w:val="0"/>
+          <w:numId w:val="8"/>
+        </w:numPr>
+        <w:tabs>
+          <w:tab w:val="left" w:pos="1134"/>
+          <w:tab w:val="right" w:pos="10503"/>
+        </w:tabs>
+        <w:rPr>
+          <w:rFonts w:ascii="Spectral" w:hAnsi="Spectral" w:eastAsia="Spectral" w:cs="Spectral"/>
+          <w:sz w:val="20"/>
+          <w:szCs w:val="20"/>
+        </w:rPr>
+      </w:pPr>
+      <w:r>
+        <w:rPr>
+          <w:rFonts w:ascii="Spectral" w:hAnsi="Spectral" w:eastAsia="Spectral" w:cs="Spectral"/>
+          <w:sz w:val="20"/>
+          <w:szCs w:val="20"/>
+        </w:rPr>
+        <w:t>Designed and launched a portfolio site with React (</w:t>
+      </w:r>
+      <w:proofErr w:type="spellStart"/>
+      <w:r>
+        <w:rPr>
+          <w:rFonts w:ascii="Spectral" w:hAnsi="Spectral" w:eastAsia="Spectral" w:cs="Spectral"/>
+          <w:sz w:val="20"/>
+          <w:szCs w:val="20"/>
+        </w:rPr>
+        <w:t>Vite</w:t>
+      </w:r>
+      <w:proofErr w:type="spellEnd"/>
+      <w:r>
+        <w:rPr>
+          <w:rFonts w:ascii="Spectral" w:hAnsi="Spectral" w:eastAsia="Spectral" w:cs="Spectral"/>
+          <w:sz w:val="20"/>
+          <w:szCs w:val="20"/>
+        </w:rPr>
+        <w:t>), Tailwind CSS v4, and Framer Motion, improving site engagement with interactive UI elements.</w:t>
+      </w:r>
+    </w:p>
+    <w:p>
+      <w:pPr>
+        <w:pStyle w:val="ListParagraph"/>
+        <w:numPr>
+          <w:ilvl w:val="0"/>
+          <w:numId w:val="8"/>
+        </w:numPr>
+        <w:spacing w:before="240" w:after="240"/>
+        <w:rPr>
+          <w:rFonts w:ascii="Spectral" w:hAnsi="Spectral" w:eastAsia="Spectral" w:cs="Spectral"/>
+          <w:sz w:val="20"/>
+          <w:szCs w:val="20"/>
+        </w:rPr>
+      </w:pPr>
+      <w:r>
+        <w:rPr>
+          <w:rFonts w:ascii="Spectral" w:hAnsi="Spectral" w:eastAsia="Spectral" w:cs="Spectral"/>
+          <w:sz w:val="20"/>
+          <w:szCs w:val="20"/>
+        </w:rPr>
+        <w:t>Built RPG-style skill tree, cartridge-shelf project gallery, and Konami code mini-game, showcasing both creativity and technical expertise.</w:t>
+      </w:r>
+    </w:p>
+    <w:p>
+      <w:pPr>
+        <w:pStyle w:val="ListParagraph"/>
+        <w:numPr>
+          <w:ilvl w:val="0"/>
+          <w:numId w:val="8"/>
+        </w:numPr>
+        <w:rPr>
+          <w:rFonts w:ascii="Spectral" w:hAnsi="Spectral" w:eastAsia="Spectral" w:cs="Spectral"/>
+          <w:sz w:val="20"/>
+          <w:szCs w:val="20"/>
+        </w:rPr>
+      </w:pPr>
+      <w:r>
+        <w:rPr>
+          <w:rFonts w:ascii="Spectral" w:hAnsi="Spectral" w:eastAsia="Spectral" w:cs="Spectral"/>
+          <w:sz w:val="20"/>
+          <w:szCs w:val="20"/>
+        </w:rPr>
+        <w:t>Integrated React Bits component library, improving development speed and consistency across the codebase.</w:t>
+      </w:r>
+    </w:p>
+    <w:p>
+      <w:pPr>
+        <w:tabs>
+          <w:tab w:val="left" w:pos="1134"/>
+          <w:tab w:val="right" w:pos="10503"/>
+        </w:tabs>
+        <w:rPr>
+          <w:rFonts w:ascii="Spectral" w:hAnsi="Spectral" w:eastAsia="Spectral" w:cs="Spectral"/>
+          <w:b w:val="1"/>
+          <w:bCs w:val="1"/>
+          <w:sz w:val="22"/>
+          <w:szCs w:val="22"/>
+        </w:rPr>
+      </w:pPr>
+      <w:r>
+        <w:rPr>
+          <w:rFonts w:ascii="Spectral" w:hAnsi="Spectral" w:eastAsia="Spectral" w:cs="Spectral"/>
+          <w:b w:val="1"/>
+          <w:bCs w:val="1"/>
+          <w:sz w:val="22"/>
+          <w:szCs w:val="22"/>
+        </w:rPr>
+        <w:t>Art Blog Site</w:t>
+      </w:r>
+      <w:r>
+        <w:rPr>
+          <w:rFonts w:ascii="Spectral" w:hAnsi="Spectral" w:eastAsia="Spectral" w:cs="Spectral"/>
+          <w:b w:val="1"/>
+          <w:bCs w:val="1"/>
+          <w:smallCaps w:val="1"/>
+          <w:sz w:val="23"/>
+          <w:szCs w:val="23"/>
+        </w:rPr>
+        <w:t xml:space="preserve"> | </w:t>
+      </w:r>
+      <w:r>
+        <w:rPr>
+          <w:rFonts w:ascii="Spectral" w:hAnsi="Spectral" w:eastAsia="Spectral" w:cs="Spectral"/>
+          <w:b w:val="1"/>
+          <w:bCs w:val="1"/>
+          <w:sz w:val="22"/>
+          <w:szCs w:val="22"/>
+        </w:rPr>
+        <w:t xml:space="preserve">Client Project | </w:t>
+      </w:r>
+      <w:hyperlink r:id="R61fe2b3010c2426c">
+        <w:r>
+          <w:rPr>
+            <w:rFonts w:ascii="Spectral" w:hAnsi="Spectral" w:eastAsia="Spectral" w:cs="Spectral"/>
             <w:color w:val="1155CC"/>
             <w:sz w:val="22"/>
             <w:szCs w:val="22"/>
@@ -1145,202 +1341,127 @@
       </w:hyperlink>
       <w:r>
         <w:rPr>
-          <w:rFonts w:ascii="Spectral" w:eastAsia="Spectral" w:hAnsi="Spectral" w:cs="Spectral"/>
-          <w:b/>
-          <w:sz w:val="22"/>
-          <w:szCs w:val="22"/>
-        </w:rPr>
-        <w:t xml:space="preserve">                                                                                January 2023</w:t>
-      </w:r>
-    </w:p>
-    <w:p>
-      <w:pPr>
+          <w:rFonts w:ascii="Spectral" w:hAnsi="Spectral" w:eastAsia="Spectral" w:cs="Spectral"/>
+          <w:b w:val="1"/>
+          <w:bCs w:val="1"/>
+          <w:sz w:val="22"/>
+          <w:szCs w:val="22"/>
+        </w:rPr>
+        <w:t xml:space="preserve">                                                                              </w:t>
+      </w:r>
+      <w:r>
+        <w:rPr>
+          <w:rFonts w:ascii="Spectral" w:hAnsi="Spectral" w:eastAsia="Spectral" w:cs="Spectral"/>
+          <w:b w:val="1"/>
+          <w:bCs w:val="1"/>
+          <w:sz w:val="22"/>
+          <w:szCs w:val="22"/>
+        </w:rPr>
+        <w:t xml:space="preserve"> </w:t>
+      </w:r>
+      <w:r>
+        <w:rPr>
+          <w:rFonts w:ascii="Spectral" w:hAnsi="Spectral" w:eastAsia="Spectral" w:cs="Spectral"/>
+          <w:b w:val="1"/>
+          <w:bCs w:val="1"/>
+          <w:sz w:val="22"/>
+          <w:szCs w:val="22"/>
+        </w:rPr>
+        <w:t xml:space="preserve">        </w:t>
+      </w:r>
+      <w:r>
+        <w:rPr>
+          <w:rFonts w:ascii="Spectral" w:hAnsi="Spectral" w:eastAsia="Spectral" w:cs="Spectral"/>
+          <w:b w:val="1"/>
+          <w:bCs w:val="1"/>
+          <w:sz w:val="22"/>
+          <w:szCs w:val="22"/>
+        </w:rPr>
+        <w:t>Jan</w:t>
+      </w:r>
+      <w:r>
+        <w:rPr>
+          <w:rFonts w:ascii="Spectral" w:hAnsi="Spectral" w:eastAsia="Spectral" w:cs="Spectral"/>
+          <w:b w:val="1"/>
+          <w:bCs w:val="1"/>
+          <w:sz w:val="22"/>
+          <w:szCs w:val="22"/>
+        </w:rPr>
+        <w:t xml:space="preserve"> </w:t>
+      </w:r>
+      <w:r>
+        <w:rPr>
+          <w:rFonts w:ascii="Spectral" w:hAnsi="Spectral" w:eastAsia="Spectral" w:cs="Spectral"/>
+          <w:b w:val="1"/>
+          <w:bCs w:val="1"/>
+          <w:sz w:val="22"/>
+          <w:szCs w:val="22"/>
+        </w:rPr>
+        <w:t>2023</w:t>
+      </w:r>
+    </w:p>
+    <w:p>
+      <w:pPr>
+        <w:pStyle w:val="ListParagraph"/>
         <w:numPr>
           <w:ilvl w:val="0"/>
           <w:numId w:val="1"/>
         </w:numPr>
         <w:rPr>
-          <w:rFonts w:ascii="Spectral" w:eastAsia="Spectral" w:hAnsi="Spectral" w:cs="Spectral"/>
-          <w:sz w:val="20"/>
-          <w:szCs w:val="20"/>
-        </w:rPr>
-      </w:pPr>
-      <w:r>
-        <w:rPr>
-          <w:rFonts w:ascii="Spectral" w:eastAsia="Spectral" w:hAnsi="Spectral" w:cs="Spectral"/>
-          <w:sz w:val="20"/>
-          <w:szCs w:val="20"/>
-        </w:rPr>
-        <w:t>Developed a simple front-end website to host art blog posts for a client.</w:t>
-      </w:r>
-    </w:p>
-    <w:p>
-      <w:pPr>
+          <w:rFonts w:ascii="Spectral" w:hAnsi="Spectral" w:eastAsia="Spectral" w:cs="Spectral"/>
+        </w:rPr>
+      </w:pPr>
+      <w:r>
+        <w:rPr>
+          <w:rFonts w:ascii="Spectral" w:hAnsi="Spectral" w:eastAsia="Spectral" w:cs="Spectral"/>
+          <w:sz w:val="20"/>
+          <w:szCs w:val="20"/>
+        </w:rPr>
+        <w:t>Delivered a responsive art blogging platform using HTML, SASS, and Hugo, cutting publishing time by 50% with a streamlined CMS.</w:t>
+      </w:r>
+    </w:p>
+    <w:p>
+      <w:pPr>
+        <w:pStyle w:val="ListParagraph"/>
         <w:numPr>
           <w:ilvl w:val="0"/>
           <w:numId w:val="1"/>
         </w:numPr>
         <w:rPr>
-          <w:rFonts w:ascii="Spectral" w:eastAsia="Spectral" w:hAnsi="Spectral" w:cs="Spectral"/>
-          <w:sz w:val="20"/>
-          <w:szCs w:val="20"/>
-        </w:rPr>
-      </w:pPr>
-      <w:r>
-        <w:rPr>
-          <w:rFonts w:ascii="Spectral" w:eastAsia="Spectral" w:hAnsi="Spectral" w:cs="Spectral"/>
-          <w:sz w:val="20"/>
-          <w:szCs w:val="20"/>
-        </w:rPr>
-        <w:t>Utilized HTML, SASS, and Hugo to develop a responsive static site, with Matrix as the backend and Netlify for hosting. Leveraged SASS for cleaner, modular CSS, enhancing code readability and maintainability. Hugo, a static site generator, was chosen to streamline content creation, allowing users to post without interacting with the backend, ensuring a seamless and efficient blogging experience.</w:t>
-      </w:r>
-    </w:p>
-    <w:p>
-      <w:pPr>
-        <w:numPr>
-          <w:ilvl w:val="0"/>
-          <w:numId w:val="1"/>
-        </w:numPr>
-        <w:rPr>
-          <w:rFonts w:ascii="Spectral" w:eastAsia="Spectral" w:hAnsi="Spectral" w:cs="Spectral"/>
-          <w:sz w:val="20"/>
-          <w:szCs w:val="20"/>
-        </w:rPr>
-      </w:pPr>
-      <w:r>
-        <w:rPr>
-          <w:rFonts w:ascii="Spectral" w:eastAsia="Spectral" w:hAnsi="Spectral" w:cs="Spectral"/>
-          <w:sz w:val="20"/>
-          <w:szCs w:val="20"/>
-        </w:rPr>
-        <w:t>Integrated Netlify CMS to provide a clean, user-friendly portal for post creation, eliminating the need for a separate admin page. Secured with Netlify Identity, ensuring simplicity and robust security.</w:t>
-      </w:r>
-    </w:p>
-    <w:p>
-      <w:pPr>
-        <w:tabs>
-          <w:tab w:val="left" w:pos="1134"/>
-          <w:tab w:val="right" w:pos="10503"/>
-        </w:tabs>
-        <w:rPr>
-          <w:rFonts w:ascii="Spectral" w:eastAsia="Spectral" w:hAnsi="Spectral" w:cs="Spectral"/>
-          <w:sz w:val="22"/>
-          <w:szCs w:val="22"/>
-        </w:rPr>
-      </w:pPr>
-      <w:r>
-        <w:rPr>
-          <w:rFonts w:ascii="Spectral" w:eastAsia="Spectral" w:hAnsi="Spectral" w:cs="Spectral"/>
-          <w:b/>
-          <w:sz w:val="22"/>
-          <w:szCs w:val="22"/>
-        </w:rPr>
-        <w:lastRenderedPageBreak/>
-        <w:t xml:space="preserve">Mario Clone Game </w:t>
-      </w:r>
-      <w:r>
-        <w:rPr>
-          <w:rFonts w:ascii="Spectral" w:eastAsia="Spectral" w:hAnsi="Spectral" w:cs="Spectral"/>
-          <w:b/>
-          <w:smallCaps/>
-          <w:sz w:val="23"/>
-          <w:szCs w:val="23"/>
-        </w:rPr>
-        <w:t xml:space="preserve">| </w:t>
-      </w:r>
-      <w:r>
-        <w:rPr>
-          <w:rFonts w:ascii="Spectral" w:eastAsia="Spectral" w:hAnsi="Spectral" w:cs="Spectral"/>
-          <w:b/>
-          <w:sz w:val="22"/>
-          <w:szCs w:val="22"/>
-        </w:rPr>
-        <w:t xml:space="preserve">Personal Project | </w:t>
-      </w:r>
-      <w:hyperlink r:id="rId7">
-        <w:r>
-          <w:rPr>
-            <w:rFonts w:ascii="Spectral" w:eastAsia="Spectral" w:hAnsi="Spectral" w:cs="Spectral"/>
-            <w:color w:val="1155CC"/>
-            <w:sz w:val="22"/>
-            <w:szCs w:val="22"/>
-            <w:u w:val="single"/>
-          </w:rPr>
-          <w:t>https://github.com/ArcticWabbit/Clorio</w:t>
-        </w:r>
-      </w:hyperlink>
-      <w:r>
-        <w:rPr>
-          <w:rFonts w:ascii="Spectral" w:eastAsia="Spectral" w:hAnsi="Spectral" w:cs="Spectral"/>
-          <w:b/>
-          <w:sz w:val="22"/>
-          <w:szCs w:val="22"/>
-        </w:rPr>
-        <w:t xml:space="preserve">                                          May</w:t>
-      </w:r>
-      <w:r>
-        <w:rPr>
-          <w:rFonts w:ascii="Spectral" w:eastAsia="Spectral" w:hAnsi="Spectral" w:cs="Spectral"/>
-          <w:b/>
-          <w:sz w:val="22"/>
-          <w:szCs w:val="22"/>
-        </w:rPr>
-        <w:t xml:space="preserve"> </w:t>
-      </w:r>
-      <w:r>
-        <w:rPr>
-          <w:rFonts w:ascii="Spectral" w:eastAsia="Spectral" w:hAnsi="Spectral" w:cs="Spectral"/>
-          <w:b/>
-          <w:sz w:val="22"/>
-          <w:szCs w:val="22"/>
-        </w:rPr>
-        <w:t xml:space="preserve">2022                     </w:t>
-      </w:r>
-    </w:p>
-    <w:p>
-      <w:pPr>
-        <w:numPr>
-          <w:ilvl w:val="0"/>
-          <w:numId w:val="1"/>
-        </w:numPr>
-        <w:rPr>
-          <w:rFonts w:ascii="Spectral" w:eastAsia="Spectral" w:hAnsi="Spectral" w:cs="Spectral"/>
-          <w:sz w:val="20"/>
-          <w:szCs w:val="20"/>
-        </w:rPr>
-      </w:pPr>
-      <w:r>
-        <w:rPr>
-          <w:rFonts w:ascii="Spectral" w:eastAsia="Spectral" w:hAnsi="Spectral" w:cs="Spectral"/>
-          <w:sz w:val="20"/>
-          <w:szCs w:val="20"/>
-        </w:rPr>
-        <w:t>Developed the first level of a Mario game in Unity using C#, implementing character movement, obstacles, and basic gameplay mechanics to replicate the original experience.</w:t>
-      </w:r>
-    </w:p>
-    <w:p>
-      <w:pPr>
-        <w:numPr>
-          <w:ilvl w:val="0"/>
-          <w:numId w:val="1"/>
-        </w:numPr>
-        <w:rPr>
-          <w:rFonts w:ascii="Spectral" w:eastAsia="Spectral" w:hAnsi="Spectral" w:cs="Spectral"/>
-          <w:sz w:val="20"/>
-          <w:szCs w:val="20"/>
-        </w:rPr>
-      </w:pPr>
-      <w:r>
-        <w:rPr>
-          <w:rFonts w:ascii="Spectral" w:eastAsia="Spectral" w:hAnsi="Spectral" w:cs="Spectral"/>
-          <w:sz w:val="20"/>
-          <w:szCs w:val="20"/>
-        </w:rPr>
-        <w:t>Designed and animated interactive elements, such as enemies and power-ups, to enhance gameplay and user engagement, while ensuring smooth performance and intuitive controls.</w:t>
-      </w:r>
+          <w:rFonts w:ascii="Spectral" w:hAnsi="Spectral" w:eastAsia="Spectral" w:cs="Spectral"/>
+        </w:rPr>
+      </w:pPr>
+      <w:r>
+        <w:rPr>
+          <w:rFonts w:ascii="Spectral" w:hAnsi="Spectral" w:eastAsia="Spectral" w:cs="Spectral"/>
+          <w:sz w:val="20"/>
+          <w:szCs w:val="20"/>
+        </w:rPr>
+        <w:t xml:space="preserve">Deployed via </w:t>
+      </w:r>
+      <w:proofErr w:type="spellStart"/>
+      <w:r>
+        <w:rPr>
+          <w:rFonts w:ascii="Spectral" w:hAnsi="Spectral" w:eastAsia="Spectral" w:cs="Spectral"/>
+          <w:sz w:val="20"/>
+          <w:szCs w:val="20"/>
+        </w:rPr>
+        <w:t>Netlify</w:t>
+      </w:r>
+      <w:proofErr w:type="spellEnd"/>
+      <w:r>
+        <w:rPr>
+          <w:rFonts w:ascii="Spectral" w:hAnsi="Spectral" w:eastAsia="Spectral" w:cs="Spectral"/>
+          <w:sz w:val="20"/>
+          <w:szCs w:val="20"/>
+        </w:rPr>
+        <w:t xml:space="preserve"> with secure identity management, enabling client to post seamlessly without backend involvement.</w:t>
+      </w:r>
+      <w:bookmarkStart w:name="_GoBack" w:id="0"/>
+      <w:bookmarkEnd w:id="0"/>
     </w:p>
     <w:sectPr>
-      <w:pgSz w:w="12240" w:h="15840"/>
+      <w:pgSz w:w="12240" w:h="15840" w:orient="portrait"/>
       <w:pgMar w:top="431" w:right="576" w:bottom="431" w:left="576" w:header="432" w:footer="432" w:gutter="0"/>
       <w:pgNumType w:start="1"/>
       <w:cols w:space="720"/>
@@ -1350,8 +1471,573 @@
 </file>
 
 <file path=word/numbering.xml><?xml version="1.0" encoding="utf-8"?>
-<w:numbering xmlns:wpc="http://schemas.microsoft.com/office/word/2010/wordprocessingCanvas" xmlns:cx="http://schemas.microsoft.com/office/drawing/2014/chartex" xmlns:cx1="http://schemas.microsoft.com/office/drawing/2015/9/8/chartex" xmlns:cx2="http://schemas.microsoft.com/office/drawing/2015/10/21/chartex" xmlns:cx3="http://schemas.microsoft.com/office/drawing/2016/5/9/chartex" xmlns:cx4="http://schemas.microsoft.com/office/drawing/2016/5/10/chartex" xmlns:cx5="http://schemas.microsoft.com/office/drawing/2016/5/11/chartex" xmlns:cx6="http://schemas.microsoft.com/office/drawing/2016/5/12/chartex" xmlns:cx7="http://schemas.microsoft.com/office/drawing/2016/5/13/chartex" xmlns:cx8="http://schemas.microsoft.com/office/drawing/2016/5/14/chartex" xmlns:mc="http://schemas.openxmlformats.org/markup-compatibility/2006" xmlns:aink="http://schemas.microsoft.com/office/drawing/2016/ink" xmlns:am3d="http://schemas.microsoft.com/office/drawing/2017/model3d" xmlns:o="urn:schemas-microsoft-com:office:office" xmlns:oel="http://schemas.microsoft.com/office/2019/extlst" xmlns:r="http://schemas.openxmlformats.org/officeDocument/2006/relationships" xmlns:m="http://schemas.openxmlformats.org/officeDocument/2006/math" xmlns:v="urn:schemas-microsoft-com:vml" xmlns:wp14="http://schemas.microsoft.com/office/word/2010/wordprocessingDrawing" xmlns:wp="http://schemas.openxmlformats.org/drawingml/2006/wordprocessingDrawing" xmlns:w10="urn:schemas-microsoft-com:office:word" xmlns:w="http://schemas.openxmlformats.org/wordprocessingml/2006/main" xmlns:w14="http://schemas.microsoft.com/office/word/2010/wordml" xmlns:w15="http://schemas.microsoft.com/office/word/2012/wordml" xmlns:w16cex="http://schemas.microsoft.com/office/word/2018/wordml/cex" xmlns:w16cid="http://schemas.microsoft.com/office/word/2016/wordml/cid" xmlns:w16="http://schemas.microsoft.com/office/word/2018/wordml" xmlns:w16du="http://schemas.microsoft.com/office/word/2023/wordml/word16du" xmlns:w16sdtdh="http://schemas.microsoft.com/office/word/2020/wordml/sdtdatahash" xmlns:w16sdtfl="http://schemas.microsoft.com/office/word/2024/wordml/sdtformatlock" xmlns:w16se="http://schemas.microsoft.com/office/word/2015/wordml/symex" xmlns:wpg="http://schemas.microsoft.com/office/word/2010/wordprocessingGroup" xmlns:wpi="http://schemas.microsoft.com/office/word/2010/wordprocessingInk" xmlns:wne="http://schemas.microsoft.com/office/word/2006/wordml" xmlns:wps="http://schemas.microsoft.com/office/word/2010/wordprocessingShape" mc:Ignorable="w14 w15 w16se w16cid w16 w16cex w16sdtdh w16sdtfl w16du wp14">
+<w:numbering xmlns:wpc="http://schemas.microsoft.com/office/word/2010/wordprocessingCanvas" xmlns:cx="http://schemas.microsoft.com/office/drawing/2014/chartex" xmlns:cx1="http://schemas.microsoft.com/office/drawing/2015/9/8/chartex" xmlns:cx2="http://schemas.microsoft.com/office/drawing/2015/10/21/chartex" xmlns:cx3="http://schemas.microsoft.com/office/drawing/2016/5/9/chartex" xmlns:cx4="http://schemas.microsoft.com/office/drawing/2016/5/10/chartex" xmlns:cx5="http://schemas.microsoft.com/office/drawing/2016/5/11/chartex" xmlns:cx6="http://schemas.microsoft.com/office/drawing/2016/5/12/chartex" xmlns:cx7="http://schemas.microsoft.com/office/drawing/2016/5/13/chartex" xmlns:cx8="http://schemas.microsoft.com/office/drawing/2016/5/14/chartex" xmlns:mc="http://schemas.openxmlformats.org/markup-compatibility/2006" xmlns:aink="http://schemas.microsoft.com/office/drawing/2016/ink" xmlns:am3d="http://schemas.microsoft.com/office/drawing/2017/model3d" xmlns:o="urn:schemas-microsoft-com:office:office" xmlns:r="http://schemas.openxmlformats.org/officeDocument/2006/relationships" xmlns:m="http://schemas.openxmlformats.org/officeDocument/2006/math" xmlns:v="urn:schemas-microsoft-com:vml" xmlns:wp14="http://schemas.microsoft.com/office/word/2010/wordprocessingDrawing" xmlns:wp="http://schemas.openxmlformats.org/drawingml/2006/wordprocessingDrawing" xmlns:w10="urn:schemas-microsoft-com:office:word" xmlns:w="http://schemas.openxmlformats.org/wordprocessingml/2006/main" xmlns:w14="http://schemas.microsoft.com/office/word/2010/wordml" xmlns:w15="http://schemas.microsoft.com/office/word/2012/wordml" xmlns:w16cid="http://schemas.microsoft.com/office/word/2016/wordml/cid" xmlns:w16se="http://schemas.microsoft.com/office/word/2015/wordml/symex" xmlns:wpg="http://schemas.microsoft.com/office/word/2010/wordprocessingGroup" xmlns:wpi="http://schemas.microsoft.com/office/word/2010/wordprocessingInk" xmlns:wne="http://schemas.microsoft.com/office/word/2006/wordml" xmlns:wps="http://schemas.microsoft.com/office/word/2010/wordprocessingShape" mc:Ignorable="w14 w15 w16se w16cid wp14">
   <w:abstractNum w:abstractNumId="0" w15:restartNumberingAfterBreak="0">
+    <w:nsid w:val="082D5EE5"/>
+    <w:multiLevelType w:val="hybridMultilevel"/>
+    <w:tmpl w:val="4A24DCCC"/>
+    <w:lvl w:ilvl="0" w:tplc="FB36D78A">
+      <w:start w:val="1"/>
+      <w:numFmt w:val="bullet"/>
+      <w:lvlText w:val="●"/>
+      <w:lvlJc w:val="left"/>
+      <w:pPr>
+        <w:ind w:left="720" w:hanging="360"/>
+      </w:pPr>
+      <w:rPr>
+        <w:rFonts w:hint="default" w:ascii="Noto Sans Symbols" w:hAnsi="Noto Sans Symbols"/>
+      </w:rPr>
+    </w:lvl>
+    <w:lvl w:ilvl="1" w:tplc="705CDF4C">
+      <w:start w:val="1"/>
+      <w:numFmt w:val="bullet"/>
+      <w:lvlText w:val="o"/>
+      <w:lvlJc w:val="left"/>
+      <w:pPr>
+        <w:ind w:left="1440" w:hanging="360"/>
+      </w:pPr>
+      <w:rPr>
+        <w:rFonts w:hint="default" w:ascii="Courier New" w:hAnsi="Courier New"/>
+      </w:rPr>
+    </w:lvl>
+    <w:lvl w:ilvl="2" w:tplc="DFEE27CA">
+      <w:start w:val="1"/>
+      <w:numFmt w:val="bullet"/>
+      <w:lvlText w:val=""/>
+      <w:lvlJc w:val="left"/>
+      <w:pPr>
+        <w:ind w:left="2160" w:hanging="360"/>
+      </w:pPr>
+      <w:rPr>
+        <w:rFonts w:hint="default" w:ascii="Wingdings" w:hAnsi="Wingdings"/>
+      </w:rPr>
+    </w:lvl>
+    <w:lvl w:ilvl="3" w:tplc="CC046A44">
+      <w:start w:val="1"/>
+      <w:numFmt w:val="bullet"/>
+      <w:lvlText w:val=""/>
+      <w:lvlJc w:val="left"/>
+      <w:pPr>
+        <w:ind w:left="2880" w:hanging="360"/>
+      </w:pPr>
+      <w:rPr>
+        <w:rFonts w:hint="default" w:ascii="Symbol" w:hAnsi="Symbol"/>
+      </w:rPr>
+    </w:lvl>
+    <w:lvl w:ilvl="4" w:tplc="155E2BF4">
+      <w:start w:val="1"/>
+      <w:numFmt w:val="bullet"/>
+      <w:lvlText w:val="o"/>
+      <w:lvlJc w:val="left"/>
+      <w:pPr>
+        <w:ind w:left="3600" w:hanging="360"/>
+      </w:pPr>
+      <w:rPr>
+        <w:rFonts w:hint="default" w:ascii="Courier New" w:hAnsi="Courier New"/>
+      </w:rPr>
+    </w:lvl>
+    <w:lvl w:ilvl="5" w:tplc="82823838">
+      <w:start w:val="1"/>
+      <w:numFmt w:val="bullet"/>
+      <w:lvlText w:val=""/>
+      <w:lvlJc w:val="left"/>
+      <w:pPr>
+        <w:ind w:left="4320" w:hanging="360"/>
+      </w:pPr>
+      <w:rPr>
+        <w:rFonts w:hint="default" w:ascii="Wingdings" w:hAnsi="Wingdings"/>
+      </w:rPr>
+    </w:lvl>
+    <w:lvl w:ilvl="6" w:tplc="2D64BE82">
+      <w:start w:val="1"/>
+      <w:numFmt w:val="bullet"/>
+      <w:lvlText w:val=""/>
+      <w:lvlJc w:val="left"/>
+      <w:pPr>
+        <w:ind w:left="5040" w:hanging="360"/>
+      </w:pPr>
+      <w:rPr>
+        <w:rFonts w:hint="default" w:ascii="Symbol" w:hAnsi="Symbol"/>
+      </w:rPr>
+    </w:lvl>
+    <w:lvl w:ilvl="7" w:tplc="3078D7CC">
+      <w:start w:val="1"/>
+      <w:numFmt w:val="bullet"/>
+      <w:lvlText w:val="o"/>
+      <w:lvlJc w:val="left"/>
+      <w:pPr>
+        <w:ind w:left="5760" w:hanging="360"/>
+      </w:pPr>
+      <w:rPr>
+        <w:rFonts w:hint="default" w:ascii="Courier New" w:hAnsi="Courier New"/>
+      </w:rPr>
+    </w:lvl>
+    <w:lvl w:ilvl="8" w:tplc="5EE841F6">
+      <w:start w:val="1"/>
+      <w:numFmt w:val="bullet"/>
+      <w:lvlText w:val=""/>
+      <w:lvlJc w:val="left"/>
+      <w:pPr>
+        <w:ind w:left="6480" w:hanging="360"/>
+      </w:pPr>
+      <w:rPr>
+        <w:rFonts w:hint="default" w:ascii="Wingdings" w:hAnsi="Wingdings"/>
+      </w:rPr>
+    </w:lvl>
+  </w:abstractNum>
+  <w:abstractNum w:abstractNumId="1" w15:restartNumberingAfterBreak="0">
+    <w:nsid w:val="0F4E168D"/>
+    <w:multiLevelType w:val="hybridMultilevel"/>
+    <w:tmpl w:val="581A6C9E"/>
+    <w:lvl w:ilvl="0" w:tplc="4B72BE6C">
+      <w:start w:val="1"/>
+      <w:numFmt w:val="bullet"/>
+      <w:lvlText w:val=""/>
+      <w:lvlJc w:val="left"/>
+      <w:pPr>
+        <w:ind w:left="720" w:hanging="360"/>
+      </w:pPr>
+      <w:rPr>
+        <w:rFonts w:hint="default" w:ascii="Symbol" w:hAnsi="Symbol"/>
+      </w:rPr>
+    </w:lvl>
+    <w:lvl w:ilvl="1" w:tplc="B5DC52A2">
+      <w:start w:val="1"/>
+      <w:numFmt w:val="bullet"/>
+      <w:lvlText w:val="o"/>
+      <w:lvlJc w:val="left"/>
+      <w:pPr>
+        <w:ind w:left="1440" w:hanging="360"/>
+      </w:pPr>
+      <w:rPr>
+        <w:rFonts w:hint="default" w:ascii="Courier New" w:hAnsi="Courier New"/>
+      </w:rPr>
+    </w:lvl>
+    <w:lvl w:ilvl="2" w:tplc="9B8CC494">
+      <w:start w:val="1"/>
+      <w:numFmt w:val="bullet"/>
+      <w:lvlText w:val=""/>
+      <w:lvlJc w:val="left"/>
+      <w:pPr>
+        <w:ind w:left="2160" w:hanging="360"/>
+      </w:pPr>
+      <w:rPr>
+        <w:rFonts w:hint="default" w:ascii="Wingdings" w:hAnsi="Wingdings"/>
+      </w:rPr>
+    </w:lvl>
+    <w:lvl w:ilvl="3" w:tplc="1D8018EE">
+      <w:start w:val="1"/>
+      <w:numFmt w:val="bullet"/>
+      <w:lvlText w:val=""/>
+      <w:lvlJc w:val="left"/>
+      <w:pPr>
+        <w:ind w:left="2880" w:hanging="360"/>
+      </w:pPr>
+      <w:rPr>
+        <w:rFonts w:hint="default" w:ascii="Symbol" w:hAnsi="Symbol"/>
+      </w:rPr>
+    </w:lvl>
+    <w:lvl w:ilvl="4" w:tplc="E45E9FCA">
+      <w:start w:val="1"/>
+      <w:numFmt w:val="bullet"/>
+      <w:lvlText w:val="o"/>
+      <w:lvlJc w:val="left"/>
+      <w:pPr>
+        <w:ind w:left="3600" w:hanging="360"/>
+      </w:pPr>
+      <w:rPr>
+        <w:rFonts w:hint="default" w:ascii="Courier New" w:hAnsi="Courier New"/>
+      </w:rPr>
+    </w:lvl>
+    <w:lvl w:ilvl="5" w:tplc="71367F04">
+      <w:start w:val="1"/>
+      <w:numFmt w:val="bullet"/>
+      <w:lvlText w:val=""/>
+      <w:lvlJc w:val="left"/>
+      <w:pPr>
+        <w:ind w:left="4320" w:hanging="360"/>
+      </w:pPr>
+      <w:rPr>
+        <w:rFonts w:hint="default" w:ascii="Wingdings" w:hAnsi="Wingdings"/>
+      </w:rPr>
+    </w:lvl>
+    <w:lvl w:ilvl="6" w:tplc="3844F426">
+      <w:start w:val="1"/>
+      <w:numFmt w:val="bullet"/>
+      <w:lvlText w:val=""/>
+      <w:lvlJc w:val="left"/>
+      <w:pPr>
+        <w:ind w:left="5040" w:hanging="360"/>
+      </w:pPr>
+      <w:rPr>
+        <w:rFonts w:hint="default" w:ascii="Symbol" w:hAnsi="Symbol"/>
+      </w:rPr>
+    </w:lvl>
+    <w:lvl w:ilvl="7" w:tplc="E0CC738E">
+      <w:start w:val="1"/>
+      <w:numFmt w:val="bullet"/>
+      <w:lvlText w:val="o"/>
+      <w:lvlJc w:val="left"/>
+      <w:pPr>
+        <w:ind w:left="5760" w:hanging="360"/>
+      </w:pPr>
+      <w:rPr>
+        <w:rFonts w:hint="default" w:ascii="Courier New" w:hAnsi="Courier New"/>
+      </w:rPr>
+    </w:lvl>
+    <w:lvl w:ilvl="8" w:tplc="7E76E976">
+      <w:start w:val="1"/>
+      <w:numFmt w:val="bullet"/>
+      <w:lvlText w:val=""/>
+      <w:lvlJc w:val="left"/>
+      <w:pPr>
+        <w:ind w:left="6480" w:hanging="360"/>
+      </w:pPr>
+      <w:rPr>
+        <w:rFonts w:hint="default" w:ascii="Wingdings" w:hAnsi="Wingdings"/>
+      </w:rPr>
+    </w:lvl>
+  </w:abstractNum>
+  <w:abstractNum w:abstractNumId="2" w15:restartNumberingAfterBreak="0">
+    <w:nsid w:val="3BA113B7"/>
+    <w:multiLevelType w:val="hybridMultilevel"/>
+    <w:tmpl w:val="9600135C"/>
+    <w:lvl w:ilvl="0" w:tplc="3208D478">
+      <w:start w:val="1"/>
+      <w:numFmt w:val="bullet"/>
+      <w:lvlText w:val=""/>
+      <w:lvlJc w:val="left"/>
+      <w:pPr>
+        <w:ind w:left="720" w:hanging="360"/>
+      </w:pPr>
+      <w:rPr>
+        <w:rFonts w:hint="default" w:ascii="Symbol" w:hAnsi="Symbol"/>
+      </w:rPr>
+    </w:lvl>
+    <w:lvl w:ilvl="1" w:tplc="83FAB600">
+      <w:start w:val="1"/>
+      <w:numFmt w:val="bullet"/>
+      <w:lvlText w:val="o"/>
+      <w:lvlJc w:val="left"/>
+      <w:pPr>
+        <w:ind w:left="1440" w:hanging="360"/>
+      </w:pPr>
+      <w:rPr>
+        <w:rFonts w:hint="default" w:ascii="Courier New" w:hAnsi="Courier New"/>
+      </w:rPr>
+    </w:lvl>
+    <w:lvl w:ilvl="2" w:tplc="9CDC4C84">
+      <w:start w:val="1"/>
+      <w:numFmt w:val="bullet"/>
+      <w:lvlText w:val=""/>
+      <w:lvlJc w:val="left"/>
+      <w:pPr>
+        <w:ind w:left="2160" w:hanging="360"/>
+      </w:pPr>
+      <w:rPr>
+        <w:rFonts w:hint="default" w:ascii="Wingdings" w:hAnsi="Wingdings"/>
+      </w:rPr>
+    </w:lvl>
+    <w:lvl w:ilvl="3" w:tplc="E44CF286">
+      <w:start w:val="1"/>
+      <w:numFmt w:val="bullet"/>
+      <w:lvlText w:val=""/>
+      <w:lvlJc w:val="left"/>
+      <w:pPr>
+        <w:ind w:left="2880" w:hanging="360"/>
+      </w:pPr>
+      <w:rPr>
+        <w:rFonts w:hint="default" w:ascii="Symbol" w:hAnsi="Symbol"/>
+      </w:rPr>
+    </w:lvl>
+    <w:lvl w:ilvl="4" w:tplc="9D9E52DE">
+      <w:start w:val="1"/>
+      <w:numFmt w:val="bullet"/>
+      <w:lvlText w:val="o"/>
+      <w:lvlJc w:val="left"/>
+      <w:pPr>
+        <w:ind w:left="3600" w:hanging="360"/>
+      </w:pPr>
+      <w:rPr>
+        <w:rFonts w:hint="default" w:ascii="Courier New" w:hAnsi="Courier New"/>
+      </w:rPr>
+    </w:lvl>
+    <w:lvl w:ilvl="5" w:tplc="78DAB0D8">
+      <w:start w:val="1"/>
+      <w:numFmt w:val="bullet"/>
+      <w:lvlText w:val=""/>
+      <w:lvlJc w:val="left"/>
+      <w:pPr>
+        <w:ind w:left="4320" w:hanging="360"/>
+      </w:pPr>
+      <w:rPr>
+        <w:rFonts w:hint="default" w:ascii="Wingdings" w:hAnsi="Wingdings"/>
+      </w:rPr>
+    </w:lvl>
+    <w:lvl w:ilvl="6" w:tplc="EA402F26">
+      <w:start w:val="1"/>
+      <w:numFmt w:val="bullet"/>
+      <w:lvlText w:val=""/>
+      <w:lvlJc w:val="left"/>
+      <w:pPr>
+        <w:ind w:left="5040" w:hanging="360"/>
+      </w:pPr>
+      <w:rPr>
+        <w:rFonts w:hint="default" w:ascii="Symbol" w:hAnsi="Symbol"/>
+      </w:rPr>
+    </w:lvl>
+    <w:lvl w:ilvl="7" w:tplc="47E82376">
+      <w:start w:val="1"/>
+      <w:numFmt w:val="bullet"/>
+      <w:lvlText w:val="o"/>
+      <w:lvlJc w:val="left"/>
+      <w:pPr>
+        <w:ind w:left="5760" w:hanging="360"/>
+      </w:pPr>
+      <w:rPr>
+        <w:rFonts w:hint="default" w:ascii="Courier New" w:hAnsi="Courier New"/>
+      </w:rPr>
+    </w:lvl>
+    <w:lvl w:ilvl="8" w:tplc="EF52E6BA">
+      <w:start w:val="1"/>
+      <w:numFmt w:val="bullet"/>
+      <w:lvlText w:val=""/>
+      <w:lvlJc w:val="left"/>
+      <w:pPr>
+        <w:ind w:left="6480" w:hanging="360"/>
+      </w:pPr>
+      <w:rPr>
+        <w:rFonts w:hint="default" w:ascii="Wingdings" w:hAnsi="Wingdings"/>
+      </w:rPr>
+    </w:lvl>
+  </w:abstractNum>
+  <w:abstractNum w:abstractNumId="3" w15:restartNumberingAfterBreak="0">
+    <w:nsid w:val="46DF3169"/>
+    <w:multiLevelType w:val="hybridMultilevel"/>
+    <w:tmpl w:val="0E8C7304"/>
+    <w:lvl w:ilvl="0" w:tplc="BD62D00A">
+      <w:start w:val="1"/>
+      <w:numFmt w:val="bullet"/>
+      <w:lvlText w:val="●"/>
+      <w:lvlJc w:val="left"/>
+      <w:pPr>
+        <w:ind w:left="720" w:hanging="360"/>
+      </w:pPr>
+      <w:rPr>
+        <w:rFonts w:hint="default" w:ascii="Noto Sans Symbols" w:hAnsi="Noto Sans Symbols"/>
+      </w:rPr>
+    </w:lvl>
+    <w:lvl w:ilvl="1" w:tplc="BE4611F0">
+      <w:start w:val="1"/>
+      <w:numFmt w:val="bullet"/>
+      <w:lvlText w:val="o"/>
+      <w:lvlJc w:val="left"/>
+      <w:pPr>
+        <w:ind w:left="1440" w:hanging="360"/>
+      </w:pPr>
+      <w:rPr>
+        <w:rFonts w:hint="default" w:ascii="Courier New" w:hAnsi="Courier New"/>
+      </w:rPr>
+    </w:lvl>
+    <w:lvl w:ilvl="2" w:tplc="89A60FEA">
+      <w:start w:val="1"/>
+      <w:numFmt w:val="bullet"/>
+      <w:lvlText w:val=""/>
+      <w:lvlJc w:val="left"/>
+      <w:pPr>
+        <w:ind w:left="2160" w:hanging="360"/>
+      </w:pPr>
+      <w:rPr>
+        <w:rFonts w:hint="default" w:ascii="Wingdings" w:hAnsi="Wingdings"/>
+      </w:rPr>
+    </w:lvl>
+    <w:lvl w:ilvl="3" w:tplc="E61099E0">
+      <w:start w:val="1"/>
+      <w:numFmt w:val="bullet"/>
+      <w:lvlText w:val=""/>
+      <w:lvlJc w:val="left"/>
+      <w:pPr>
+        <w:ind w:left="2880" w:hanging="360"/>
+      </w:pPr>
+      <w:rPr>
+        <w:rFonts w:hint="default" w:ascii="Symbol" w:hAnsi="Symbol"/>
+      </w:rPr>
+    </w:lvl>
+    <w:lvl w:ilvl="4" w:tplc="D10A2926">
+      <w:start w:val="1"/>
+      <w:numFmt w:val="bullet"/>
+      <w:lvlText w:val="o"/>
+      <w:lvlJc w:val="left"/>
+      <w:pPr>
+        <w:ind w:left="3600" w:hanging="360"/>
+      </w:pPr>
+      <w:rPr>
+        <w:rFonts w:hint="default" w:ascii="Courier New" w:hAnsi="Courier New"/>
+      </w:rPr>
+    </w:lvl>
+    <w:lvl w:ilvl="5" w:tplc="DF3CAFCE">
+      <w:start w:val="1"/>
+      <w:numFmt w:val="bullet"/>
+      <w:lvlText w:val=""/>
+      <w:lvlJc w:val="left"/>
+      <w:pPr>
+        <w:ind w:left="4320" w:hanging="360"/>
+      </w:pPr>
+      <w:rPr>
+        <w:rFonts w:hint="default" w:ascii="Wingdings" w:hAnsi="Wingdings"/>
+      </w:rPr>
+    </w:lvl>
+    <w:lvl w:ilvl="6" w:tplc="F16C5876">
+      <w:start w:val="1"/>
+      <w:numFmt w:val="bullet"/>
+      <w:lvlText w:val=""/>
+      <w:lvlJc w:val="left"/>
+      <w:pPr>
+        <w:ind w:left="5040" w:hanging="360"/>
+      </w:pPr>
+      <w:rPr>
+        <w:rFonts w:hint="default" w:ascii="Symbol" w:hAnsi="Symbol"/>
+      </w:rPr>
+    </w:lvl>
+    <w:lvl w:ilvl="7" w:tplc="0B44B174">
+      <w:start w:val="1"/>
+      <w:numFmt w:val="bullet"/>
+      <w:lvlText w:val="o"/>
+      <w:lvlJc w:val="left"/>
+      <w:pPr>
+        <w:ind w:left="5760" w:hanging="360"/>
+      </w:pPr>
+      <w:rPr>
+        <w:rFonts w:hint="default" w:ascii="Courier New" w:hAnsi="Courier New"/>
+      </w:rPr>
+    </w:lvl>
+    <w:lvl w:ilvl="8" w:tplc="3E7217FA">
+      <w:start w:val="1"/>
+      <w:numFmt w:val="bullet"/>
+      <w:lvlText w:val=""/>
+      <w:lvlJc w:val="left"/>
+      <w:pPr>
+        <w:ind w:left="6480" w:hanging="360"/>
+      </w:pPr>
+      <w:rPr>
+        <w:rFonts w:hint="default" w:ascii="Wingdings" w:hAnsi="Wingdings"/>
+      </w:rPr>
+    </w:lvl>
+  </w:abstractNum>
+  <w:abstractNum w:abstractNumId="4" w15:restartNumberingAfterBreak="0">
+    <w:nsid w:val="4E068D50"/>
+    <w:multiLevelType w:val="hybridMultilevel"/>
+    <w:tmpl w:val="D0FCEDA4"/>
+    <w:lvl w:ilvl="0" w:tplc="3A96189C">
+      <w:start w:val="1"/>
+      <w:numFmt w:val="bullet"/>
+      <w:lvlText w:val=""/>
+      <w:lvlJc w:val="left"/>
+      <w:pPr>
+        <w:ind w:left="720" w:hanging="360"/>
+      </w:pPr>
+      <w:rPr>
+        <w:rFonts w:hint="default" w:ascii="Symbol" w:hAnsi="Symbol"/>
+      </w:rPr>
+    </w:lvl>
+    <w:lvl w:ilvl="1" w:tplc="94225336">
+      <w:start w:val="1"/>
+      <w:numFmt w:val="bullet"/>
+      <w:lvlText w:val="o"/>
+      <w:lvlJc w:val="left"/>
+      <w:pPr>
+        <w:ind w:left="1440" w:hanging="360"/>
+      </w:pPr>
+      <w:rPr>
+        <w:rFonts w:hint="default" w:ascii="Courier New" w:hAnsi="Courier New"/>
+      </w:rPr>
+    </w:lvl>
+    <w:lvl w:ilvl="2" w:tplc="92FE95EC">
+      <w:start w:val="1"/>
+      <w:numFmt w:val="bullet"/>
+      <w:lvlText w:val=""/>
+      <w:lvlJc w:val="left"/>
+      <w:pPr>
+        <w:ind w:left="2160" w:hanging="360"/>
+      </w:pPr>
+      <w:rPr>
+        <w:rFonts w:hint="default" w:ascii="Wingdings" w:hAnsi="Wingdings"/>
+      </w:rPr>
+    </w:lvl>
+    <w:lvl w:ilvl="3" w:tplc="103E6384">
+      <w:start w:val="1"/>
+      <w:numFmt w:val="bullet"/>
+      <w:lvlText w:val=""/>
+      <w:lvlJc w:val="left"/>
+      <w:pPr>
+        <w:ind w:left="2880" w:hanging="360"/>
+      </w:pPr>
+      <w:rPr>
+        <w:rFonts w:hint="default" w:ascii="Symbol" w:hAnsi="Symbol"/>
+      </w:rPr>
+    </w:lvl>
+    <w:lvl w:ilvl="4" w:tplc="4EA2F0F2">
+      <w:start w:val="1"/>
+      <w:numFmt w:val="bullet"/>
+      <w:lvlText w:val="o"/>
+      <w:lvlJc w:val="left"/>
+      <w:pPr>
+        <w:ind w:left="3600" w:hanging="360"/>
+      </w:pPr>
+      <w:rPr>
+        <w:rFonts w:hint="default" w:ascii="Courier New" w:hAnsi="Courier New"/>
+      </w:rPr>
+    </w:lvl>
+    <w:lvl w:ilvl="5" w:tplc="20FCDA20">
+      <w:start w:val="1"/>
+      <w:numFmt w:val="bullet"/>
+      <w:lvlText w:val=""/>
+      <w:lvlJc w:val="left"/>
+      <w:pPr>
+        <w:ind w:left="4320" w:hanging="360"/>
+      </w:pPr>
+      <w:rPr>
+        <w:rFonts w:hint="default" w:ascii="Wingdings" w:hAnsi="Wingdings"/>
+      </w:rPr>
+    </w:lvl>
+    <w:lvl w:ilvl="6" w:tplc="99DAD084">
+      <w:start w:val="1"/>
+      <w:numFmt w:val="bullet"/>
+      <w:lvlText w:val=""/>
+      <w:lvlJc w:val="left"/>
+      <w:pPr>
+        <w:ind w:left="5040" w:hanging="360"/>
+      </w:pPr>
+      <w:rPr>
+        <w:rFonts w:hint="default" w:ascii="Symbol" w:hAnsi="Symbol"/>
+      </w:rPr>
+    </w:lvl>
+    <w:lvl w:ilvl="7" w:tplc="00FC0B90">
+      <w:start w:val="1"/>
+      <w:numFmt w:val="bullet"/>
+      <w:lvlText w:val="o"/>
+      <w:lvlJc w:val="left"/>
+      <w:pPr>
+        <w:ind w:left="5760" w:hanging="360"/>
+      </w:pPr>
+      <w:rPr>
+        <w:rFonts w:hint="default" w:ascii="Courier New" w:hAnsi="Courier New"/>
+      </w:rPr>
+    </w:lvl>
+    <w:lvl w:ilvl="8" w:tplc="007A9E66">
+      <w:start w:val="1"/>
+      <w:numFmt w:val="bullet"/>
+      <w:lvlText w:val=""/>
+      <w:lvlJc w:val="left"/>
+      <w:pPr>
+        <w:ind w:left="6480" w:hanging="360"/>
+      </w:pPr>
+      <w:rPr>
+        <w:rFonts w:hint="default" w:ascii="Wingdings" w:hAnsi="Wingdings"/>
+      </w:rPr>
+    </w:lvl>
+  </w:abstractNum>
+  <w:abstractNum w:abstractNumId="5" w15:restartNumberingAfterBreak="0">
     <w:nsid w:val="76310BF5"/>
     <w:multiLevelType w:val="multilevel"/>
     <w:tmpl w:val="EC44B54E"/>
@@ -1364,7 +2050,7 @@
         <w:ind w:left="720" w:hanging="360"/>
       </w:pPr>
       <w:rPr>
-        <w:rFonts w:ascii="Noto Sans Symbols" w:eastAsia="Noto Sans Symbols" w:hAnsi="Noto Sans Symbols" w:cs="Noto Sans Symbols"/>
+        <w:rFonts w:ascii="Noto Sans Symbols" w:hAnsi="Noto Sans Symbols" w:eastAsia="Noto Sans Symbols" w:cs="Noto Sans Symbols"/>
         <w:vertAlign w:val="baseline"/>
       </w:rPr>
     </w:lvl>
@@ -1377,7 +2063,7 @@
         <w:ind w:left="1440" w:hanging="360"/>
       </w:pPr>
       <w:rPr>
-        <w:rFonts w:ascii="Courier New" w:eastAsia="Courier New" w:hAnsi="Courier New" w:cs="Courier New"/>
+        <w:rFonts w:ascii="Courier New" w:hAnsi="Courier New" w:eastAsia="Courier New" w:cs="Courier New"/>
         <w:vertAlign w:val="baseline"/>
       </w:rPr>
     </w:lvl>
@@ -1390,7 +2076,7 @@
         <w:ind w:left="2160" w:hanging="360"/>
       </w:pPr>
       <w:rPr>
-        <w:rFonts w:ascii="Noto Sans Symbols" w:eastAsia="Noto Sans Symbols" w:hAnsi="Noto Sans Symbols" w:cs="Noto Sans Symbols"/>
+        <w:rFonts w:ascii="Noto Sans Symbols" w:hAnsi="Noto Sans Symbols" w:eastAsia="Noto Sans Symbols" w:cs="Noto Sans Symbols"/>
         <w:vertAlign w:val="baseline"/>
       </w:rPr>
     </w:lvl>
@@ -1403,7 +2089,7 @@
         <w:ind w:left="2880" w:hanging="360"/>
       </w:pPr>
       <w:rPr>
-        <w:rFonts w:ascii="Noto Sans Symbols" w:eastAsia="Noto Sans Symbols" w:hAnsi="Noto Sans Symbols" w:cs="Noto Sans Symbols"/>
+        <w:rFonts w:ascii="Noto Sans Symbols" w:hAnsi="Noto Sans Symbols" w:eastAsia="Noto Sans Symbols" w:cs="Noto Sans Symbols"/>
         <w:vertAlign w:val="baseline"/>
       </w:rPr>
     </w:lvl>
@@ -1416,7 +2102,7 @@
         <w:ind w:left="3600" w:hanging="360"/>
       </w:pPr>
       <w:rPr>
-        <w:rFonts w:ascii="Courier New" w:eastAsia="Courier New" w:hAnsi="Courier New" w:cs="Courier New"/>
+        <w:rFonts w:ascii="Courier New" w:hAnsi="Courier New" w:eastAsia="Courier New" w:cs="Courier New"/>
         <w:vertAlign w:val="baseline"/>
       </w:rPr>
     </w:lvl>
@@ -1429,7 +2115,7 @@
         <w:ind w:left="4320" w:hanging="360"/>
       </w:pPr>
       <w:rPr>
-        <w:rFonts w:ascii="Noto Sans Symbols" w:eastAsia="Noto Sans Symbols" w:hAnsi="Noto Sans Symbols" w:cs="Noto Sans Symbols"/>
+        <w:rFonts w:ascii="Noto Sans Symbols" w:hAnsi="Noto Sans Symbols" w:eastAsia="Noto Sans Symbols" w:cs="Noto Sans Symbols"/>
         <w:vertAlign w:val="baseline"/>
       </w:rPr>
     </w:lvl>
@@ -1442,7 +2128,7 @@
         <w:ind w:left="5040" w:hanging="360"/>
       </w:pPr>
       <w:rPr>
-        <w:rFonts w:ascii="Noto Sans Symbols" w:eastAsia="Noto Sans Symbols" w:hAnsi="Noto Sans Symbols" w:cs="Noto Sans Symbols"/>
+        <w:rFonts w:ascii="Noto Sans Symbols" w:hAnsi="Noto Sans Symbols" w:eastAsia="Noto Sans Symbols" w:cs="Noto Sans Symbols"/>
         <w:vertAlign w:val="baseline"/>
       </w:rPr>
     </w:lvl>
@@ -1455,7 +2141,7 @@
         <w:ind w:left="5760" w:hanging="360"/>
       </w:pPr>
       <w:rPr>
-        <w:rFonts w:ascii="Courier New" w:eastAsia="Courier New" w:hAnsi="Courier New" w:cs="Courier New"/>
+        <w:rFonts w:ascii="Courier New" w:hAnsi="Courier New" w:eastAsia="Courier New" w:cs="Courier New"/>
         <w:vertAlign w:val="baseline"/>
       </w:rPr>
     </w:lvl>
@@ -1468,23 +2154,270 @@
         <w:ind w:left="6480" w:hanging="360"/>
       </w:pPr>
       <w:rPr>
-        <w:rFonts w:ascii="Noto Sans Symbols" w:eastAsia="Noto Sans Symbols" w:hAnsi="Noto Sans Symbols" w:cs="Noto Sans Symbols"/>
+        <w:rFonts w:ascii="Noto Sans Symbols" w:hAnsi="Noto Sans Symbols" w:eastAsia="Noto Sans Symbols" w:cs="Noto Sans Symbols"/>
         <w:vertAlign w:val="baseline"/>
       </w:rPr>
     </w:lvl>
   </w:abstractNum>
-  <w:num w:numId="1" w16cid:durableId="2043048640">
+  <w:abstractNum w:abstractNumId="6" w15:restartNumberingAfterBreak="0">
+    <w:nsid w:val="770C8486"/>
+    <w:multiLevelType w:val="hybridMultilevel"/>
+    <w:tmpl w:val="35FEAA78"/>
+    <w:lvl w:ilvl="0" w:tplc="554E1D70">
+      <w:start w:val="1"/>
+      <w:numFmt w:val="bullet"/>
+      <w:lvlText w:val=""/>
+      <w:lvlJc w:val="left"/>
+      <w:pPr>
+        <w:ind w:left="720" w:hanging="360"/>
+      </w:pPr>
+      <w:rPr>
+        <w:rFonts w:hint="default" w:ascii="Symbol" w:hAnsi="Symbol"/>
+      </w:rPr>
+    </w:lvl>
+    <w:lvl w:ilvl="1" w:tplc="DB9CA030">
+      <w:start w:val="1"/>
+      <w:numFmt w:val="bullet"/>
+      <w:lvlText w:val="o"/>
+      <w:lvlJc w:val="left"/>
+      <w:pPr>
+        <w:ind w:left="1440" w:hanging="360"/>
+      </w:pPr>
+      <w:rPr>
+        <w:rFonts w:hint="default" w:ascii="Courier New" w:hAnsi="Courier New"/>
+      </w:rPr>
+    </w:lvl>
+    <w:lvl w:ilvl="2" w:tplc="F356F556">
+      <w:start w:val="1"/>
+      <w:numFmt w:val="bullet"/>
+      <w:lvlText w:val=""/>
+      <w:lvlJc w:val="left"/>
+      <w:pPr>
+        <w:ind w:left="2160" w:hanging="360"/>
+      </w:pPr>
+      <w:rPr>
+        <w:rFonts w:hint="default" w:ascii="Wingdings" w:hAnsi="Wingdings"/>
+      </w:rPr>
+    </w:lvl>
+    <w:lvl w:ilvl="3" w:tplc="8BB63356">
+      <w:start w:val="1"/>
+      <w:numFmt w:val="bullet"/>
+      <w:lvlText w:val=""/>
+      <w:lvlJc w:val="left"/>
+      <w:pPr>
+        <w:ind w:left="2880" w:hanging="360"/>
+      </w:pPr>
+      <w:rPr>
+        <w:rFonts w:hint="default" w:ascii="Symbol" w:hAnsi="Symbol"/>
+      </w:rPr>
+    </w:lvl>
+    <w:lvl w:ilvl="4" w:tplc="C1882ACA">
+      <w:start w:val="1"/>
+      <w:numFmt w:val="bullet"/>
+      <w:lvlText w:val="o"/>
+      <w:lvlJc w:val="left"/>
+      <w:pPr>
+        <w:ind w:left="3600" w:hanging="360"/>
+      </w:pPr>
+      <w:rPr>
+        <w:rFonts w:hint="default" w:ascii="Courier New" w:hAnsi="Courier New"/>
+      </w:rPr>
+    </w:lvl>
+    <w:lvl w:ilvl="5" w:tplc="0DF4A4D6">
+      <w:start w:val="1"/>
+      <w:numFmt w:val="bullet"/>
+      <w:lvlText w:val=""/>
+      <w:lvlJc w:val="left"/>
+      <w:pPr>
+        <w:ind w:left="4320" w:hanging="360"/>
+      </w:pPr>
+      <w:rPr>
+        <w:rFonts w:hint="default" w:ascii="Wingdings" w:hAnsi="Wingdings"/>
+      </w:rPr>
+    </w:lvl>
+    <w:lvl w:ilvl="6" w:tplc="2102CEEE">
+      <w:start w:val="1"/>
+      <w:numFmt w:val="bullet"/>
+      <w:lvlText w:val=""/>
+      <w:lvlJc w:val="left"/>
+      <w:pPr>
+        <w:ind w:left="5040" w:hanging="360"/>
+      </w:pPr>
+      <w:rPr>
+        <w:rFonts w:hint="default" w:ascii="Symbol" w:hAnsi="Symbol"/>
+      </w:rPr>
+    </w:lvl>
+    <w:lvl w:ilvl="7" w:tplc="144C0808">
+      <w:start w:val="1"/>
+      <w:numFmt w:val="bullet"/>
+      <w:lvlText w:val="o"/>
+      <w:lvlJc w:val="left"/>
+      <w:pPr>
+        <w:ind w:left="5760" w:hanging="360"/>
+      </w:pPr>
+      <w:rPr>
+        <w:rFonts w:hint="default" w:ascii="Courier New" w:hAnsi="Courier New"/>
+      </w:rPr>
+    </w:lvl>
+    <w:lvl w:ilvl="8" w:tplc="7ABC2436">
+      <w:start w:val="1"/>
+      <w:numFmt w:val="bullet"/>
+      <w:lvlText w:val=""/>
+      <w:lvlJc w:val="left"/>
+      <w:pPr>
+        <w:ind w:left="6480" w:hanging="360"/>
+      </w:pPr>
+      <w:rPr>
+        <w:rFonts w:hint="default" w:ascii="Wingdings" w:hAnsi="Wingdings"/>
+      </w:rPr>
+    </w:lvl>
+  </w:abstractNum>
+  <w:abstractNum w:abstractNumId="7" w15:restartNumberingAfterBreak="0">
+    <w:nsid w:val="7A525FB8"/>
+    <w:multiLevelType w:val="hybridMultilevel"/>
+    <w:tmpl w:val="C7BC0F80"/>
+    <w:lvl w:ilvl="0" w:tplc="04090001">
+      <w:start w:val="1"/>
+      <w:numFmt w:val="bullet"/>
+      <w:lvlText w:val=""/>
+      <w:lvlJc w:val="left"/>
+      <w:pPr>
+        <w:ind w:left="720" w:hanging="360"/>
+      </w:pPr>
+      <w:rPr>
+        <w:rFonts w:hint="default" w:ascii="Symbol" w:hAnsi="Symbol"/>
+      </w:rPr>
+    </w:lvl>
+    <w:lvl w:ilvl="1" w:tplc="04090003" w:tentative="1">
+      <w:start w:val="1"/>
+      <w:numFmt w:val="bullet"/>
+      <w:lvlText w:val="o"/>
+      <w:lvlJc w:val="left"/>
+      <w:pPr>
+        <w:ind w:left="1440" w:hanging="360"/>
+      </w:pPr>
+      <w:rPr>
+        <w:rFonts w:hint="default" w:ascii="Courier New" w:hAnsi="Courier New" w:cs="Courier New"/>
+      </w:rPr>
+    </w:lvl>
+    <w:lvl w:ilvl="2" w:tplc="04090005" w:tentative="1">
+      <w:start w:val="1"/>
+      <w:numFmt w:val="bullet"/>
+      <w:lvlText w:val=""/>
+      <w:lvlJc w:val="left"/>
+      <w:pPr>
+        <w:ind w:left="2160" w:hanging="360"/>
+      </w:pPr>
+      <w:rPr>
+        <w:rFonts w:hint="default" w:ascii="Wingdings" w:hAnsi="Wingdings"/>
+      </w:rPr>
+    </w:lvl>
+    <w:lvl w:ilvl="3" w:tplc="04090001" w:tentative="1">
+      <w:start w:val="1"/>
+      <w:numFmt w:val="bullet"/>
+      <w:lvlText w:val=""/>
+      <w:lvlJc w:val="left"/>
+      <w:pPr>
+        <w:ind w:left="2880" w:hanging="360"/>
+      </w:pPr>
+      <w:rPr>
+        <w:rFonts w:hint="default" w:ascii="Symbol" w:hAnsi="Symbol"/>
+      </w:rPr>
+    </w:lvl>
+    <w:lvl w:ilvl="4" w:tplc="04090003" w:tentative="1">
+      <w:start w:val="1"/>
+      <w:numFmt w:val="bullet"/>
+      <w:lvlText w:val="o"/>
+      <w:lvlJc w:val="left"/>
+      <w:pPr>
+        <w:ind w:left="3600" w:hanging="360"/>
+      </w:pPr>
+      <w:rPr>
+        <w:rFonts w:hint="default" w:ascii="Courier New" w:hAnsi="Courier New" w:cs="Courier New"/>
+      </w:rPr>
+    </w:lvl>
+    <w:lvl w:ilvl="5" w:tplc="04090005" w:tentative="1">
+      <w:start w:val="1"/>
+      <w:numFmt w:val="bullet"/>
+      <w:lvlText w:val=""/>
+      <w:lvlJc w:val="left"/>
+      <w:pPr>
+        <w:ind w:left="4320" w:hanging="360"/>
+      </w:pPr>
+      <w:rPr>
+        <w:rFonts w:hint="default" w:ascii="Wingdings" w:hAnsi="Wingdings"/>
+      </w:rPr>
+    </w:lvl>
+    <w:lvl w:ilvl="6" w:tplc="04090001" w:tentative="1">
+      <w:start w:val="1"/>
+      <w:numFmt w:val="bullet"/>
+      <w:lvlText w:val=""/>
+      <w:lvlJc w:val="left"/>
+      <w:pPr>
+        <w:ind w:left="5040" w:hanging="360"/>
+      </w:pPr>
+      <w:rPr>
+        <w:rFonts w:hint="default" w:ascii="Symbol" w:hAnsi="Symbol"/>
+      </w:rPr>
+    </w:lvl>
+    <w:lvl w:ilvl="7" w:tplc="04090003" w:tentative="1">
+      <w:start w:val="1"/>
+      <w:numFmt w:val="bullet"/>
+      <w:lvlText w:val="o"/>
+      <w:lvlJc w:val="left"/>
+      <w:pPr>
+        <w:ind w:left="5760" w:hanging="360"/>
+      </w:pPr>
+      <w:rPr>
+        <w:rFonts w:hint="default" w:ascii="Courier New" w:hAnsi="Courier New" w:cs="Courier New"/>
+      </w:rPr>
+    </w:lvl>
+    <w:lvl w:ilvl="8" w:tplc="04090005" w:tentative="1">
+      <w:start w:val="1"/>
+      <w:numFmt w:val="bullet"/>
+      <w:lvlText w:val=""/>
+      <w:lvlJc w:val="left"/>
+      <w:pPr>
+        <w:ind w:left="6480" w:hanging="360"/>
+      </w:pPr>
+      <w:rPr>
+        <w:rFonts w:hint="default" w:ascii="Wingdings" w:hAnsi="Wingdings"/>
+      </w:rPr>
+    </w:lvl>
+  </w:abstractNum>
+  <w:num w:numId="1">
+    <w:abstractNumId w:val="6"/>
+  </w:num>
+  <w:num w:numId="2">
+    <w:abstractNumId w:val="2"/>
+  </w:num>
+  <w:num w:numId="3">
+    <w:abstractNumId w:val="3"/>
+  </w:num>
+  <w:num w:numId="4">
     <w:abstractNumId w:val="0"/>
+  </w:num>
+  <w:num w:numId="5">
+    <w:abstractNumId w:val="4"/>
+  </w:num>
+  <w:num w:numId="6">
+    <w:abstractNumId w:val="1"/>
+  </w:num>
+  <w:num w:numId="7">
+    <w:abstractNumId w:val="5"/>
+  </w:num>
+  <w:num w:numId="8">
+    <w:abstractNumId w:val="7"/>
   </w:num>
 </w:numbering>
 </file>
 
 <file path=word/styles.xml><?xml version="1.0" encoding="utf-8"?>
-<w:styles xmlns:mc="http://schemas.openxmlformats.org/markup-compatibility/2006" xmlns:r="http://schemas.openxmlformats.org/officeDocument/2006/relationships" xmlns:w="http://schemas.openxmlformats.org/wordprocessingml/2006/main" xmlns:w14="http://schemas.microsoft.com/office/word/2010/wordml" xmlns:w15="http://schemas.microsoft.com/office/word/2012/wordml" xmlns:w16cex="http://schemas.microsoft.com/office/word/2018/wordml/cex" xmlns:w16cid="http://schemas.microsoft.com/office/word/2016/wordml/cid" xmlns:w16="http://schemas.microsoft.com/office/word/2018/wordml" xmlns:w16du="http://schemas.microsoft.com/office/word/2023/wordml/word16du" xmlns:w16sdtdh="http://schemas.microsoft.com/office/word/2020/wordml/sdtdatahash" xmlns:w16sdtfl="http://schemas.microsoft.com/office/word/2024/wordml/sdtformatlock" xmlns:w16se="http://schemas.microsoft.com/office/word/2015/wordml/symex" mc:Ignorable="w14 w15 w16se w16cid w16 w16cex w16sdtdh w16sdtfl w16du">
+<w:styles xmlns:mc="http://schemas.openxmlformats.org/markup-compatibility/2006" xmlns:r="http://schemas.openxmlformats.org/officeDocument/2006/relationships" xmlns:w="http://schemas.openxmlformats.org/wordprocessingml/2006/main" xmlns:w14="http://schemas.microsoft.com/office/word/2010/wordml" xmlns:w15="http://schemas.microsoft.com/office/word/2012/wordml" xmlns:w16cid="http://schemas.microsoft.com/office/word/2016/wordml/cid" xmlns:w16se="http://schemas.microsoft.com/office/word/2015/wordml/symex" mc:Ignorable="w14 w15 w16se w16cid">
   <w:docDefaults>
     <w:rPrDefault>
       <w:rPr>
-        <w:rFonts w:ascii="Times New Roman" w:eastAsia="Times New Roman" w:hAnsi="Times New Roman" w:cs="Times New Roman"/>
+        <w:rFonts w:ascii="Times New Roman" w:hAnsi="Times New Roman" w:eastAsia="Times New Roman" w:cs="Times New Roman"/>
         <w:sz w:val="24"/>
         <w:szCs w:val="24"/>
         <w:lang w:val="en-US" w:eastAsia="en-US" w:bidi="ar-SA"/>
@@ -1492,17 +2425,17 @@
     </w:rPrDefault>
     <w:pPrDefault/>
   </w:docDefaults>
-  <w:latentStyles w:defLockedState="0" w:defUIPriority="99" w:defSemiHidden="0" w:defUnhideWhenUsed="0" w:defQFormat="0" w:count="376">
+  <w:latentStyles w:defLockedState="0" w:defUIPriority="99" w:defSemiHidden="0" w:defUnhideWhenUsed="0" w:defQFormat="0" w:count="375">
     <w:lsdException w:name="Normal" w:uiPriority="0" w:qFormat="1"/>
     <w:lsdException w:name="heading 1" w:uiPriority="9" w:qFormat="1"/>
-    <w:lsdException w:name="heading 2" w:semiHidden="1" w:uiPriority="9" w:unhideWhenUsed="1" w:qFormat="1"/>
-    <w:lsdException w:name="heading 3" w:semiHidden="1" w:uiPriority="9" w:unhideWhenUsed="1" w:qFormat="1"/>
-    <w:lsdException w:name="heading 4" w:semiHidden="1" w:uiPriority="9" w:unhideWhenUsed="1" w:qFormat="1"/>
-    <w:lsdException w:name="heading 5" w:semiHidden="1" w:uiPriority="9" w:unhideWhenUsed="1" w:qFormat="1"/>
-    <w:lsdException w:name="heading 6" w:semiHidden="1" w:uiPriority="9" w:unhideWhenUsed="1" w:qFormat="1"/>
-    <w:lsdException w:name="heading 7" w:semiHidden="1" w:uiPriority="9" w:unhideWhenUsed="1" w:qFormat="1"/>
-    <w:lsdException w:name="heading 8" w:semiHidden="1" w:uiPriority="9" w:unhideWhenUsed="1" w:qFormat="1"/>
-    <w:lsdException w:name="heading 9" w:semiHidden="1" w:uiPriority="9" w:unhideWhenUsed="1" w:qFormat="1"/>
+    <w:lsdException w:name="heading 2" w:uiPriority="9" w:semiHidden="1" w:unhideWhenUsed="1" w:qFormat="1"/>
+    <w:lsdException w:name="heading 3" w:uiPriority="9" w:semiHidden="1" w:unhideWhenUsed="1" w:qFormat="1"/>
+    <w:lsdException w:name="heading 4" w:uiPriority="9" w:semiHidden="1" w:unhideWhenUsed="1" w:qFormat="1"/>
+    <w:lsdException w:name="heading 5" w:uiPriority="9" w:semiHidden="1" w:unhideWhenUsed="1" w:qFormat="1"/>
+    <w:lsdException w:name="heading 6" w:uiPriority="9" w:semiHidden="1" w:unhideWhenUsed="1" w:qFormat="1"/>
+    <w:lsdException w:name="heading 7" w:uiPriority="9" w:semiHidden="1" w:unhideWhenUsed="1" w:qFormat="1"/>
+    <w:lsdException w:name="heading 8" w:uiPriority="9" w:semiHidden="1" w:unhideWhenUsed="1" w:qFormat="1"/>
+    <w:lsdException w:name="heading 9" w:uiPriority="9" w:semiHidden="1" w:unhideWhenUsed="1" w:qFormat="1"/>
     <w:lsdException w:name="index 1" w:semiHidden="1" w:unhideWhenUsed="1"/>
     <w:lsdException w:name="index 2" w:semiHidden="1" w:unhideWhenUsed="1"/>
     <w:lsdException w:name="index 3" w:semiHidden="1" w:unhideWhenUsed="1"/>
@@ -1512,22 +2445,22 @@
     <w:lsdException w:name="index 7" w:semiHidden="1" w:unhideWhenUsed="1"/>
     <w:lsdException w:name="index 8" w:semiHidden="1" w:unhideWhenUsed="1"/>
     <w:lsdException w:name="index 9" w:semiHidden="1" w:unhideWhenUsed="1"/>
-    <w:lsdException w:name="toc 1" w:semiHidden="1" w:uiPriority="39" w:unhideWhenUsed="1"/>
-    <w:lsdException w:name="toc 2" w:semiHidden="1" w:uiPriority="39" w:unhideWhenUsed="1"/>
-    <w:lsdException w:name="toc 3" w:semiHidden="1" w:uiPriority="39" w:unhideWhenUsed="1"/>
-    <w:lsdException w:name="toc 4" w:semiHidden="1" w:uiPriority="39" w:unhideWhenUsed="1"/>
-    <w:lsdException w:name="toc 5" w:semiHidden="1" w:uiPriority="39" w:unhideWhenUsed="1"/>
-    <w:lsdException w:name="toc 6" w:semiHidden="1" w:uiPriority="39" w:unhideWhenUsed="1"/>
-    <w:lsdException w:name="toc 7" w:semiHidden="1" w:uiPriority="39" w:unhideWhenUsed="1"/>
-    <w:lsdException w:name="toc 8" w:semiHidden="1" w:uiPriority="39" w:unhideWhenUsed="1"/>
-    <w:lsdException w:name="toc 9" w:semiHidden="1" w:uiPriority="39" w:unhideWhenUsed="1"/>
+    <w:lsdException w:name="toc 1" w:uiPriority="39" w:semiHidden="1" w:unhideWhenUsed="1"/>
+    <w:lsdException w:name="toc 2" w:uiPriority="39" w:semiHidden="1" w:unhideWhenUsed="1"/>
+    <w:lsdException w:name="toc 3" w:uiPriority="39" w:semiHidden="1" w:unhideWhenUsed="1"/>
+    <w:lsdException w:name="toc 4" w:uiPriority="39" w:semiHidden="1" w:unhideWhenUsed="1"/>
+    <w:lsdException w:name="toc 5" w:uiPriority="39" w:semiHidden="1" w:unhideWhenUsed="1"/>
+    <w:lsdException w:name="toc 6" w:uiPriority="39" w:semiHidden="1" w:unhideWhenUsed="1"/>
+    <w:lsdException w:name="toc 7" w:uiPriority="39" w:semiHidden="1" w:unhideWhenUsed="1"/>
+    <w:lsdException w:name="toc 8" w:uiPriority="39" w:semiHidden="1" w:unhideWhenUsed="1"/>
+    <w:lsdException w:name="toc 9" w:uiPriority="39" w:semiHidden="1" w:unhideWhenUsed="1"/>
     <w:lsdException w:name="Normal Indent" w:semiHidden="1" w:unhideWhenUsed="1"/>
     <w:lsdException w:name="footnote text" w:semiHidden="1" w:unhideWhenUsed="1"/>
     <w:lsdException w:name="annotation text" w:semiHidden="1" w:unhideWhenUsed="1"/>
     <w:lsdException w:name="header" w:semiHidden="1" w:unhideWhenUsed="1"/>
     <w:lsdException w:name="footer" w:semiHidden="1" w:unhideWhenUsed="1"/>
     <w:lsdException w:name="index heading" w:semiHidden="1" w:unhideWhenUsed="1"/>
-    <w:lsdException w:name="caption" w:semiHidden="1" w:uiPriority="35" w:unhideWhenUsed="1" w:qFormat="1"/>
+    <w:lsdException w:name="caption" w:uiPriority="35" w:semiHidden="1" w:unhideWhenUsed="1" w:qFormat="1"/>
     <w:lsdException w:name="table of figures" w:semiHidden="1" w:unhideWhenUsed="1"/>
     <w:lsdException w:name="envelope address" w:semiHidden="1" w:unhideWhenUsed="1"/>
     <w:lsdException w:name="envelope return" w:semiHidden="1" w:unhideWhenUsed="1"/>
@@ -1558,7 +2491,7 @@
     <w:lsdException w:name="Title" w:uiPriority="10" w:qFormat="1"/>
     <w:lsdException w:name="Closing" w:semiHidden="1" w:unhideWhenUsed="1"/>
     <w:lsdException w:name="Signature" w:semiHidden="1" w:unhideWhenUsed="1"/>
-    <w:lsdException w:name="Default Paragraph Font" w:semiHidden="1" w:uiPriority="1" w:unhideWhenUsed="1"/>
+    <w:lsdException w:name="Default Paragraph Font" w:uiPriority="1" w:semiHidden="1" w:unhideWhenUsed="1"/>
     <w:lsdException w:name="Body Text" w:semiHidden="1" w:unhideWhenUsed="1"/>
     <w:lsdException w:name="Body Text Indent" w:semiHidden="1" w:unhideWhenUsed="1"/>
     <w:lsdException w:name="List Continue" w:semiHidden="1" w:unhideWhenUsed="1"/>
@@ -1758,8 +2691,8 @@
     <w:lsdException w:name="Subtle Reference" w:uiPriority="31" w:qFormat="1"/>
     <w:lsdException w:name="Intense Reference" w:uiPriority="32" w:qFormat="1"/>
     <w:lsdException w:name="Book Title" w:uiPriority="33" w:qFormat="1"/>
-    <w:lsdException w:name="Bibliography" w:semiHidden="1" w:uiPriority="37" w:unhideWhenUsed="1"/>
-    <w:lsdException w:name="TOC Heading" w:semiHidden="1" w:uiPriority="39" w:unhideWhenUsed="1" w:qFormat="1"/>
+    <w:lsdException w:name="Bibliography" w:uiPriority="37" w:semiHidden="1" w:unhideWhenUsed="1"/>
+    <w:lsdException w:name="TOC Heading" w:uiPriority="39" w:semiHidden="1" w:unhideWhenUsed="1" w:qFormat="1"/>
     <w:lsdException w:name="Plain Table 1" w:uiPriority="41"/>
     <w:lsdException w:name="Plain Table 2" w:uiPriority="42"/>
     <w:lsdException w:name="Plain Table 3" w:uiPriority="43"/>
@@ -1868,9 +2801,8 @@
     <w:lsdException w:name="Smart Hyperlink" w:semiHidden="1" w:unhideWhenUsed="1"/>
     <w:lsdException w:name="Hashtag" w:semiHidden="1" w:unhideWhenUsed="1"/>
     <w:lsdException w:name="Unresolved Mention" w:semiHidden="1" w:unhideWhenUsed="1"/>
-    <w:lsdException w:name="Smart Link" w:semiHidden="1" w:unhideWhenUsed="1"/>
   </w:latentStyles>
-  <w:style w:type="paragraph" w:default="1" w:styleId="Normal">
+  <w:style w:type="paragraph" w:styleId="Normal" w:default="1">
     <w:name w:val="Normal"/>
     <w:qFormat/>
     <w:rsid w:val="0039429A"/>
@@ -1991,13 +2923,13 @@
       <w:szCs w:val="20"/>
     </w:rPr>
   </w:style>
-  <w:style w:type="character" w:default="1" w:styleId="DefaultParagraphFont">
+  <w:style w:type="character" w:styleId="DefaultParagraphFont" w:default="1">
     <w:name w:val="Default Paragraph Font"/>
     <w:uiPriority w:val="1"/>
     <w:semiHidden/>
     <w:unhideWhenUsed/>
   </w:style>
-  <w:style w:type="table" w:default="1" w:styleId="TableNormal">
+  <w:style w:type="table" w:styleId="TableNormal" w:default="1">
     <w:name w:val="Normal Table"/>
     <w:uiPriority w:val="99"/>
     <w:semiHidden/>
@@ -2012,7 +2944,7 @@
       </w:tblCellMar>
     </w:tblPr>
   </w:style>
-  <w:style w:type="numbering" w:default="1" w:styleId="NoList">
+  <w:style w:type="numbering" w:styleId="NoList" w:default="1">
     <w:name w:val="No List"/>
     <w:uiPriority w:val="99"/>
     <w:semiHidden/>
@@ -2047,7 +2979,7 @@
       <w:spacing w:before="360" w:after="80"/>
     </w:pPr>
     <w:rPr>
-      <w:rFonts w:ascii="Georgia" w:eastAsia="Georgia" w:hAnsi="Georgia" w:cs="Georgia"/>
+      <w:rFonts w:ascii="Georgia" w:hAnsi="Georgia" w:eastAsia="Georgia" w:cs="Georgia"/>
       <w:i/>
       <w:color w:val="666666"/>
       <w:sz w:val="48"/>
@@ -2076,6 +3008,17 @@
       <w:color w:val="605E5C"/>
       <w:shd w:val="clear" w:color="auto" w:fill="E1DFDD"/>
     </w:rPr>
+  </w:style>
+  <w:style w:type="paragraph" w:styleId="ListParagraph">
+    <w:name w:val="List Paragraph"/>
+    <w:basedOn w:val="Normal"/>
+    <w:uiPriority w:val="34"/>
+    <w:qFormat/>
+    <w:rsid w:val="00C12ADB"/>
+    <w:pPr>
+      <w:ind w:left="720"/>
+      <w:contextualSpacing/>
+    </w:pPr>
   </w:style>
 </w:styles>
 </file>

</xml_diff>

<commit_message>
The Mobile Update For mobile turned off: Gradient line, Noise & Dither (after pressing 'press start') Fixed: Site opening zoomed in on mobile (got rid of min-width in index.css) Thank you message site for contact form Updated: Resume file
</commit_message>
<xml_diff>
--- a/public/Mirza_Resume_2025.docx
+++ b/public/Mirza_Resume_2025.docx
@@ -1,13 +1,13 @@
 
 <file path=word/document.xml><?xml version="1.0" encoding="utf-8"?>
-<w:document xmlns:wpc="http://schemas.microsoft.com/office/word/2010/wordprocessingCanvas" xmlns:cx="http://schemas.microsoft.com/office/drawing/2014/chartex" xmlns:cx1="http://schemas.microsoft.com/office/drawing/2015/9/8/chartex" xmlns:cx2="http://schemas.microsoft.com/office/drawing/2015/10/21/chartex" xmlns:cx3="http://schemas.microsoft.com/office/drawing/2016/5/9/chartex" xmlns:cx4="http://schemas.microsoft.com/office/drawing/2016/5/10/chartex" xmlns:cx5="http://schemas.microsoft.com/office/drawing/2016/5/11/chartex" xmlns:cx6="http://schemas.microsoft.com/office/drawing/2016/5/12/chartex" xmlns:cx7="http://schemas.microsoft.com/office/drawing/2016/5/13/chartex" xmlns:cx8="http://schemas.microsoft.com/office/drawing/2016/5/14/chartex" xmlns:mc="http://schemas.openxmlformats.org/markup-compatibility/2006" xmlns:aink="http://schemas.microsoft.com/office/drawing/2016/ink" xmlns:am3d="http://schemas.microsoft.com/office/drawing/2017/model3d" xmlns:o="urn:schemas-microsoft-com:office:office" xmlns:r="http://schemas.openxmlformats.org/officeDocument/2006/relationships" xmlns:m="http://schemas.openxmlformats.org/officeDocument/2006/math" xmlns:v="urn:schemas-microsoft-com:vml" xmlns:wp14="http://schemas.microsoft.com/office/word/2010/wordprocessingDrawing" xmlns:wp="http://schemas.openxmlformats.org/drawingml/2006/wordprocessingDrawing" xmlns:w10="urn:schemas-microsoft-com:office:word" xmlns:w="http://schemas.openxmlformats.org/wordprocessingml/2006/main" xmlns:w14="http://schemas.microsoft.com/office/word/2010/wordml" xmlns:w15="http://schemas.microsoft.com/office/word/2012/wordml" xmlns:w16cid="http://schemas.microsoft.com/office/word/2016/wordml/cid" xmlns:w16se="http://schemas.microsoft.com/office/word/2015/wordml/symex" xmlns:wpg="http://schemas.microsoft.com/office/word/2010/wordprocessingGroup" xmlns:wpi="http://schemas.microsoft.com/office/word/2010/wordprocessingInk" xmlns:wne="http://schemas.microsoft.com/office/word/2006/wordml" xmlns:wps="http://schemas.microsoft.com/office/word/2010/wordprocessingShape" mc:Ignorable="w14 w15 w16se w16cid wp14">
+<w:document xmlns:wpc="http://schemas.microsoft.com/office/word/2010/wordprocessingCanvas" xmlns:cx="http://schemas.microsoft.com/office/drawing/2014/chartex" xmlns:cx1="http://schemas.microsoft.com/office/drawing/2015/9/8/chartex" xmlns:cx2="http://schemas.microsoft.com/office/drawing/2015/10/21/chartex" xmlns:cx3="http://schemas.microsoft.com/office/drawing/2016/5/9/chartex" xmlns:cx4="http://schemas.microsoft.com/office/drawing/2016/5/10/chartex" xmlns:cx5="http://schemas.microsoft.com/office/drawing/2016/5/11/chartex" xmlns:cx6="http://schemas.microsoft.com/office/drawing/2016/5/12/chartex" xmlns:cx7="http://schemas.microsoft.com/office/drawing/2016/5/13/chartex" xmlns:cx8="http://schemas.microsoft.com/office/drawing/2016/5/14/chartex" xmlns:mc="http://schemas.openxmlformats.org/markup-compatibility/2006" xmlns:aink="http://schemas.microsoft.com/office/drawing/2016/ink" xmlns:am3d="http://schemas.microsoft.com/office/drawing/2017/model3d" xmlns:o="urn:schemas-microsoft-com:office:office" xmlns:oel="http://schemas.microsoft.com/office/2019/extlst" xmlns:r="http://schemas.openxmlformats.org/officeDocument/2006/relationships" xmlns:m="http://schemas.openxmlformats.org/officeDocument/2006/math" xmlns:v="urn:schemas-microsoft-com:vml" xmlns:wp14="http://schemas.microsoft.com/office/word/2010/wordprocessingDrawing" xmlns:wp="http://schemas.openxmlformats.org/drawingml/2006/wordprocessingDrawing" xmlns:w10="urn:schemas-microsoft-com:office:word" xmlns:w="http://schemas.openxmlformats.org/wordprocessingml/2006/main" xmlns:w14="http://schemas.microsoft.com/office/word/2010/wordml" xmlns:w15="http://schemas.microsoft.com/office/word/2012/wordml" xmlns:w16cex="http://schemas.microsoft.com/office/word/2018/wordml/cex" xmlns:w16cid="http://schemas.microsoft.com/office/word/2016/wordml/cid" xmlns:w16="http://schemas.microsoft.com/office/word/2018/wordml" xmlns:w16du="http://schemas.microsoft.com/office/word/2023/wordml/word16du" xmlns:w16sdtdh="http://schemas.microsoft.com/office/word/2020/wordml/sdtdatahash" xmlns:w16sdtfl="http://schemas.microsoft.com/office/word/2024/wordml/sdtformatlock" xmlns:w16se="http://schemas.microsoft.com/office/word/2015/wordml/symex" xmlns:wpg="http://schemas.microsoft.com/office/word/2010/wordprocessingGroup" xmlns:wpi="http://schemas.microsoft.com/office/word/2010/wordprocessingInk" xmlns:wne="http://schemas.microsoft.com/office/word/2006/wordml" xmlns:wps="http://schemas.microsoft.com/office/word/2010/wordprocessingShape" mc:Ignorable="w14 w15 w16se w16cid w16 w16cex w16sdtdh w16sdtfl w16du wp14">
   <w:body>
     <w:p>
       <w:pPr>
         <w:ind w:left="-270" w:right="-420" w:hanging="180"/>
         <w:jc w:val="center"/>
         <w:rPr>
-          <w:rFonts w:ascii="Spectral" w:hAnsi="Spectral" w:eastAsia="Spectral" w:cs="Spectral"/>
+          <w:rFonts w:ascii="Spectral" w:eastAsia="Spectral" w:hAnsi="Spectral" w:cs="Spectral"/>
           <w:b/>
           <w:sz w:val="36"/>
           <w:szCs w:val="36"/>
@@ -15,7 +15,7 @@
       </w:pPr>
       <w:r>
         <w:rPr>
-          <w:rFonts w:ascii="Spectral" w:hAnsi="Spectral" w:eastAsia="Spectral" w:cs="Spectral"/>
+          <w:rFonts w:ascii="Spectral" w:eastAsia="Spectral" w:hAnsi="Spectral" w:cs="Spectral"/>
           <w:b/>
           <w:sz w:val="36"/>
           <w:szCs w:val="36"/>
@@ -27,54 +27,141 @@
       <w:pPr>
         <w:jc w:val="center"/>
         <w:rPr>
-          <w:rFonts w:ascii="Spectral" w:hAnsi="Spectral" w:eastAsia="Spectral" w:cs="Spectral"/>
+          <w:rFonts w:ascii="Spectral" w:eastAsia="Spectral" w:hAnsi="Spectral" w:cs="Spectral"/>
           <w:sz w:val="14"/>
           <w:szCs w:val="14"/>
         </w:rPr>
       </w:pPr>
-      <w:r>
-        <w:rPr>
-          <w:rFonts w:ascii="Spectral" w:hAnsi="Spectral" w:eastAsia="Spectral" w:cs="Spectral"/>
-          <w:sz w:val="20"/>
-          <w:szCs w:val="20"/>
-        </w:rPr>
-        <w:t>mmahin@svsu.edu</w:t>
-      </w:r>
-      <w:r>
-        <w:rPr>
-          <w:rFonts w:ascii="Spectral" w:hAnsi="Spectral" w:eastAsia="Spectral" w:cs="Spectral"/>
-          <w:color w:val="000000"/>
-          <w:sz w:val="20"/>
-          <w:szCs w:val="20"/>
-        </w:rPr>
-        <w:t xml:space="preserve"> • </w:t>
-      </w:r>
-      <w:r>
-        <w:rPr>
-          <w:rFonts w:ascii="Spectral" w:hAnsi="Spectral" w:eastAsia="Spectral" w:cs="Spectral"/>
-          <w:sz w:val="20"/>
-          <w:szCs w:val="20"/>
-        </w:rPr>
-        <w:t xml:space="preserve">(989) 372-5691 • </w:t>
-      </w:r>
-      <w:hyperlink r:id="rId5">
+      <w:hyperlink r:id="rId5" w:history="1">
         <w:r>
           <w:rPr>
-            <w:rFonts w:ascii="Spectral" w:hAnsi="Spectral" w:eastAsia="Spectral" w:cs="Spectral"/>
-            <w:color w:val="1155CC"/>
+            <w:rStyle w:val="Hyperlink"/>
+            <w:rFonts w:ascii="Spectral" w:eastAsia="Spectral" w:hAnsi="Spectral" w:cs="Spectral"/>
             <w:sz w:val="20"/>
             <w:szCs w:val="20"/>
-            <w:u w:val="single"/>
           </w:rPr>
-          <w:t>https://github.com/ArcticWabbit</w:t>
+          <w:t>maeen.dev</w:t>
         </w:r>
       </w:hyperlink>
+      <w:r>
+        <w:rPr>
+          <w:rFonts w:ascii="Spectral" w:eastAsia="Spectral" w:hAnsi="Spectral" w:cs="Spectral"/>
+          <w:sz w:val="20"/>
+          <w:szCs w:val="20"/>
+        </w:rPr>
+        <w:t xml:space="preserve"> </w:t>
+      </w:r>
+      <w:r>
+        <w:rPr>
+          <w:rFonts w:ascii="Spectral" w:eastAsia="Spectral" w:hAnsi="Spectral" w:cs="Spectral"/>
+          <w:color w:val="000000"/>
+          <w:sz w:val="20"/>
+          <w:szCs w:val="20"/>
+        </w:rPr>
+        <w:t xml:space="preserve">• </w:t>
+      </w:r>
+      <w:hyperlink r:id="rId6" w:history="1">
+        <w:r>
+          <w:rPr>
+            <w:rStyle w:val="Hyperlink"/>
+            <w:rFonts w:ascii="Spectral" w:eastAsia="Spectral" w:hAnsi="Spectral" w:cs="Spectral"/>
+            <w:sz w:val="20"/>
+            <w:szCs w:val="20"/>
+          </w:rPr>
+          <w:t>Git</w:t>
+        </w:r>
+        <w:r>
+          <w:rPr>
+            <w:rStyle w:val="Hyperlink"/>
+            <w:rFonts w:ascii="Spectral" w:eastAsia="Spectral" w:hAnsi="Spectral" w:cs="Spectral"/>
+            <w:sz w:val="20"/>
+            <w:szCs w:val="20"/>
+          </w:rPr>
+          <w:t>H</w:t>
+        </w:r>
+        <w:r>
+          <w:rPr>
+            <w:rStyle w:val="Hyperlink"/>
+            <w:rFonts w:ascii="Spectral" w:eastAsia="Spectral" w:hAnsi="Spectral" w:cs="Spectral"/>
+            <w:sz w:val="20"/>
+            <w:szCs w:val="20"/>
+          </w:rPr>
+          <w:t>u</w:t>
+        </w:r>
+        <w:r>
+          <w:rPr>
+            <w:rStyle w:val="Hyperlink"/>
+            <w:rFonts w:ascii="Spectral" w:eastAsia="Spectral" w:hAnsi="Spectral" w:cs="Spectral"/>
+            <w:sz w:val="20"/>
+            <w:szCs w:val="20"/>
+          </w:rPr>
+          <w:t>b</w:t>
+        </w:r>
+      </w:hyperlink>
+      <w:r>
+        <w:rPr>
+          <w:rFonts w:ascii="Spectral" w:eastAsia="Spectral" w:hAnsi="Spectral" w:cs="Spectral"/>
+          <w:sz w:val="20"/>
+          <w:szCs w:val="20"/>
+        </w:rPr>
+        <w:t xml:space="preserve"> </w:t>
+      </w:r>
+      <w:r>
+        <w:rPr>
+          <w:rFonts w:ascii="Spectral" w:eastAsia="Spectral" w:hAnsi="Spectral" w:cs="Spectral"/>
+          <w:color w:val="000000"/>
+          <w:sz w:val="20"/>
+          <w:szCs w:val="20"/>
+        </w:rPr>
+        <w:t>•</w:t>
+      </w:r>
+      <w:r>
+        <w:rPr>
+          <w:rFonts w:ascii="Spectral" w:eastAsia="Spectral" w:hAnsi="Spectral" w:cs="Spectral"/>
+          <w:sz w:val="20"/>
+          <w:szCs w:val="20"/>
+        </w:rPr>
+        <w:t xml:space="preserve"> </w:t>
+      </w:r>
+      <w:r>
+        <w:rPr>
+          <w:rFonts w:ascii="Spectral" w:eastAsia="Spectral" w:hAnsi="Spectral" w:cs="Spectral"/>
+          <w:sz w:val="20"/>
+          <w:szCs w:val="20"/>
+        </w:rPr>
+        <w:t>mmahin@svsu.edu</w:t>
+      </w:r>
+      <w:r>
+        <w:rPr>
+          <w:rFonts w:ascii="Spectral" w:eastAsia="Spectral" w:hAnsi="Spectral" w:cs="Spectral"/>
+          <w:color w:val="000000"/>
+          <w:sz w:val="20"/>
+          <w:szCs w:val="20"/>
+        </w:rPr>
+        <w:t xml:space="preserve"> • </w:t>
+      </w:r>
+      <w:r>
+        <w:rPr>
+          <w:rFonts w:ascii="Spectral" w:eastAsia="Spectral" w:hAnsi="Spectral" w:cs="Spectral"/>
+          <w:sz w:val="20"/>
+          <w:szCs w:val="20"/>
+        </w:rPr>
+        <w:t xml:space="preserve">(989) 372-5691 </w:t>
+      </w:r>
+      <w:r>
+        <w:rPr>
+          <w:rFonts w:ascii="Spectral" w:eastAsia="Spectral" w:hAnsi="Spectral" w:cs="Spectral"/>
+          <w:sz w:val="20"/>
+          <w:szCs w:val="20"/>
+        </w:rPr>
+        <w:t xml:space="preserve"> </w:t>
+      </w:r>
     </w:p>
     <w:p>
       <w:pPr>
         <w:jc w:val="center"/>
         <w:rPr>
-          <w:rFonts w:ascii="Spectral" w:hAnsi="Spectral" w:eastAsia="Spectral" w:cs="Spectral"/>
+          <w:rFonts w:ascii="Spectral" w:eastAsia="Spectral" w:hAnsi="Spectral" w:cs="Spectral"/>
           <w:sz w:val="14"/>
           <w:szCs w:val="14"/>
         </w:rPr>
@@ -83,17 +170,17 @@
     <w:p>
       <w:pPr>
         <w:pBdr>
-          <w:bottom w:val="single" w:color="000000" w:sz="6" w:space="1"/>
+          <w:bottom w:val="single" w:sz="6" w:space="1" w:color="000000"/>
         </w:pBdr>
         <w:rPr>
-          <w:rFonts w:ascii="Spectral" w:hAnsi="Spectral" w:eastAsia="Spectral" w:cs="Spectral"/>
-          <w:sz w:val="22"/>
-          <w:szCs w:val="22"/>
-        </w:rPr>
-      </w:pPr>
-      <w:r>
-        <w:rPr>
-          <w:rFonts w:ascii="Spectral" w:hAnsi="Spectral" w:eastAsia="Spectral" w:cs="Spectral"/>
+          <w:rFonts w:ascii="Spectral" w:eastAsia="Spectral" w:hAnsi="Spectral" w:cs="Spectral"/>
+          <w:sz w:val="22"/>
+          <w:szCs w:val="22"/>
+        </w:rPr>
+      </w:pPr>
+      <w:r>
+        <w:rPr>
+          <w:rFonts w:ascii="Spectral" w:eastAsia="Spectral" w:hAnsi="Spectral" w:cs="Spectral"/>
           <w:b/>
           <w:smallCaps/>
           <w:sz w:val="22"/>
@@ -105,7 +192,7 @@
     <w:p>
       <w:pPr>
         <w:rPr>
-          <w:rFonts w:ascii="Spectral" w:hAnsi="Spectral" w:eastAsia="Spectral" w:cs="Spectral"/>
+          <w:rFonts w:ascii="Spectral" w:eastAsia="Spectral" w:hAnsi="Spectral" w:cs="Spectral"/>
           <w:sz w:val="8"/>
           <w:szCs w:val="8"/>
         </w:rPr>
@@ -114,14 +201,14 @@
     <w:p>
       <w:pPr>
         <w:rPr>
-          <w:rFonts w:ascii="Spectral" w:hAnsi="Spectral" w:eastAsia="Spectral" w:cs="Spectral"/>
-          <w:sz w:val="20"/>
-          <w:szCs w:val="20"/>
-        </w:rPr>
-      </w:pPr>
-      <w:r>
-        <w:rPr>
-          <w:rFonts w:ascii="Spectral" w:hAnsi="Spectral" w:eastAsia="Spectral" w:cs="Spectral"/>
+          <w:rFonts w:ascii="Spectral" w:eastAsia="Spectral" w:hAnsi="Spectral" w:cs="Spectral"/>
+          <w:sz w:val="20"/>
+          <w:szCs w:val="20"/>
+        </w:rPr>
+      </w:pPr>
+      <w:r>
+        <w:rPr>
+          <w:rFonts w:ascii="Spectral" w:eastAsia="Spectral" w:hAnsi="Spectral" w:cs="Spectral"/>
           <w:b/>
           <w:sz w:val="20"/>
           <w:szCs w:val="20"/>
@@ -130,7 +217,7 @@
       </w:r>
       <w:r>
         <w:rPr>
-          <w:rFonts w:ascii="Spectral" w:hAnsi="Spectral" w:eastAsia="Spectral" w:cs="Spectral"/>
+          <w:rFonts w:ascii="Spectral" w:eastAsia="Spectral" w:hAnsi="Spectral" w:cs="Spectral"/>
           <w:sz w:val="20"/>
           <w:szCs w:val="20"/>
         </w:rPr>
@@ -140,14 +227,14 @@
     <w:p>
       <w:pPr>
         <w:rPr>
-          <w:rFonts w:ascii="Spectral" w:hAnsi="Spectral" w:eastAsia="Spectral" w:cs="Spectral"/>
-          <w:sz w:val="20"/>
-          <w:szCs w:val="20"/>
-        </w:rPr>
-      </w:pPr>
-      <w:r>
-        <w:rPr>
-          <w:rFonts w:ascii="Spectral" w:hAnsi="Spectral" w:eastAsia="Spectral" w:cs="Spectral"/>
+          <w:rFonts w:ascii="Spectral" w:eastAsia="Spectral" w:hAnsi="Spectral" w:cs="Spectral"/>
+          <w:sz w:val="20"/>
+          <w:szCs w:val="20"/>
+        </w:rPr>
+      </w:pPr>
+      <w:r>
+        <w:rPr>
+          <w:rFonts w:ascii="Spectral" w:eastAsia="Spectral" w:hAnsi="Spectral" w:cs="Spectral"/>
           <w:b/>
           <w:bCs/>
           <w:sz w:val="20"/>
@@ -157,7 +244,7 @@
       </w:r>
       <w:r>
         <w:rPr>
-          <w:rFonts w:ascii="Spectral" w:hAnsi="Spectral" w:eastAsia="Spectral" w:cs="Spectral"/>
+          <w:rFonts w:ascii="Spectral" w:eastAsia="Spectral" w:hAnsi="Spectral" w:cs="Spectral"/>
           <w:sz w:val="20"/>
           <w:szCs w:val="20"/>
         </w:rPr>
@@ -165,7 +252,7 @@
       </w:r>
       <w:r>
         <w:rPr>
-          <w:rFonts w:ascii="Spectral" w:hAnsi="Spectral" w:eastAsia="Spectral" w:cs="Spectral"/>
+          <w:rFonts w:ascii="Spectral" w:eastAsia="Spectral" w:hAnsi="Spectral" w:cs="Spectral"/>
           <w:sz w:val="20"/>
           <w:szCs w:val="20"/>
         </w:rPr>
@@ -173,7 +260,7 @@
       </w:r>
       <w:r>
         <w:rPr>
-          <w:rFonts w:ascii="Spectral" w:hAnsi="Spectral" w:eastAsia="Spectral" w:cs="Spectral"/>
+          <w:rFonts w:ascii="Spectral" w:eastAsia="Spectral" w:hAnsi="Spectral" w:cs="Spectral"/>
           <w:sz w:val="20"/>
           <w:szCs w:val="20"/>
         </w:rPr>
@@ -181,7 +268,7 @@
       </w:r>
       <w:r>
         <w:rPr>
-          <w:rFonts w:ascii="Spectral" w:hAnsi="Spectral" w:eastAsia="Spectral" w:cs="Spectral"/>
+          <w:rFonts w:ascii="Spectral" w:eastAsia="Spectral" w:hAnsi="Spectral" w:cs="Spectral"/>
           <w:sz w:val="20"/>
           <w:szCs w:val="20"/>
         </w:rPr>
@@ -191,14 +278,14 @@
     <w:p>
       <w:pPr>
         <w:rPr>
-          <w:rFonts w:ascii="Spectral" w:hAnsi="Spectral" w:eastAsia="Spectral" w:cs="Spectral"/>
-          <w:sz w:val="20"/>
-          <w:szCs w:val="20"/>
-        </w:rPr>
-      </w:pPr>
-      <w:r>
-        <w:rPr>
-          <w:rFonts w:ascii="Spectral" w:hAnsi="Spectral" w:eastAsia="Spectral" w:cs="Spectral"/>
+          <w:rFonts w:ascii="Spectral" w:eastAsia="Spectral" w:hAnsi="Spectral" w:cs="Spectral"/>
+          <w:sz w:val="20"/>
+          <w:szCs w:val="20"/>
+        </w:rPr>
+      </w:pPr>
+      <w:r>
+        <w:rPr>
+          <w:rFonts w:ascii="Spectral" w:eastAsia="Spectral" w:hAnsi="Spectral" w:cs="Spectral"/>
           <w:b/>
           <w:bCs/>
           <w:sz w:val="20"/>
@@ -208,7 +295,7 @@
       </w:r>
       <w:r>
         <w:rPr>
-          <w:rFonts w:ascii="Spectral" w:hAnsi="Spectral" w:eastAsia="Spectral" w:cs="Spectral"/>
+          <w:rFonts w:ascii="Spectral" w:eastAsia="Spectral" w:hAnsi="Spectral" w:cs="Spectral"/>
           <w:sz w:val="20"/>
           <w:szCs w:val="20"/>
         </w:rPr>
@@ -218,14 +305,14 @@
     <w:p>
       <w:pPr>
         <w:rPr>
-          <w:rFonts w:ascii="Spectral" w:hAnsi="Spectral" w:eastAsia="Spectral" w:cs="Spectral"/>
-          <w:sz w:val="20"/>
-          <w:szCs w:val="20"/>
-        </w:rPr>
-      </w:pPr>
-      <w:r>
-        <w:rPr>
-          <w:rFonts w:ascii="Spectral" w:hAnsi="Spectral" w:eastAsia="Spectral" w:cs="Spectral"/>
+          <w:rFonts w:ascii="Spectral" w:eastAsia="Spectral" w:hAnsi="Spectral" w:cs="Spectral"/>
+          <w:sz w:val="20"/>
+          <w:szCs w:val="20"/>
+        </w:rPr>
+      </w:pPr>
+      <w:r>
+        <w:rPr>
+          <w:rFonts w:ascii="Spectral" w:eastAsia="Spectral" w:hAnsi="Spectral" w:cs="Spectral"/>
           <w:b/>
           <w:bCs/>
           <w:sz w:val="20"/>
@@ -235,7 +322,7 @@
       </w:r>
       <w:r>
         <w:rPr>
-          <w:rFonts w:ascii="Spectral" w:hAnsi="Spectral" w:eastAsia="Spectral" w:cs="Spectral"/>
+          <w:rFonts w:ascii="Spectral" w:eastAsia="Spectral" w:hAnsi="Spectral" w:cs="Spectral"/>
           <w:sz w:val="20"/>
           <w:szCs w:val="20"/>
         </w:rPr>
@@ -243,7 +330,7 @@
       </w:r>
       <w:r>
         <w:rPr>
-          <w:rFonts w:ascii="Spectral" w:hAnsi="Spectral" w:eastAsia="Spectral" w:cs="Spectral"/>
+          <w:rFonts w:ascii="Spectral" w:eastAsia="Spectral" w:hAnsi="Spectral" w:cs="Spectral"/>
           <w:sz w:val="20"/>
           <w:szCs w:val="20"/>
         </w:rPr>
@@ -253,10 +340,10 @@
     <w:p>
       <w:pPr>
         <w:pBdr>
-          <w:bottom w:val="single" w:color="000000" w:sz="6" w:space="1"/>
+          <w:bottom w:val="single" w:sz="6" w:space="1" w:color="000000"/>
         </w:pBdr>
         <w:rPr>
-          <w:rFonts w:ascii="Spectral" w:hAnsi="Spectral" w:eastAsia="Spectral" w:cs="Spectral"/>
+          <w:rFonts w:ascii="Spectral" w:eastAsia="Spectral" w:hAnsi="Spectral" w:cs="Spectral"/>
           <w:b/>
           <w:smallCaps/>
           <w:sz w:val="22"/>
@@ -267,17 +354,17 @@
     <w:p>
       <w:pPr>
         <w:pBdr>
-          <w:bottom w:val="single" w:color="000000" w:sz="6" w:space="1"/>
+          <w:bottom w:val="single" w:sz="6" w:space="1" w:color="000000"/>
         </w:pBdr>
         <w:rPr>
-          <w:rFonts w:ascii="Spectral" w:hAnsi="Spectral" w:eastAsia="Spectral" w:cs="Spectral"/>
-          <w:sz w:val="22"/>
-          <w:szCs w:val="22"/>
-        </w:rPr>
-      </w:pPr>
-      <w:r>
-        <w:rPr>
-          <w:rFonts w:ascii="Spectral" w:hAnsi="Spectral" w:eastAsia="Spectral" w:cs="Spectral"/>
+          <w:rFonts w:ascii="Spectral" w:eastAsia="Spectral" w:hAnsi="Spectral" w:cs="Spectral"/>
+          <w:sz w:val="22"/>
+          <w:szCs w:val="22"/>
+        </w:rPr>
+      </w:pPr>
+      <w:r>
+        <w:rPr>
+          <w:rFonts w:ascii="Spectral" w:eastAsia="Spectral" w:hAnsi="Spectral" w:cs="Spectral"/>
           <w:b/>
           <w:smallCaps/>
           <w:sz w:val="22"/>
@@ -289,7 +376,7 @@
     <w:p>
       <w:pPr>
         <w:rPr>
-          <w:rFonts w:ascii="Spectral" w:hAnsi="Spectral" w:eastAsia="Spectral" w:cs="Spectral"/>
+          <w:rFonts w:ascii="Spectral" w:eastAsia="Spectral" w:hAnsi="Spectral" w:cs="Spectral"/>
           <w:sz w:val="8"/>
           <w:szCs w:val="8"/>
         </w:rPr>
@@ -302,7 +389,7 @@
           <w:tab w:val="right" w:pos="10503"/>
         </w:tabs>
         <w:rPr>
-          <w:rFonts w:ascii="Spectral" w:hAnsi="Spectral" w:eastAsia="Spectral" w:cs="Spectral"/>
+          <w:rFonts w:ascii="Spectral" w:eastAsia="Spectral" w:hAnsi="Spectral" w:cs="Spectral"/>
           <w:sz w:val="20"/>
           <w:szCs w:val="20"/>
         </w:rPr>
@@ -353,7 +440,7 @@
       </w:r>
       <w:r>
         <w:rPr>
-          <w:rFonts w:ascii="Spectral" w:hAnsi="Spectral" w:eastAsia="Spectral" w:cs="Spectral"/>
+          <w:rFonts w:ascii="Spectral" w:eastAsia="Spectral" w:hAnsi="Spectral" w:cs="Spectral"/>
           <w:b/>
           <w:sz w:val="22"/>
           <w:szCs w:val="22"/>
@@ -368,14 +455,14 @@
           <w:tab w:val="right" w:pos="11064"/>
         </w:tabs>
         <w:rPr>
-          <w:rFonts w:ascii="Spectral" w:hAnsi="Spectral" w:eastAsia="Spectral" w:cs="Spectral"/>
-          <w:sz w:val="20"/>
-          <w:szCs w:val="20"/>
-        </w:rPr>
-      </w:pPr>
-      <w:r>
-        <w:rPr>
-          <w:rFonts w:ascii="Spectral" w:hAnsi="Spectral" w:eastAsia="Spectral" w:cs="Spectral"/>
+          <w:rFonts w:ascii="Spectral" w:eastAsia="Spectral" w:hAnsi="Spectral" w:cs="Spectral"/>
+          <w:sz w:val="20"/>
+          <w:szCs w:val="20"/>
+        </w:rPr>
+      </w:pPr>
+      <w:r>
+        <w:rPr>
+          <w:rFonts w:ascii="Spectral" w:eastAsia="Spectral" w:hAnsi="Spectral" w:cs="Spectral"/>
           <w:b/>
           <w:bCs/>
           <w:sz w:val="20"/>
@@ -385,7 +472,7 @@
       </w:r>
       <w:r>
         <w:rPr>
-          <w:rFonts w:ascii="Spectral" w:hAnsi="Spectral" w:eastAsia="Spectral" w:cs="Spectral"/>
+          <w:rFonts w:ascii="Spectral" w:eastAsia="Spectral" w:hAnsi="Spectral" w:cs="Spectral"/>
           <w:sz w:val="20"/>
           <w:szCs w:val="20"/>
         </w:rPr>
@@ -393,7 +480,7 @@
       </w:r>
       <w:r>
         <w:rPr>
-          <w:rFonts w:ascii="Spectral" w:hAnsi="Spectral" w:eastAsia="Spectral" w:cs="Spectral"/>
+          <w:rFonts w:ascii="Spectral" w:eastAsia="Spectral" w:hAnsi="Spectral" w:cs="Spectral"/>
           <w:sz w:val="20"/>
           <w:szCs w:val="20"/>
         </w:rPr>
@@ -401,7 +488,7 @@
       </w:r>
       <w:r>
         <w:rPr>
-          <w:rFonts w:ascii="Spectral" w:hAnsi="Spectral" w:eastAsia="Spectral" w:cs="Spectral"/>
+          <w:rFonts w:ascii="Spectral" w:eastAsia="Spectral" w:hAnsi="Spectral" w:cs="Spectral"/>
           <w:sz w:val="20"/>
           <w:szCs w:val="20"/>
         </w:rPr>
@@ -409,7 +496,7 @@
       </w:r>
       <w:r>
         <w:rPr>
-          <w:rFonts w:ascii="Spectral" w:hAnsi="Spectral" w:eastAsia="Spectral" w:cs="Spectral"/>
+          <w:rFonts w:ascii="Spectral" w:eastAsia="Spectral" w:hAnsi="Spectral" w:cs="Spectral"/>
           <w:sz w:val="20"/>
           <w:szCs w:val="20"/>
         </w:rPr>
@@ -417,7 +504,7 @@
       </w:r>
       <w:r>
         <w:rPr>
-          <w:rFonts w:ascii="Spectral" w:hAnsi="Spectral" w:eastAsia="Spectral" w:cs="Spectral"/>
+          <w:rFonts w:ascii="Spectral" w:eastAsia="Spectral" w:hAnsi="Spectral" w:cs="Spectral"/>
           <w:sz w:val="20"/>
           <w:szCs w:val="20"/>
         </w:rPr>
@@ -425,7 +512,7 @@
       </w:r>
       <w:r>
         <w:rPr>
-          <w:rFonts w:ascii="Spectral" w:hAnsi="Spectral" w:eastAsia="Spectral" w:cs="Spectral"/>
+          <w:rFonts w:ascii="Spectral" w:eastAsia="Spectral" w:hAnsi="Spectral" w:cs="Spectral"/>
           <w:sz w:val="20"/>
           <w:szCs w:val="20"/>
         </w:rPr>
@@ -433,7 +520,7 @@
       </w:r>
       <w:r>
         <w:rPr>
-          <w:rFonts w:ascii="Spectral" w:hAnsi="Spectral" w:eastAsia="Spectral" w:cs="Spectral"/>
+          <w:rFonts w:ascii="Spectral" w:eastAsia="Spectral" w:hAnsi="Spectral" w:cs="Spectral"/>
           <w:b/>
           <w:bCs/>
           <w:sz w:val="20"/>
@@ -443,7 +530,7 @@
       </w:r>
       <w:r>
         <w:rPr>
-          <w:rFonts w:ascii="Spectral" w:hAnsi="Spectral" w:eastAsia="Spectral" w:cs="Spectral"/>
+          <w:rFonts w:ascii="Spectral" w:eastAsia="Spectral" w:hAnsi="Spectral" w:cs="Spectral"/>
           <w:b/>
           <w:bCs/>
           <w:sz w:val="20"/>
@@ -453,7 +540,7 @@
       </w:r>
       <w:r>
         <w:rPr>
-          <w:rFonts w:ascii="Spectral" w:hAnsi="Spectral" w:eastAsia="Spectral" w:cs="Spectral"/>
+          <w:rFonts w:ascii="Spectral" w:eastAsia="Spectral" w:hAnsi="Spectral" w:cs="Spectral"/>
           <w:sz w:val="20"/>
           <w:szCs w:val="20"/>
         </w:rPr>
@@ -463,15 +550,15 @@
     <w:p>
       <w:pPr>
         <w:rPr>
-          <w:rFonts w:ascii="Spectral" w:hAnsi="Spectral" w:eastAsia="Spectral" w:cs="Spectral"/>
-          <w:b/>
-          <w:sz w:val="20"/>
-          <w:szCs w:val="20"/>
-        </w:rPr>
-      </w:pPr>
-      <w:r>
-        <w:rPr>
-          <w:rFonts w:ascii="Spectral" w:hAnsi="Spectral" w:eastAsia="Spectral" w:cs="Spectral"/>
+          <w:rFonts w:ascii="Spectral" w:eastAsia="Spectral" w:hAnsi="Spectral" w:cs="Spectral"/>
+          <w:b/>
+          <w:sz w:val="20"/>
+          <w:szCs w:val="20"/>
+        </w:rPr>
+      </w:pPr>
+      <w:r>
+        <w:rPr>
+          <w:rFonts w:ascii="Spectral" w:eastAsia="Spectral" w:hAnsi="Spectral" w:cs="Spectral"/>
           <w:b/>
           <w:sz w:val="20"/>
           <w:szCs w:val="20"/>
@@ -480,7 +567,7 @@
       </w:r>
       <w:r>
         <w:rPr>
-          <w:rFonts w:ascii="Spectral" w:hAnsi="Spectral" w:eastAsia="Spectral" w:cs="Spectral"/>
+          <w:rFonts w:ascii="Spectral" w:eastAsia="Spectral" w:hAnsi="Spectral" w:cs="Spectral"/>
           <w:bCs/>
           <w:sz w:val="20"/>
           <w:szCs w:val="20"/>
@@ -491,14 +578,14 @@
     <w:p>
       <w:pPr>
         <w:rPr>
-          <w:rFonts w:ascii="Spectral" w:hAnsi="Spectral" w:eastAsia="Spectral" w:cs="Spectral"/>
-          <w:sz w:val="20"/>
-          <w:szCs w:val="20"/>
-        </w:rPr>
-      </w:pPr>
-      <w:r>
-        <w:rPr>
-          <w:rFonts w:ascii="Spectral" w:hAnsi="Spectral" w:eastAsia="Spectral" w:cs="Spectral"/>
+          <w:rFonts w:ascii="Spectral" w:eastAsia="Spectral" w:hAnsi="Spectral" w:cs="Spectral"/>
+          <w:sz w:val="20"/>
+          <w:szCs w:val="20"/>
+        </w:rPr>
+      </w:pPr>
+      <w:r>
+        <w:rPr>
+          <w:rFonts w:ascii="Spectral" w:eastAsia="Spectral" w:hAnsi="Spectral" w:cs="Spectral"/>
           <w:b/>
           <w:sz w:val="20"/>
           <w:szCs w:val="20"/>
@@ -507,7 +594,7 @@
       </w:r>
       <w:r>
         <w:rPr>
-          <w:rFonts w:ascii="Spectral" w:hAnsi="Spectral" w:eastAsia="Spectral" w:cs="Spectral"/>
+          <w:rFonts w:ascii="Spectral" w:eastAsia="Spectral" w:hAnsi="Spectral" w:cs="Spectral"/>
           <w:sz w:val="20"/>
           <w:szCs w:val="20"/>
         </w:rPr>
@@ -515,7 +602,7 @@
       </w:r>
       <w:r>
         <w:rPr>
-          <w:rFonts w:ascii="Spectral" w:hAnsi="Spectral" w:eastAsia="Spectral" w:cs="Spectral"/>
+          <w:rFonts w:ascii="Spectral" w:eastAsia="Spectral" w:hAnsi="Spectral" w:cs="Spectral"/>
           <w:sz w:val="20"/>
           <w:szCs w:val="20"/>
         </w:rPr>
@@ -523,7 +610,7 @@
       </w:r>
       <w:r>
         <w:rPr>
-          <w:rFonts w:ascii="Spectral" w:hAnsi="Spectral" w:eastAsia="Spectral" w:cs="Spectral"/>
+          <w:rFonts w:ascii="Spectral" w:eastAsia="Spectral" w:hAnsi="Spectral" w:cs="Spectral"/>
           <w:sz w:val="20"/>
           <w:szCs w:val="20"/>
         </w:rPr>
@@ -531,7 +618,7 @@
       </w:r>
       <w:r>
         <w:rPr>
-          <w:rFonts w:ascii="Spectral" w:hAnsi="Spectral" w:eastAsia="Spectral" w:cs="Spectral"/>
+          <w:rFonts w:ascii="Spectral" w:eastAsia="Spectral" w:hAnsi="Spectral" w:cs="Spectral"/>
           <w:sz w:val="20"/>
           <w:szCs w:val="20"/>
         </w:rPr>
@@ -539,7 +626,7 @@
       </w:r>
       <w:r>
         <w:rPr>
-          <w:rFonts w:ascii="Spectral" w:hAnsi="Spectral" w:eastAsia="Spectral" w:cs="Spectral"/>
+          <w:rFonts w:ascii="Spectral" w:eastAsia="Spectral" w:hAnsi="Spectral" w:cs="Spectral"/>
           <w:sz w:val="20"/>
           <w:szCs w:val="20"/>
         </w:rPr>
@@ -547,7 +634,7 @@
       </w:r>
       <w:r>
         <w:rPr>
-          <w:rFonts w:ascii="Spectral" w:hAnsi="Spectral" w:eastAsia="Spectral" w:cs="Spectral"/>
+          <w:rFonts w:ascii="Spectral" w:eastAsia="Spectral" w:hAnsi="Spectral" w:cs="Spectral"/>
           <w:sz w:val="20"/>
           <w:szCs w:val="20"/>
         </w:rPr>
@@ -555,7 +642,7 @@
       </w:r>
       <w:r>
         <w:rPr>
-          <w:rFonts w:ascii="Spectral" w:hAnsi="Spectral" w:eastAsia="Spectral" w:cs="Spectral"/>
+          <w:rFonts w:ascii="Spectral" w:eastAsia="Spectral" w:hAnsi="Spectral" w:cs="Spectral"/>
           <w:sz w:val="20"/>
           <w:szCs w:val="20"/>
         </w:rPr>
@@ -563,7 +650,7 @@
       </w:r>
       <w:r>
         <w:rPr>
-          <w:rFonts w:ascii="Spectral" w:hAnsi="Spectral" w:eastAsia="Spectral" w:cs="Spectral"/>
+          <w:rFonts w:ascii="Spectral" w:eastAsia="Spectral" w:hAnsi="Spectral" w:cs="Spectral"/>
           <w:sz w:val="20"/>
           <w:szCs w:val="20"/>
         </w:rPr>
@@ -571,7 +658,7 @@
       </w:r>
       <w:r>
         <w:rPr>
-          <w:rFonts w:ascii="Spectral" w:hAnsi="Spectral" w:eastAsia="Spectral" w:cs="Spectral"/>
+          <w:rFonts w:ascii="Spectral" w:eastAsia="Spectral" w:hAnsi="Spectral" w:cs="Spectral"/>
           <w:sz w:val="20"/>
           <w:szCs w:val="20"/>
         </w:rPr>
@@ -579,7 +666,7 @@
       </w:r>
       <w:r>
         <w:rPr>
-          <w:rFonts w:ascii="Spectral" w:hAnsi="Spectral" w:eastAsia="Spectral" w:cs="Spectral"/>
+          <w:rFonts w:ascii="Spectral" w:eastAsia="Spectral" w:hAnsi="Spectral" w:cs="Spectral"/>
           <w:sz w:val="20"/>
           <w:szCs w:val="20"/>
         </w:rPr>
@@ -587,7 +674,7 @@
       </w:r>
       <w:r>
         <w:rPr>
-          <w:rFonts w:ascii="Spectral" w:hAnsi="Spectral" w:eastAsia="Spectral" w:cs="Spectral"/>
+          <w:rFonts w:ascii="Spectral" w:eastAsia="Spectral" w:hAnsi="Spectral" w:cs="Spectral"/>
           <w:sz w:val="20"/>
           <w:szCs w:val="20"/>
         </w:rPr>
@@ -595,7 +682,7 @@
       </w:r>
       <w:r>
         <w:rPr>
-          <w:rFonts w:ascii="Spectral" w:hAnsi="Spectral" w:eastAsia="Spectral" w:cs="Spectral"/>
+          <w:rFonts w:ascii="Spectral" w:eastAsia="Spectral" w:hAnsi="Spectral" w:cs="Spectral"/>
           <w:sz w:val="20"/>
           <w:szCs w:val="20"/>
         </w:rPr>
@@ -603,7 +690,7 @@
       </w:r>
       <w:r>
         <w:rPr>
-          <w:rFonts w:ascii="Spectral" w:hAnsi="Spectral" w:eastAsia="Spectral" w:cs="Spectral"/>
+          <w:rFonts w:ascii="Spectral" w:eastAsia="Spectral" w:hAnsi="Spectral" w:cs="Spectral"/>
           <w:sz w:val="20"/>
           <w:szCs w:val="20"/>
         </w:rPr>
@@ -611,7 +698,7 @@
       </w:r>
       <w:r>
         <w:rPr>
-          <w:rFonts w:ascii="Spectral" w:hAnsi="Spectral" w:eastAsia="Spectral" w:cs="Spectral"/>
+          <w:rFonts w:ascii="Spectral" w:eastAsia="Spectral" w:hAnsi="Spectral" w:cs="Spectral"/>
           <w:sz w:val="20"/>
           <w:szCs w:val="20"/>
         </w:rPr>
@@ -621,7 +708,7 @@
     <w:p>
       <w:pPr>
         <w:rPr>
-          <w:rFonts w:ascii="Spectral" w:hAnsi="Spectral" w:eastAsia="Spectral" w:cs="Spectral"/>
+          <w:rFonts w:ascii="Spectral" w:eastAsia="Spectral" w:hAnsi="Spectral" w:cs="Spectral"/>
           <w:sz w:val="20"/>
           <w:szCs w:val="20"/>
         </w:rPr>
@@ -630,17 +717,17 @@
     <w:p>
       <w:pPr>
         <w:pBdr>
-          <w:bottom w:val="single" w:color="000000" w:sz="6" w:space="1"/>
+          <w:bottom w:val="single" w:sz="6" w:space="1" w:color="000000"/>
         </w:pBdr>
         <w:rPr>
-          <w:rFonts w:ascii="Spectral" w:hAnsi="Spectral" w:eastAsia="Spectral" w:cs="Spectral"/>
-          <w:sz w:val="22"/>
-          <w:szCs w:val="22"/>
-        </w:rPr>
-      </w:pPr>
-      <w:r>
-        <w:rPr>
-          <w:rFonts w:ascii="Spectral" w:hAnsi="Spectral" w:eastAsia="Spectral" w:cs="Spectral"/>
+          <w:rFonts w:ascii="Spectral" w:eastAsia="Spectral" w:hAnsi="Spectral" w:cs="Spectral"/>
+          <w:sz w:val="22"/>
+          <w:szCs w:val="22"/>
+        </w:rPr>
+      </w:pPr>
+      <w:r>
+        <w:rPr>
+          <w:rFonts w:ascii="Spectral" w:eastAsia="Spectral" w:hAnsi="Spectral" w:cs="Spectral"/>
           <w:b/>
           <w:smallCaps/>
           <w:sz w:val="22"/>
@@ -652,7 +739,7 @@
     <w:p>
       <w:pPr>
         <w:rPr>
-          <w:rFonts w:ascii="Spectral" w:hAnsi="Spectral" w:eastAsia="Spectral" w:cs="Spectral"/>
+          <w:rFonts w:ascii="Spectral" w:eastAsia="Spectral" w:hAnsi="Spectral" w:cs="Spectral"/>
           <w:sz w:val="8"/>
           <w:szCs w:val="8"/>
         </w:rPr>
@@ -665,16 +752,16 @@
           <w:tab w:val="right" w:pos="10503"/>
         </w:tabs>
         <w:rPr>
-          <w:rFonts w:ascii="Spectral" w:hAnsi="Spectral" w:eastAsia="Spectral" w:cs="Spectral"/>
-          <w:sz w:val="22"/>
-          <w:szCs w:val="22"/>
-        </w:rPr>
-      </w:pPr>
-      <w:r>
-        <w:rPr>
-          <w:rFonts w:ascii="Spectral" w:hAnsi="Spectral" w:eastAsia="Spectral" w:cs="Spectral"/>
-          <w:b w:val="1"/>
-          <w:bCs w:val="1"/>
+          <w:rFonts w:ascii="Spectral" w:eastAsia="Spectral" w:hAnsi="Spectral" w:cs="Spectral"/>
+          <w:sz w:val="22"/>
+          <w:szCs w:val="22"/>
+        </w:rPr>
+      </w:pPr>
+      <w:r>
+        <w:rPr>
+          <w:rFonts w:ascii="Spectral" w:eastAsia="Spectral" w:hAnsi="Spectral" w:cs="Spectral"/>
+          <w:b/>
+          <w:bCs/>
           <w:sz w:val="22"/>
           <w:szCs w:val="22"/>
         </w:rPr>
@@ -682,10 +769,10 @@
       </w:r>
       <w:r>
         <w:rPr>
-          <w:rFonts w:ascii="Spectral" w:hAnsi="Spectral" w:eastAsia="Spectral" w:cs="Spectral"/>
-          <w:b w:val="1"/>
-          <w:bCs w:val="1"/>
-          <w:smallCaps w:val="1"/>
+          <w:rFonts w:ascii="Spectral" w:eastAsia="Spectral" w:hAnsi="Spectral" w:cs="Spectral"/>
+          <w:b/>
+          <w:bCs/>
+          <w:smallCaps/>
           <w:sz w:val="23"/>
           <w:szCs w:val="23"/>
         </w:rPr>
@@ -693,23 +780,13 @@
       </w:r>
       <w:r>
         <w:rPr>
-          <w:rFonts w:ascii="Spectral" w:hAnsi="Spectral" w:eastAsia="Spectral" w:cs="Spectral"/>
-          <w:b w:val="1"/>
-          <w:bCs w:val="1"/>
-          <w:sz w:val="22"/>
-          <w:szCs w:val="22"/>
-        </w:rPr>
-        <w:t xml:space="preserve">Saginaw, MI                   </w:t>
-      </w:r>
-      <w:r>
-        <w:rPr>
-          <w:rFonts w:ascii="Spectral" w:hAnsi="Spectral" w:eastAsia="Spectral" w:cs="Spectral"/>
-          <w:b w:val="1"/>
-          <w:bCs w:val="1"/>
-          <w:sz w:val="22"/>
-          <w:szCs w:val="22"/>
-        </w:rPr>
-        <w:t>Aug 2025 – Present</w:t>
+          <w:rFonts w:ascii="Spectral" w:eastAsia="Spectral" w:hAnsi="Spectral" w:cs="Spectral"/>
+          <w:b/>
+          <w:bCs/>
+          <w:sz w:val="22"/>
+          <w:szCs w:val="22"/>
+        </w:rPr>
+        <w:t>Saginaw, MI                   Aug 2025 – Present</w:t>
       </w:r>
     </w:p>
     <w:p>
@@ -720,12 +797,12 @@
           <w:numId w:val="6"/>
         </w:numPr>
         <w:rPr>
-          <w:rFonts w:ascii="Spectral" w:hAnsi="Spectral" w:eastAsia="Spectral" w:cs="Spectral"/>
-        </w:rPr>
-      </w:pPr>
-      <w:r>
-        <w:rPr>
-          <w:rFonts w:ascii="Spectral" w:hAnsi="Spectral" w:eastAsia="Spectral" w:cs="Spectral"/>
+          <w:rFonts w:ascii="Spectral" w:eastAsia="Spectral" w:hAnsi="Spectral" w:cs="Spectral"/>
+        </w:rPr>
+      </w:pPr>
+      <w:r>
+        <w:rPr>
+          <w:rFonts w:ascii="Spectral" w:eastAsia="Spectral" w:hAnsi="Spectral" w:cs="Spectral"/>
           <w:sz w:val="20"/>
           <w:szCs w:val="20"/>
         </w:rPr>
@@ -740,12 +817,12 @@
           <w:numId w:val="6"/>
         </w:numPr>
         <w:rPr>
-          <w:rFonts w:ascii="Spectral" w:hAnsi="Spectral" w:eastAsia="Spectral" w:cs="Spectral"/>
-        </w:rPr>
-      </w:pPr>
-      <w:r>
-        <w:rPr>
-          <w:rFonts w:ascii="Spectral" w:hAnsi="Spectral" w:eastAsia="Spectral" w:cs="Spectral"/>
+          <w:rFonts w:ascii="Spectral" w:eastAsia="Spectral" w:hAnsi="Spectral" w:cs="Spectral"/>
+        </w:rPr>
+      </w:pPr>
+      <w:r>
+        <w:rPr>
+          <w:rFonts w:ascii="Spectral" w:eastAsia="Spectral" w:hAnsi="Spectral" w:cs="Spectral"/>
           <w:sz w:val="20"/>
           <w:szCs w:val="20"/>
         </w:rPr>
@@ -760,12 +837,12 @@
           <w:numId w:val="6"/>
         </w:numPr>
         <w:rPr>
-          <w:rFonts w:ascii="Spectral" w:hAnsi="Spectral" w:eastAsia="Spectral" w:cs="Spectral"/>
-        </w:rPr>
-      </w:pPr>
-      <w:r>
-        <w:rPr>
-          <w:rFonts w:ascii="Spectral" w:hAnsi="Spectral" w:eastAsia="Spectral" w:cs="Spectral"/>
+          <w:rFonts w:ascii="Spectral" w:eastAsia="Spectral" w:hAnsi="Spectral" w:cs="Spectral"/>
+        </w:rPr>
+      </w:pPr>
+      <w:r>
+        <w:rPr>
+          <w:rFonts w:ascii="Spectral" w:eastAsia="Spectral" w:hAnsi="Spectral" w:cs="Spectral"/>
           <w:sz w:val="20"/>
           <w:szCs w:val="20"/>
         </w:rPr>
@@ -779,16 +856,16 @@
           <w:tab w:val="right" w:pos="10503"/>
         </w:tabs>
         <w:rPr>
-          <w:rFonts w:ascii="Spectral" w:hAnsi="Spectral" w:eastAsia="Spectral" w:cs="Spectral"/>
-          <w:sz w:val="22"/>
-          <w:szCs w:val="22"/>
-        </w:rPr>
-      </w:pPr>
-      <w:r>
-        <w:rPr>
-          <w:rFonts w:ascii="Spectral" w:hAnsi="Spectral" w:eastAsia="Spectral" w:cs="Spectral"/>
-          <w:b w:val="1"/>
-          <w:bCs w:val="1"/>
+          <w:rFonts w:ascii="Spectral" w:eastAsia="Spectral" w:hAnsi="Spectral" w:cs="Spectral"/>
+          <w:sz w:val="22"/>
+          <w:szCs w:val="22"/>
+        </w:rPr>
+      </w:pPr>
+      <w:r>
+        <w:rPr>
+          <w:rFonts w:ascii="Spectral" w:eastAsia="Spectral" w:hAnsi="Spectral" w:cs="Spectral"/>
+          <w:b/>
+          <w:bCs/>
           <w:sz w:val="22"/>
           <w:szCs w:val="22"/>
         </w:rPr>
@@ -796,9 +873,9 @@
       </w:r>
       <w:r>
         <w:rPr>
-          <w:rFonts w:ascii="Spectral" w:hAnsi="Spectral" w:eastAsia="Spectral" w:cs="Spectral"/>
-          <w:b w:val="1"/>
-          <w:bCs w:val="1"/>
+          <w:rFonts w:ascii="Spectral" w:eastAsia="Spectral" w:hAnsi="Spectral" w:cs="Spectral"/>
+          <w:b/>
+          <w:bCs/>
           <w:sz w:val="22"/>
           <w:szCs w:val="22"/>
         </w:rPr>
@@ -806,9 +883,9 @@
       </w:r>
       <w:r>
         <w:rPr>
-          <w:rFonts w:ascii="Spectral" w:hAnsi="Spectral" w:eastAsia="Spectral" w:cs="Spectral"/>
-          <w:b w:val="1"/>
-          <w:bCs w:val="1"/>
+          <w:rFonts w:ascii="Spectral" w:eastAsia="Spectral" w:hAnsi="Spectral" w:cs="Spectral"/>
+          <w:b/>
+          <w:bCs/>
           <w:sz w:val="22"/>
           <w:szCs w:val="22"/>
         </w:rPr>
@@ -816,10 +893,10 @@
       </w:r>
       <w:r>
         <w:rPr>
-          <w:rFonts w:ascii="Spectral" w:hAnsi="Spectral" w:eastAsia="Spectral" w:cs="Spectral"/>
-          <w:b w:val="1"/>
-          <w:bCs w:val="1"/>
-          <w:smallCaps w:val="1"/>
+          <w:rFonts w:ascii="Spectral" w:eastAsia="Spectral" w:hAnsi="Spectral" w:cs="Spectral"/>
+          <w:b/>
+          <w:bCs/>
+          <w:smallCaps/>
           <w:sz w:val="23"/>
           <w:szCs w:val="23"/>
         </w:rPr>
@@ -827,29 +904,19 @@
       </w:r>
       <w:r>
         <w:rPr>
-          <w:rFonts w:ascii="Spectral" w:hAnsi="Spectral" w:eastAsia="Spectral" w:cs="Spectral"/>
-          <w:b w:val="1"/>
-          <w:bCs w:val="1"/>
-          <w:sz w:val="22"/>
-          <w:szCs w:val="22"/>
-        </w:rPr>
-        <w:t xml:space="preserve">Saginaw, MI                </w:t>
-      </w:r>
-      <w:r>
-        <w:rPr>
-          <w:rFonts w:ascii="Spectral" w:hAnsi="Spectral" w:eastAsia="Spectral" w:cs="Spectral"/>
-          <w:b w:val="1"/>
-          <w:bCs w:val="1"/>
-          <w:sz w:val="22"/>
-          <w:szCs w:val="22"/>
-        </w:rPr>
-        <w:t xml:space="preserve">Jan 2024 </w:t>
-      </w:r>
-      <w:r>
-        <w:rPr>
-          <w:rFonts w:ascii="Spectral" w:hAnsi="Spectral" w:eastAsia="Spectral" w:cs="Spectral"/>
-          <w:b w:val="1"/>
-          <w:bCs w:val="1"/>
+          <w:rFonts w:ascii="Spectral" w:eastAsia="Spectral" w:hAnsi="Spectral" w:cs="Spectral"/>
+          <w:b/>
+          <w:bCs/>
+          <w:sz w:val="22"/>
+          <w:szCs w:val="22"/>
+        </w:rPr>
+        <w:t xml:space="preserve">Saginaw, MI                Jan 2024 </w:t>
+      </w:r>
+      <w:r>
+        <w:rPr>
+          <w:rFonts w:ascii="Spectral" w:eastAsia="Spectral" w:hAnsi="Spectral" w:cs="Spectral"/>
+          <w:b/>
+          <w:bCs/>
           <w:sz w:val="22"/>
           <w:szCs w:val="22"/>
         </w:rPr>
@@ -857,9 +924,9 @@
       </w:r>
       <w:r>
         <w:rPr>
-          <w:rFonts w:ascii="Spectral" w:hAnsi="Spectral" w:eastAsia="Spectral" w:cs="Spectral"/>
-          <w:b w:val="1"/>
-          <w:bCs w:val="1"/>
+          <w:rFonts w:ascii="Spectral" w:eastAsia="Spectral" w:hAnsi="Spectral" w:cs="Spectral"/>
+          <w:b/>
+          <w:bCs/>
           <w:sz w:val="22"/>
           <w:szCs w:val="22"/>
         </w:rPr>
@@ -867,9 +934,9 @@
       </w:r>
       <w:r>
         <w:rPr>
-          <w:rFonts w:ascii="Spectral" w:hAnsi="Spectral" w:eastAsia="Spectral" w:cs="Spectral"/>
-          <w:b w:val="1"/>
-          <w:bCs w:val="1"/>
+          <w:rFonts w:ascii="Spectral" w:eastAsia="Spectral" w:hAnsi="Spectral" w:cs="Spectral"/>
+          <w:b/>
+          <w:bCs/>
           <w:sz w:val="22"/>
           <w:szCs w:val="22"/>
         </w:rPr>
@@ -884,12 +951,12 @@
           <w:numId w:val="5"/>
         </w:numPr>
         <w:rPr>
-          <w:rFonts w:ascii="Spectral" w:hAnsi="Spectral" w:eastAsia="Spectral" w:cs="Spectral"/>
-        </w:rPr>
-      </w:pPr>
-      <w:r>
-        <w:rPr>
-          <w:rFonts w:ascii="Spectral" w:hAnsi="Spectral" w:eastAsia="Spectral" w:cs="Spectral"/>
+          <w:rFonts w:ascii="Spectral" w:eastAsia="Spectral" w:hAnsi="Spectral" w:cs="Spectral"/>
+        </w:rPr>
+      </w:pPr>
+      <w:r>
+        <w:rPr>
+          <w:rFonts w:ascii="Spectral" w:eastAsia="Spectral" w:hAnsi="Spectral" w:cs="Spectral"/>
           <w:sz w:val="20"/>
           <w:szCs w:val="20"/>
         </w:rPr>
@@ -904,12 +971,12 @@
           <w:numId w:val="5"/>
         </w:numPr>
         <w:rPr>
-          <w:rFonts w:ascii="Spectral" w:hAnsi="Spectral" w:eastAsia="Spectral" w:cs="Spectral"/>
-        </w:rPr>
-      </w:pPr>
-      <w:r>
-        <w:rPr>
-          <w:rFonts w:ascii="Spectral" w:hAnsi="Spectral" w:eastAsia="Spectral" w:cs="Spectral"/>
+          <w:rFonts w:ascii="Spectral" w:eastAsia="Spectral" w:hAnsi="Spectral" w:cs="Spectral"/>
+        </w:rPr>
+      </w:pPr>
+      <w:r>
+        <w:rPr>
+          <w:rFonts w:ascii="Spectral" w:eastAsia="Spectral" w:hAnsi="Spectral" w:cs="Spectral"/>
           <w:sz w:val="20"/>
           <w:szCs w:val="20"/>
         </w:rPr>
@@ -924,12 +991,12 @@
           <w:numId w:val="5"/>
         </w:numPr>
         <w:rPr>
-          <w:rFonts w:ascii="Spectral" w:hAnsi="Spectral" w:eastAsia="Spectral" w:cs="Spectral"/>
-        </w:rPr>
-      </w:pPr>
-      <w:r>
-        <w:rPr>
-          <w:rFonts w:ascii="Spectral" w:hAnsi="Spectral" w:eastAsia="Spectral" w:cs="Spectral"/>
+          <w:rFonts w:ascii="Spectral" w:eastAsia="Spectral" w:hAnsi="Spectral" w:cs="Spectral"/>
+        </w:rPr>
+      </w:pPr>
+      <w:r>
+        <w:rPr>
+          <w:rFonts w:ascii="Spectral" w:eastAsia="Spectral" w:hAnsi="Spectral" w:cs="Spectral"/>
           <w:sz w:val="20"/>
           <w:szCs w:val="20"/>
         </w:rPr>
@@ -943,16 +1010,16 @@
           <w:tab w:val="right" w:pos="10503"/>
         </w:tabs>
         <w:rPr>
-          <w:rFonts w:ascii="Spectral" w:hAnsi="Spectral" w:eastAsia="Spectral" w:cs="Spectral"/>
-          <w:sz w:val="20"/>
-          <w:szCs w:val="20"/>
-        </w:rPr>
-      </w:pPr>
-      <w:r>
-        <w:rPr>
-          <w:rFonts w:ascii="Spectral" w:hAnsi="Spectral" w:eastAsia="Spectral" w:cs="Spectral"/>
-          <w:b w:val="1"/>
-          <w:bCs w:val="1"/>
+          <w:rFonts w:ascii="Spectral" w:eastAsia="Spectral" w:hAnsi="Spectral" w:cs="Spectral"/>
+          <w:sz w:val="20"/>
+          <w:szCs w:val="20"/>
+        </w:rPr>
+      </w:pPr>
+      <w:r>
+        <w:rPr>
+          <w:rFonts w:ascii="Spectral" w:eastAsia="Spectral" w:hAnsi="Spectral" w:cs="Spectral"/>
+          <w:b/>
+          <w:bCs/>
           <w:sz w:val="22"/>
           <w:szCs w:val="22"/>
         </w:rPr>
@@ -960,10 +1027,10 @@
       </w:r>
       <w:r>
         <w:rPr>
-          <w:rFonts w:ascii="Spectral" w:hAnsi="Spectral" w:eastAsia="Spectral" w:cs="Spectral"/>
-          <w:b w:val="1"/>
-          <w:bCs w:val="1"/>
-          <w:smallCaps w:val="1"/>
+          <w:rFonts w:ascii="Spectral" w:eastAsia="Spectral" w:hAnsi="Spectral" w:cs="Spectral"/>
+          <w:b/>
+          <w:bCs/>
+          <w:smallCaps/>
           <w:sz w:val="23"/>
           <w:szCs w:val="23"/>
         </w:rPr>
@@ -971,9 +1038,9 @@
       </w:r>
       <w:r>
         <w:rPr>
-          <w:rFonts w:ascii="Spectral" w:hAnsi="Spectral" w:eastAsia="Spectral" w:cs="Spectral"/>
-          <w:b w:val="1"/>
-          <w:bCs w:val="1"/>
+          <w:rFonts w:ascii="Spectral" w:eastAsia="Spectral" w:hAnsi="Spectral" w:cs="Spectral"/>
+          <w:b/>
+          <w:bCs/>
           <w:sz w:val="22"/>
           <w:szCs w:val="22"/>
         </w:rPr>
@@ -981,10 +1048,10 @@
       </w:r>
       <w:r>
         <w:rPr>
-          <w:rFonts w:ascii="Spectral" w:hAnsi="Spectral" w:eastAsia="Spectral" w:cs="Spectral"/>
-          <w:b w:val="1"/>
-          <w:bCs w:val="1"/>
-          <w:smallCaps w:val="1"/>
+          <w:rFonts w:ascii="Spectral" w:eastAsia="Spectral" w:hAnsi="Spectral" w:cs="Spectral"/>
+          <w:b/>
+          <w:bCs/>
+          <w:smallCaps/>
           <w:sz w:val="23"/>
           <w:szCs w:val="23"/>
         </w:rPr>
@@ -992,9 +1059,9 @@
       </w:r>
       <w:r>
         <w:rPr>
-          <w:rFonts w:ascii="Spectral" w:hAnsi="Spectral" w:eastAsia="Spectral" w:cs="Spectral"/>
-          <w:b w:val="1"/>
-          <w:bCs w:val="1"/>
+          <w:rFonts w:ascii="Spectral" w:eastAsia="Spectral" w:hAnsi="Spectral" w:cs="Spectral"/>
+          <w:b/>
+          <w:bCs/>
           <w:sz w:val="22"/>
           <w:szCs w:val="22"/>
         </w:rPr>
@@ -1002,9 +1069,9 @@
       </w:r>
       <w:r>
         <w:rPr>
-          <w:rFonts w:ascii="Spectral" w:hAnsi="Spectral" w:eastAsia="Spectral" w:cs="Spectral"/>
-          <w:i w:val="1"/>
-          <w:iCs w:val="1"/>
+          <w:rFonts w:ascii="Spectral" w:eastAsia="Spectral" w:hAnsi="Spectral" w:cs="Spectral"/>
+          <w:i/>
+          <w:iCs/>
           <w:sz w:val="18"/>
           <w:szCs w:val="18"/>
         </w:rPr>
@@ -1012,9 +1079,9 @@
       </w:r>
       <w:r>
         <w:rPr>
-          <w:rFonts w:ascii="Spectral" w:hAnsi="Spectral" w:eastAsia="Spectral" w:cs="Spectral"/>
-          <w:b w:val="1"/>
-          <w:bCs w:val="1"/>
+          <w:rFonts w:ascii="Spectral" w:eastAsia="Spectral" w:hAnsi="Spectral" w:cs="Spectral"/>
+          <w:b/>
+          <w:bCs/>
           <w:sz w:val="22"/>
           <w:szCs w:val="22"/>
         </w:rPr>
@@ -1029,12 +1096,12 @@
           <w:numId w:val="2"/>
         </w:numPr>
         <w:rPr>
-          <w:rFonts w:ascii="Spectral" w:hAnsi="Spectral" w:eastAsia="Spectral" w:cs="Spectral"/>
-        </w:rPr>
-      </w:pPr>
-      <w:r>
-        <w:rPr>
-          <w:rFonts w:ascii="Spectral" w:hAnsi="Spectral" w:eastAsia="Spectral" w:cs="Spectral"/>
+          <w:rFonts w:ascii="Spectral" w:eastAsia="Spectral" w:hAnsi="Spectral" w:cs="Spectral"/>
+        </w:rPr>
+      </w:pPr>
+      <w:r>
+        <w:rPr>
+          <w:rFonts w:ascii="Spectral" w:eastAsia="Spectral" w:hAnsi="Spectral" w:cs="Spectral"/>
           <w:sz w:val="20"/>
           <w:szCs w:val="20"/>
         </w:rPr>
@@ -1049,12 +1116,12 @@
           <w:numId w:val="2"/>
         </w:numPr>
         <w:rPr>
-          <w:rFonts w:ascii="Spectral" w:hAnsi="Spectral" w:eastAsia="Spectral" w:cs="Spectral"/>
-        </w:rPr>
-      </w:pPr>
-      <w:r>
-        <w:rPr>
-          <w:rFonts w:ascii="Spectral" w:hAnsi="Spectral" w:eastAsia="Spectral" w:cs="Spectral"/>
+          <w:rFonts w:ascii="Spectral" w:eastAsia="Spectral" w:hAnsi="Spectral" w:cs="Spectral"/>
+        </w:rPr>
+      </w:pPr>
+      <w:r>
+        <w:rPr>
+          <w:rFonts w:ascii="Spectral" w:eastAsia="Spectral" w:hAnsi="Spectral" w:cs="Spectral"/>
           <w:sz w:val="20"/>
           <w:szCs w:val="20"/>
         </w:rPr>
@@ -1064,7 +1131,7 @@
     <w:p>
       <w:pPr>
         <w:rPr>
-          <w:rFonts w:ascii="Spectral" w:hAnsi="Spectral" w:eastAsia="Spectral" w:cs="Spectral"/>
+          <w:rFonts w:ascii="Spectral" w:eastAsia="Spectral" w:hAnsi="Spectral" w:cs="Spectral"/>
           <w:sz w:val="20"/>
           <w:szCs w:val="20"/>
         </w:rPr>
@@ -1073,17 +1140,17 @@
     <w:p>
       <w:pPr>
         <w:pBdr>
-          <w:bottom w:val="single" w:color="000000" w:sz="6" w:space="1"/>
+          <w:bottom w:val="single" w:sz="6" w:space="1" w:color="000000"/>
         </w:pBdr>
         <w:rPr>
-          <w:rFonts w:ascii="Spectral" w:hAnsi="Spectral" w:eastAsia="Spectral" w:cs="Spectral"/>
-          <w:sz w:val="22"/>
-          <w:szCs w:val="22"/>
-        </w:rPr>
-      </w:pPr>
-      <w:r>
-        <w:rPr>
-          <w:rFonts w:ascii="Spectral" w:hAnsi="Spectral" w:eastAsia="Spectral" w:cs="Spectral"/>
+          <w:rFonts w:ascii="Spectral" w:eastAsia="Spectral" w:hAnsi="Spectral" w:cs="Spectral"/>
+          <w:sz w:val="22"/>
+          <w:szCs w:val="22"/>
+        </w:rPr>
+      </w:pPr>
+      <w:r>
+        <w:rPr>
+          <w:rFonts w:ascii="Spectral" w:eastAsia="Spectral" w:hAnsi="Spectral" w:cs="Spectral"/>
           <w:b/>
           <w:smallCaps/>
           <w:sz w:val="22"/>
@@ -1095,7 +1162,7 @@
     <w:p>
       <w:pPr>
         <w:rPr>
-          <w:rFonts w:ascii="Spectral" w:hAnsi="Spectral" w:eastAsia="Spectral" w:cs="Spectral"/>
+          <w:rFonts w:ascii="Spectral" w:eastAsia="Spectral" w:hAnsi="Spectral" w:cs="Spectral"/>
           <w:sz w:val="8"/>
           <w:szCs w:val="8"/>
         </w:rPr>
@@ -1108,18 +1175,18 @@
           <w:tab w:val="right" w:pos="10503"/>
         </w:tabs>
         <w:rPr>
-          <w:rFonts w:ascii="Spectral" w:hAnsi="Spectral" w:eastAsia="Spectral" w:cs="Spectral"/>
-          <w:b w:val="1"/>
-          <w:bCs w:val="1"/>
-          <w:sz w:val="22"/>
-          <w:szCs w:val="22"/>
-        </w:rPr>
-      </w:pPr>
-      <w:r>
-        <w:rPr>
-          <w:rFonts w:ascii="Spectral" w:hAnsi="Spectral" w:eastAsia="Spectral" w:cs="Spectral"/>
-          <w:b w:val="1"/>
-          <w:bCs w:val="1"/>
+          <w:rFonts w:ascii="Spectral" w:eastAsia="Spectral" w:hAnsi="Spectral" w:cs="Spectral"/>
+          <w:b/>
+          <w:bCs/>
+          <w:sz w:val="22"/>
+          <w:szCs w:val="22"/>
+        </w:rPr>
+      </w:pPr>
+      <w:r>
+        <w:rPr>
+          <w:rFonts w:ascii="Spectral" w:eastAsia="Spectral" w:hAnsi="Spectral" w:cs="Spectral"/>
+          <w:b/>
+          <w:bCs/>
           <w:sz w:val="22"/>
           <w:szCs w:val="22"/>
         </w:rPr>
@@ -1127,10 +1194,10 @@
       </w:r>
       <w:r>
         <w:rPr>
-          <w:rFonts w:ascii="Spectral" w:hAnsi="Spectral" w:eastAsia="Spectral" w:cs="Spectral"/>
-          <w:b w:val="1"/>
-          <w:bCs w:val="1"/>
-          <w:smallCaps w:val="1"/>
+          <w:rFonts w:ascii="Spectral" w:eastAsia="Spectral" w:hAnsi="Spectral" w:cs="Spectral"/>
+          <w:b/>
+          <w:bCs/>
+          <w:smallCaps/>
           <w:sz w:val="23"/>
           <w:szCs w:val="23"/>
         </w:rPr>
@@ -1138,35 +1205,27 @@
       </w:r>
       <w:r>
         <w:rPr>
-          <w:rFonts w:ascii="Spectral" w:hAnsi="Spectral" w:eastAsia="Spectral" w:cs="Spectral"/>
-          <w:b w:val="1"/>
-          <w:bCs w:val="1"/>
+          <w:rFonts w:ascii="Spectral" w:eastAsia="Spectral" w:hAnsi="Spectral" w:cs="Spectral"/>
+          <w:b/>
+          <w:bCs/>
           <w:sz w:val="22"/>
           <w:szCs w:val="22"/>
         </w:rPr>
         <w:t xml:space="preserve">Personal Project | </w:t>
       </w:r>
-      <w:hyperlink r:id="Rd3d3f7139f3f4633">
+      <w:hyperlink r:id="rId7" w:history="1">
         <w:r>
           <w:rPr>
-            <w:rFonts w:ascii="Spectral" w:hAnsi="Spectral" w:eastAsia="Spectral" w:cs="Spectral"/>
-            <w:color w:val="1155CC"/>
-            <w:sz w:val="22"/>
-            <w:szCs w:val="22"/>
-            <w:u w:val="single"/>
+            <w:rStyle w:val="Hyperlink"/>
           </w:rPr>
-          <w:t>placeholder</w:t>
+          <w:t>www.maeen.dev</w:t>
         </w:r>
       </w:hyperlink>
       <w:r>
-        <w:rPr/>
-        <w:t xml:space="preserve"> for link</w:t>
-      </w:r>
-      <w:r>
-        <w:rPr>
-          <w:rFonts w:ascii="Spectral" w:hAnsi="Spectral" w:eastAsia="Spectral" w:cs="Spectral"/>
-          <w:b w:val="1"/>
-          <w:bCs w:val="1"/>
+        <w:rPr>
+          <w:rFonts w:ascii="Spectral" w:eastAsia="Spectral" w:hAnsi="Spectral" w:cs="Spectral"/>
+          <w:b/>
+          <w:bCs/>
           <w:sz w:val="22"/>
           <w:szCs w:val="22"/>
         </w:rPr>
@@ -1174,9 +1233,9 @@
       </w:r>
       <w:r>
         <w:rPr>
-          <w:rFonts w:ascii="Spectral" w:hAnsi="Spectral" w:eastAsia="Spectral" w:cs="Spectral"/>
-          <w:b w:val="1"/>
-          <w:bCs w:val="1"/>
+          <w:rFonts w:ascii="Spectral" w:eastAsia="Spectral" w:hAnsi="Spectral" w:cs="Spectral"/>
+          <w:b/>
+          <w:bCs/>
           <w:sz w:val="22"/>
           <w:szCs w:val="22"/>
         </w:rPr>
@@ -1184,9 +1243,19 @@
       </w:r>
       <w:r>
         <w:rPr>
-          <w:rFonts w:ascii="Spectral" w:hAnsi="Spectral" w:eastAsia="Spectral" w:cs="Spectral"/>
-          <w:b w:val="1"/>
-          <w:bCs w:val="1"/>
+          <w:rFonts w:ascii="Spectral" w:eastAsia="Spectral" w:hAnsi="Spectral" w:cs="Spectral"/>
+          <w:b/>
+          <w:bCs/>
+          <w:sz w:val="22"/>
+          <w:szCs w:val="22"/>
+        </w:rPr>
+        <w:t xml:space="preserve">       </w:t>
+      </w:r>
+      <w:r>
+        <w:rPr>
+          <w:rFonts w:ascii="Spectral" w:eastAsia="Spectral" w:hAnsi="Spectral" w:cs="Spectral"/>
+          <w:b/>
+          <w:bCs/>
           <w:sz w:val="22"/>
           <w:szCs w:val="22"/>
         </w:rPr>
@@ -1205,36 +1274,18 @@
           <w:tab w:val="right" w:pos="10503"/>
         </w:tabs>
         <w:rPr>
-          <w:rFonts w:ascii="Spectral" w:hAnsi="Spectral" w:eastAsia="Spectral" w:cs="Spectral"/>
-          <w:sz w:val="20"/>
-          <w:szCs w:val="20"/>
-        </w:rPr>
-      </w:pPr>
-      <w:r>
-        <w:rPr>
-          <w:rFonts w:ascii="Spectral" w:hAnsi="Spectral" w:eastAsia="Spectral" w:cs="Spectral"/>
-          <w:sz w:val="20"/>
-          <w:szCs w:val="20"/>
-        </w:rPr>
-        <w:t>Designed and launched a portfolio site with React (</w:t>
-      </w:r>
-      <w:proofErr w:type="spellStart"/>
-      <w:r>
-        <w:rPr>
-          <w:rFonts w:ascii="Spectral" w:hAnsi="Spectral" w:eastAsia="Spectral" w:cs="Spectral"/>
-          <w:sz w:val="20"/>
-          <w:szCs w:val="20"/>
-        </w:rPr>
-        <w:t>Vite</w:t>
-      </w:r>
-      <w:proofErr w:type="spellEnd"/>
-      <w:r>
-        <w:rPr>
-          <w:rFonts w:ascii="Spectral" w:hAnsi="Spectral" w:eastAsia="Spectral" w:cs="Spectral"/>
-          <w:sz w:val="20"/>
-          <w:szCs w:val="20"/>
-        </w:rPr>
-        <w:t>), Tailwind CSS v4, and Framer Motion, improving site engagement with interactive UI elements.</w:t>
+          <w:rFonts w:ascii="Spectral" w:eastAsia="Spectral" w:hAnsi="Spectral" w:cs="Spectral"/>
+          <w:sz w:val="20"/>
+          <w:szCs w:val="20"/>
+        </w:rPr>
+      </w:pPr>
+      <w:r>
+        <w:rPr>
+          <w:rFonts w:ascii="Spectral" w:eastAsia="Spectral" w:hAnsi="Spectral" w:cs="Spectral"/>
+          <w:sz w:val="20"/>
+          <w:szCs w:val="20"/>
+        </w:rPr>
+        <w:t>Designed and launched a portfolio site with React (Vite), Tailwind CSS v4, and Framer Motion, improving site engagement with interactive UI elements.</w:t>
       </w:r>
     </w:p>
     <w:p>
@@ -1246,14 +1297,14 @@
         </w:numPr>
         <w:spacing w:before="240" w:after="240"/>
         <w:rPr>
-          <w:rFonts w:ascii="Spectral" w:hAnsi="Spectral" w:eastAsia="Spectral" w:cs="Spectral"/>
-          <w:sz w:val="20"/>
-          <w:szCs w:val="20"/>
-        </w:rPr>
-      </w:pPr>
-      <w:r>
-        <w:rPr>
-          <w:rFonts w:ascii="Spectral" w:hAnsi="Spectral" w:eastAsia="Spectral" w:cs="Spectral"/>
+          <w:rFonts w:ascii="Spectral" w:eastAsia="Spectral" w:hAnsi="Spectral" w:cs="Spectral"/>
+          <w:sz w:val="20"/>
+          <w:szCs w:val="20"/>
+        </w:rPr>
+      </w:pPr>
+      <w:r>
+        <w:rPr>
+          <w:rFonts w:ascii="Spectral" w:eastAsia="Spectral" w:hAnsi="Spectral" w:cs="Spectral"/>
           <w:sz w:val="20"/>
           <w:szCs w:val="20"/>
         </w:rPr>
@@ -1268,14 +1319,14 @@
           <w:numId w:val="8"/>
         </w:numPr>
         <w:rPr>
-          <w:rFonts w:ascii="Spectral" w:hAnsi="Spectral" w:eastAsia="Spectral" w:cs="Spectral"/>
-          <w:sz w:val="20"/>
-          <w:szCs w:val="20"/>
-        </w:rPr>
-      </w:pPr>
-      <w:r>
-        <w:rPr>
-          <w:rFonts w:ascii="Spectral" w:hAnsi="Spectral" w:eastAsia="Spectral" w:cs="Spectral"/>
+          <w:rFonts w:ascii="Spectral" w:eastAsia="Spectral" w:hAnsi="Spectral" w:cs="Spectral"/>
+          <w:sz w:val="20"/>
+          <w:szCs w:val="20"/>
+        </w:rPr>
+      </w:pPr>
+      <w:r>
+        <w:rPr>
+          <w:rFonts w:ascii="Spectral" w:eastAsia="Spectral" w:hAnsi="Spectral" w:cs="Spectral"/>
           <w:sz w:val="20"/>
           <w:szCs w:val="20"/>
         </w:rPr>
@@ -1289,18 +1340,18 @@
           <w:tab w:val="right" w:pos="10503"/>
         </w:tabs>
         <w:rPr>
-          <w:rFonts w:ascii="Spectral" w:hAnsi="Spectral" w:eastAsia="Spectral" w:cs="Spectral"/>
-          <w:b w:val="1"/>
-          <w:bCs w:val="1"/>
-          <w:sz w:val="22"/>
-          <w:szCs w:val="22"/>
-        </w:rPr>
-      </w:pPr>
-      <w:r>
-        <w:rPr>
-          <w:rFonts w:ascii="Spectral" w:hAnsi="Spectral" w:eastAsia="Spectral" w:cs="Spectral"/>
-          <w:b w:val="1"/>
-          <w:bCs w:val="1"/>
+          <w:rFonts w:ascii="Spectral" w:eastAsia="Spectral" w:hAnsi="Spectral" w:cs="Spectral"/>
+          <w:b/>
+          <w:bCs/>
+          <w:sz w:val="22"/>
+          <w:szCs w:val="22"/>
+        </w:rPr>
+      </w:pPr>
+      <w:r>
+        <w:rPr>
+          <w:rFonts w:ascii="Spectral" w:eastAsia="Spectral" w:hAnsi="Spectral" w:cs="Spectral"/>
+          <w:b/>
+          <w:bCs/>
           <w:sz w:val="22"/>
           <w:szCs w:val="22"/>
         </w:rPr>
@@ -1308,10 +1359,10 @@
       </w:r>
       <w:r>
         <w:rPr>
-          <w:rFonts w:ascii="Spectral" w:hAnsi="Spectral" w:eastAsia="Spectral" w:cs="Spectral"/>
-          <w:b w:val="1"/>
-          <w:bCs w:val="1"/>
-          <w:smallCaps w:val="1"/>
+          <w:rFonts w:ascii="Spectral" w:eastAsia="Spectral" w:hAnsi="Spectral" w:cs="Spectral"/>
+          <w:b/>
+          <w:bCs/>
+          <w:smallCaps/>
           <w:sz w:val="23"/>
           <w:szCs w:val="23"/>
         </w:rPr>
@@ -1319,18 +1370,18 @@
       </w:r>
       <w:r>
         <w:rPr>
-          <w:rFonts w:ascii="Spectral" w:hAnsi="Spectral" w:eastAsia="Spectral" w:cs="Spectral"/>
-          <w:b w:val="1"/>
-          <w:bCs w:val="1"/>
+          <w:rFonts w:ascii="Spectral" w:eastAsia="Spectral" w:hAnsi="Spectral" w:cs="Spectral"/>
+          <w:b/>
+          <w:bCs/>
           <w:sz w:val="22"/>
           <w:szCs w:val="22"/>
         </w:rPr>
         <w:t xml:space="preserve">Client Project | </w:t>
       </w:r>
-      <w:hyperlink r:id="R61fe2b3010c2426c">
+      <w:hyperlink r:id="rId8">
         <w:r>
           <w:rPr>
-            <w:rFonts w:ascii="Spectral" w:hAnsi="Spectral" w:eastAsia="Spectral" w:cs="Spectral"/>
+            <w:rFonts w:ascii="Spectral" w:eastAsia="Spectral" w:hAnsi="Spectral" w:cs="Spectral"/>
             <w:color w:val="1155CC"/>
             <w:sz w:val="22"/>
             <w:szCs w:val="22"/>
@@ -1341,9 +1392,9 @@
       </w:hyperlink>
       <w:r>
         <w:rPr>
-          <w:rFonts w:ascii="Spectral" w:hAnsi="Spectral" w:eastAsia="Spectral" w:cs="Spectral"/>
-          <w:b w:val="1"/>
-          <w:bCs w:val="1"/>
+          <w:rFonts w:ascii="Spectral" w:eastAsia="Spectral" w:hAnsi="Spectral" w:cs="Spectral"/>
+          <w:b/>
+          <w:bCs/>
           <w:sz w:val="22"/>
           <w:szCs w:val="22"/>
         </w:rPr>
@@ -1351,9 +1402,9 @@
       </w:r>
       <w:r>
         <w:rPr>
-          <w:rFonts w:ascii="Spectral" w:hAnsi="Spectral" w:eastAsia="Spectral" w:cs="Spectral"/>
-          <w:b w:val="1"/>
-          <w:bCs w:val="1"/>
+          <w:rFonts w:ascii="Spectral" w:eastAsia="Spectral" w:hAnsi="Spectral" w:cs="Spectral"/>
+          <w:b/>
+          <w:bCs/>
           <w:sz w:val="22"/>
           <w:szCs w:val="22"/>
         </w:rPr>
@@ -1361,9 +1412,9 @@
       </w:r>
       <w:r>
         <w:rPr>
-          <w:rFonts w:ascii="Spectral" w:hAnsi="Spectral" w:eastAsia="Spectral" w:cs="Spectral"/>
-          <w:b w:val="1"/>
-          <w:bCs w:val="1"/>
+          <w:rFonts w:ascii="Spectral" w:eastAsia="Spectral" w:hAnsi="Spectral" w:cs="Spectral"/>
+          <w:b/>
+          <w:bCs/>
           <w:sz w:val="22"/>
           <w:szCs w:val="22"/>
         </w:rPr>
@@ -1371,9 +1422,9 @@
       </w:r>
       <w:r>
         <w:rPr>
-          <w:rFonts w:ascii="Spectral" w:hAnsi="Spectral" w:eastAsia="Spectral" w:cs="Spectral"/>
-          <w:b w:val="1"/>
-          <w:bCs w:val="1"/>
+          <w:rFonts w:ascii="Spectral" w:eastAsia="Spectral" w:hAnsi="Spectral" w:cs="Spectral"/>
+          <w:b/>
+          <w:bCs/>
           <w:sz w:val="22"/>
           <w:szCs w:val="22"/>
         </w:rPr>
@@ -1381,9 +1432,9 @@
       </w:r>
       <w:r>
         <w:rPr>
-          <w:rFonts w:ascii="Spectral" w:hAnsi="Spectral" w:eastAsia="Spectral" w:cs="Spectral"/>
-          <w:b w:val="1"/>
-          <w:bCs w:val="1"/>
+          <w:rFonts w:ascii="Spectral" w:eastAsia="Spectral" w:hAnsi="Spectral" w:cs="Spectral"/>
+          <w:b/>
+          <w:bCs/>
           <w:sz w:val="22"/>
           <w:szCs w:val="22"/>
         </w:rPr>
@@ -1391,9 +1442,9 @@
       </w:r>
       <w:r>
         <w:rPr>
-          <w:rFonts w:ascii="Spectral" w:hAnsi="Spectral" w:eastAsia="Spectral" w:cs="Spectral"/>
-          <w:b w:val="1"/>
-          <w:bCs w:val="1"/>
+          <w:rFonts w:ascii="Spectral" w:eastAsia="Spectral" w:hAnsi="Spectral" w:cs="Spectral"/>
+          <w:b/>
+          <w:bCs/>
           <w:sz w:val="22"/>
           <w:szCs w:val="22"/>
         </w:rPr>
@@ -1408,12 +1459,12 @@
           <w:numId w:val="1"/>
         </w:numPr>
         <w:rPr>
-          <w:rFonts w:ascii="Spectral" w:hAnsi="Spectral" w:eastAsia="Spectral" w:cs="Spectral"/>
-        </w:rPr>
-      </w:pPr>
-      <w:r>
-        <w:rPr>
-          <w:rFonts w:ascii="Spectral" w:hAnsi="Spectral" w:eastAsia="Spectral" w:cs="Spectral"/>
+          <w:rFonts w:ascii="Spectral" w:eastAsia="Spectral" w:hAnsi="Spectral" w:cs="Spectral"/>
+        </w:rPr>
+      </w:pPr>
+      <w:r>
+        <w:rPr>
+          <w:rFonts w:ascii="Spectral" w:eastAsia="Spectral" w:hAnsi="Spectral" w:cs="Spectral"/>
           <w:sz w:val="20"/>
           <w:szCs w:val="20"/>
         </w:rPr>
@@ -1428,40 +1479,20 @@
           <w:numId w:val="1"/>
         </w:numPr>
         <w:rPr>
-          <w:rFonts w:ascii="Spectral" w:hAnsi="Spectral" w:eastAsia="Spectral" w:cs="Spectral"/>
-        </w:rPr>
-      </w:pPr>
-      <w:r>
-        <w:rPr>
-          <w:rFonts w:ascii="Spectral" w:hAnsi="Spectral" w:eastAsia="Spectral" w:cs="Spectral"/>
-          <w:sz w:val="20"/>
-          <w:szCs w:val="20"/>
-        </w:rPr>
-        <w:t xml:space="preserve">Deployed via </w:t>
-      </w:r>
-      <w:proofErr w:type="spellStart"/>
-      <w:r>
-        <w:rPr>
-          <w:rFonts w:ascii="Spectral" w:hAnsi="Spectral" w:eastAsia="Spectral" w:cs="Spectral"/>
-          <w:sz w:val="20"/>
-          <w:szCs w:val="20"/>
-        </w:rPr>
-        <w:t>Netlify</w:t>
-      </w:r>
-      <w:proofErr w:type="spellEnd"/>
-      <w:r>
-        <w:rPr>
-          <w:rFonts w:ascii="Spectral" w:hAnsi="Spectral" w:eastAsia="Spectral" w:cs="Spectral"/>
-          <w:sz w:val="20"/>
-          <w:szCs w:val="20"/>
-        </w:rPr>
-        <w:t xml:space="preserve"> with secure identity management, enabling client to post seamlessly without backend involvement.</w:t>
-      </w:r>
-      <w:bookmarkStart w:name="_GoBack" w:id="0"/>
-      <w:bookmarkEnd w:id="0"/>
+          <w:rFonts w:ascii="Spectral" w:eastAsia="Spectral" w:hAnsi="Spectral" w:cs="Spectral"/>
+        </w:rPr>
+      </w:pPr>
+      <w:r>
+        <w:rPr>
+          <w:rFonts w:ascii="Spectral" w:eastAsia="Spectral" w:hAnsi="Spectral" w:cs="Spectral"/>
+          <w:sz w:val="20"/>
+          <w:szCs w:val="20"/>
+        </w:rPr>
+        <w:t>Deployed via Netlify with secure identity management, enabling client to post seamlessly without backend involvement.</w:t>
+      </w:r>
     </w:p>
     <w:sectPr>
-      <w:pgSz w:w="12240" w:h="15840" w:orient="portrait"/>
+      <w:pgSz w:w="12240" w:h="15840"/>
       <w:pgMar w:top="431" w:right="576" w:bottom="431" w:left="576" w:header="432" w:footer="432" w:gutter="0"/>
       <w:pgNumType w:start="1"/>
       <w:cols w:space="720"/>
@@ -1471,7 +1502,7 @@
 </file>
 
 <file path=word/numbering.xml><?xml version="1.0" encoding="utf-8"?>
-<w:numbering xmlns:wpc="http://schemas.microsoft.com/office/word/2010/wordprocessingCanvas" xmlns:cx="http://schemas.microsoft.com/office/drawing/2014/chartex" xmlns:cx1="http://schemas.microsoft.com/office/drawing/2015/9/8/chartex" xmlns:cx2="http://schemas.microsoft.com/office/drawing/2015/10/21/chartex" xmlns:cx3="http://schemas.microsoft.com/office/drawing/2016/5/9/chartex" xmlns:cx4="http://schemas.microsoft.com/office/drawing/2016/5/10/chartex" xmlns:cx5="http://schemas.microsoft.com/office/drawing/2016/5/11/chartex" xmlns:cx6="http://schemas.microsoft.com/office/drawing/2016/5/12/chartex" xmlns:cx7="http://schemas.microsoft.com/office/drawing/2016/5/13/chartex" xmlns:cx8="http://schemas.microsoft.com/office/drawing/2016/5/14/chartex" xmlns:mc="http://schemas.openxmlformats.org/markup-compatibility/2006" xmlns:aink="http://schemas.microsoft.com/office/drawing/2016/ink" xmlns:am3d="http://schemas.microsoft.com/office/drawing/2017/model3d" xmlns:o="urn:schemas-microsoft-com:office:office" xmlns:r="http://schemas.openxmlformats.org/officeDocument/2006/relationships" xmlns:m="http://schemas.openxmlformats.org/officeDocument/2006/math" xmlns:v="urn:schemas-microsoft-com:vml" xmlns:wp14="http://schemas.microsoft.com/office/word/2010/wordprocessingDrawing" xmlns:wp="http://schemas.openxmlformats.org/drawingml/2006/wordprocessingDrawing" xmlns:w10="urn:schemas-microsoft-com:office:word" xmlns:w="http://schemas.openxmlformats.org/wordprocessingml/2006/main" xmlns:w14="http://schemas.microsoft.com/office/word/2010/wordml" xmlns:w15="http://schemas.microsoft.com/office/word/2012/wordml" xmlns:w16cid="http://schemas.microsoft.com/office/word/2016/wordml/cid" xmlns:w16se="http://schemas.microsoft.com/office/word/2015/wordml/symex" xmlns:wpg="http://schemas.microsoft.com/office/word/2010/wordprocessingGroup" xmlns:wpi="http://schemas.microsoft.com/office/word/2010/wordprocessingInk" xmlns:wne="http://schemas.microsoft.com/office/word/2006/wordml" xmlns:wps="http://schemas.microsoft.com/office/word/2010/wordprocessingShape" mc:Ignorable="w14 w15 w16se w16cid wp14">
+<w:numbering xmlns:wpc="http://schemas.microsoft.com/office/word/2010/wordprocessingCanvas" xmlns:cx="http://schemas.microsoft.com/office/drawing/2014/chartex" xmlns:cx1="http://schemas.microsoft.com/office/drawing/2015/9/8/chartex" xmlns:cx2="http://schemas.microsoft.com/office/drawing/2015/10/21/chartex" xmlns:cx3="http://schemas.microsoft.com/office/drawing/2016/5/9/chartex" xmlns:cx4="http://schemas.microsoft.com/office/drawing/2016/5/10/chartex" xmlns:cx5="http://schemas.microsoft.com/office/drawing/2016/5/11/chartex" xmlns:cx6="http://schemas.microsoft.com/office/drawing/2016/5/12/chartex" xmlns:cx7="http://schemas.microsoft.com/office/drawing/2016/5/13/chartex" xmlns:cx8="http://schemas.microsoft.com/office/drawing/2016/5/14/chartex" xmlns:mc="http://schemas.openxmlformats.org/markup-compatibility/2006" xmlns:aink="http://schemas.microsoft.com/office/drawing/2016/ink" xmlns:am3d="http://schemas.microsoft.com/office/drawing/2017/model3d" xmlns:o="urn:schemas-microsoft-com:office:office" xmlns:oel="http://schemas.microsoft.com/office/2019/extlst" xmlns:r="http://schemas.openxmlformats.org/officeDocument/2006/relationships" xmlns:m="http://schemas.openxmlformats.org/officeDocument/2006/math" xmlns:v="urn:schemas-microsoft-com:vml" xmlns:wp14="http://schemas.microsoft.com/office/word/2010/wordprocessingDrawing" xmlns:wp="http://schemas.openxmlformats.org/drawingml/2006/wordprocessingDrawing" xmlns:w10="urn:schemas-microsoft-com:office:word" xmlns:w="http://schemas.openxmlformats.org/wordprocessingml/2006/main" xmlns:w14="http://schemas.microsoft.com/office/word/2010/wordml" xmlns:w15="http://schemas.microsoft.com/office/word/2012/wordml" xmlns:w16cex="http://schemas.microsoft.com/office/word/2018/wordml/cex" xmlns:w16cid="http://schemas.microsoft.com/office/word/2016/wordml/cid" xmlns:w16="http://schemas.microsoft.com/office/word/2018/wordml" xmlns:w16du="http://schemas.microsoft.com/office/word/2023/wordml/word16du" xmlns:w16sdtdh="http://schemas.microsoft.com/office/word/2020/wordml/sdtdatahash" xmlns:w16sdtfl="http://schemas.microsoft.com/office/word/2024/wordml/sdtformatlock" xmlns:w16se="http://schemas.microsoft.com/office/word/2015/wordml/symex" xmlns:wpg="http://schemas.microsoft.com/office/word/2010/wordprocessingGroup" xmlns:wpi="http://schemas.microsoft.com/office/word/2010/wordprocessingInk" xmlns:wne="http://schemas.microsoft.com/office/word/2006/wordml" xmlns:wps="http://schemas.microsoft.com/office/word/2010/wordprocessingShape" mc:Ignorable="w14 w15 w16se w16cid w16 w16cex w16sdtdh w16sdtfl w16du wp14">
   <w:abstractNum w:abstractNumId="0" w15:restartNumberingAfterBreak="0">
     <w:nsid w:val="082D5EE5"/>
     <w:multiLevelType w:val="hybridMultilevel"/>
@@ -1485,7 +1516,7 @@
         <w:ind w:left="720" w:hanging="360"/>
       </w:pPr>
       <w:rPr>
-        <w:rFonts w:hint="default" w:ascii="Noto Sans Symbols" w:hAnsi="Noto Sans Symbols"/>
+        <w:rFonts w:ascii="Noto Sans Symbols" w:hAnsi="Noto Sans Symbols" w:hint="default"/>
       </w:rPr>
     </w:lvl>
     <w:lvl w:ilvl="1" w:tplc="705CDF4C">
@@ -1497,7 +1528,7 @@
         <w:ind w:left="1440" w:hanging="360"/>
       </w:pPr>
       <w:rPr>
-        <w:rFonts w:hint="default" w:ascii="Courier New" w:hAnsi="Courier New"/>
+        <w:rFonts w:ascii="Courier New" w:hAnsi="Courier New" w:hint="default"/>
       </w:rPr>
     </w:lvl>
     <w:lvl w:ilvl="2" w:tplc="DFEE27CA">
@@ -1509,7 +1540,7 @@
         <w:ind w:left="2160" w:hanging="360"/>
       </w:pPr>
       <w:rPr>
-        <w:rFonts w:hint="default" w:ascii="Wingdings" w:hAnsi="Wingdings"/>
+        <w:rFonts w:ascii="Wingdings" w:hAnsi="Wingdings" w:hint="default"/>
       </w:rPr>
     </w:lvl>
     <w:lvl w:ilvl="3" w:tplc="CC046A44">
@@ -1521,7 +1552,7 @@
         <w:ind w:left="2880" w:hanging="360"/>
       </w:pPr>
       <w:rPr>
-        <w:rFonts w:hint="default" w:ascii="Symbol" w:hAnsi="Symbol"/>
+        <w:rFonts w:ascii="Symbol" w:hAnsi="Symbol" w:hint="default"/>
       </w:rPr>
     </w:lvl>
     <w:lvl w:ilvl="4" w:tplc="155E2BF4">
@@ -1533,7 +1564,7 @@
         <w:ind w:left="3600" w:hanging="360"/>
       </w:pPr>
       <w:rPr>
-        <w:rFonts w:hint="default" w:ascii="Courier New" w:hAnsi="Courier New"/>
+        <w:rFonts w:ascii="Courier New" w:hAnsi="Courier New" w:hint="default"/>
       </w:rPr>
     </w:lvl>
     <w:lvl w:ilvl="5" w:tplc="82823838">
@@ -1545,7 +1576,7 @@
         <w:ind w:left="4320" w:hanging="360"/>
       </w:pPr>
       <w:rPr>
-        <w:rFonts w:hint="default" w:ascii="Wingdings" w:hAnsi="Wingdings"/>
+        <w:rFonts w:ascii="Wingdings" w:hAnsi="Wingdings" w:hint="default"/>
       </w:rPr>
     </w:lvl>
     <w:lvl w:ilvl="6" w:tplc="2D64BE82">
@@ -1557,7 +1588,7 @@
         <w:ind w:left="5040" w:hanging="360"/>
       </w:pPr>
       <w:rPr>
-        <w:rFonts w:hint="default" w:ascii="Symbol" w:hAnsi="Symbol"/>
+        <w:rFonts w:ascii="Symbol" w:hAnsi="Symbol" w:hint="default"/>
       </w:rPr>
     </w:lvl>
     <w:lvl w:ilvl="7" w:tplc="3078D7CC">
@@ -1569,7 +1600,7 @@
         <w:ind w:left="5760" w:hanging="360"/>
       </w:pPr>
       <w:rPr>
-        <w:rFonts w:hint="default" w:ascii="Courier New" w:hAnsi="Courier New"/>
+        <w:rFonts w:ascii="Courier New" w:hAnsi="Courier New" w:hint="default"/>
       </w:rPr>
     </w:lvl>
     <w:lvl w:ilvl="8" w:tplc="5EE841F6">
@@ -1581,7 +1612,7 @@
         <w:ind w:left="6480" w:hanging="360"/>
       </w:pPr>
       <w:rPr>
-        <w:rFonts w:hint="default" w:ascii="Wingdings" w:hAnsi="Wingdings"/>
+        <w:rFonts w:ascii="Wingdings" w:hAnsi="Wingdings" w:hint="default"/>
       </w:rPr>
     </w:lvl>
   </w:abstractNum>
@@ -1598,7 +1629,7 @@
         <w:ind w:left="720" w:hanging="360"/>
       </w:pPr>
       <w:rPr>
-        <w:rFonts w:hint="default" w:ascii="Symbol" w:hAnsi="Symbol"/>
+        <w:rFonts w:ascii="Symbol" w:hAnsi="Symbol" w:hint="default"/>
       </w:rPr>
     </w:lvl>
     <w:lvl w:ilvl="1" w:tplc="B5DC52A2">
@@ -1610,7 +1641,7 @@
         <w:ind w:left="1440" w:hanging="360"/>
       </w:pPr>
       <w:rPr>
-        <w:rFonts w:hint="default" w:ascii="Courier New" w:hAnsi="Courier New"/>
+        <w:rFonts w:ascii="Courier New" w:hAnsi="Courier New" w:hint="default"/>
       </w:rPr>
     </w:lvl>
     <w:lvl w:ilvl="2" w:tplc="9B8CC494">
@@ -1622,7 +1653,7 @@
         <w:ind w:left="2160" w:hanging="360"/>
       </w:pPr>
       <w:rPr>
-        <w:rFonts w:hint="default" w:ascii="Wingdings" w:hAnsi="Wingdings"/>
+        <w:rFonts w:ascii="Wingdings" w:hAnsi="Wingdings" w:hint="default"/>
       </w:rPr>
     </w:lvl>
     <w:lvl w:ilvl="3" w:tplc="1D8018EE">
@@ -1634,7 +1665,7 @@
         <w:ind w:left="2880" w:hanging="360"/>
       </w:pPr>
       <w:rPr>
-        <w:rFonts w:hint="default" w:ascii="Symbol" w:hAnsi="Symbol"/>
+        <w:rFonts w:ascii="Symbol" w:hAnsi="Symbol" w:hint="default"/>
       </w:rPr>
     </w:lvl>
     <w:lvl w:ilvl="4" w:tplc="E45E9FCA">
@@ -1646,7 +1677,7 @@
         <w:ind w:left="3600" w:hanging="360"/>
       </w:pPr>
       <w:rPr>
-        <w:rFonts w:hint="default" w:ascii="Courier New" w:hAnsi="Courier New"/>
+        <w:rFonts w:ascii="Courier New" w:hAnsi="Courier New" w:hint="default"/>
       </w:rPr>
     </w:lvl>
     <w:lvl w:ilvl="5" w:tplc="71367F04">
@@ -1658,7 +1689,7 @@
         <w:ind w:left="4320" w:hanging="360"/>
       </w:pPr>
       <w:rPr>
-        <w:rFonts w:hint="default" w:ascii="Wingdings" w:hAnsi="Wingdings"/>
+        <w:rFonts w:ascii="Wingdings" w:hAnsi="Wingdings" w:hint="default"/>
       </w:rPr>
     </w:lvl>
     <w:lvl w:ilvl="6" w:tplc="3844F426">
@@ -1670,7 +1701,7 @@
         <w:ind w:left="5040" w:hanging="360"/>
       </w:pPr>
       <w:rPr>
-        <w:rFonts w:hint="default" w:ascii="Symbol" w:hAnsi="Symbol"/>
+        <w:rFonts w:ascii="Symbol" w:hAnsi="Symbol" w:hint="default"/>
       </w:rPr>
     </w:lvl>
     <w:lvl w:ilvl="7" w:tplc="E0CC738E">
@@ -1682,7 +1713,7 @@
         <w:ind w:left="5760" w:hanging="360"/>
       </w:pPr>
       <w:rPr>
-        <w:rFonts w:hint="default" w:ascii="Courier New" w:hAnsi="Courier New"/>
+        <w:rFonts w:ascii="Courier New" w:hAnsi="Courier New" w:hint="default"/>
       </w:rPr>
     </w:lvl>
     <w:lvl w:ilvl="8" w:tplc="7E76E976">
@@ -1694,7 +1725,7 @@
         <w:ind w:left="6480" w:hanging="360"/>
       </w:pPr>
       <w:rPr>
-        <w:rFonts w:hint="default" w:ascii="Wingdings" w:hAnsi="Wingdings"/>
+        <w:rFonts w:ascii="Wingdings" w:hAnsi="Wingdings" w:hint="default"/>
       </w:rPr>
     </w:lvl>
   </w:abstractNum>
@@ -1711,7 +1742,7 @@
         <w:ind w:left="720" w:hanging="360"/>
       </w:pPr>
       <w:rPr>
-        <w:rFonts w:hint="default" w:ascii="Symbol" w:hAnsi="Symbol"/>
+        <w:rFonts w:ascii="Symbol" w:hAnsi="Symbol" w:hint="default"/>
       </w:rPr>
     </w:lvl>
     <w:lvl w:ilvl="1" w:tplc="83FAB600">
@@ -1723,7 +1754,7 @@
         <w:ind w:left="1440" w:hanging="360"/>
       </w:pPr>
       <w:rPr>
-        <w:rFonts w:hint="default" w:ascii="Courier New" w:hAnsi="Courier New"/>
+        <w:rFonts w:ascii="Courier New" w:hAnsi="Courier New" w:hint="default"/>
       </w:rPr>
     </w:lvl>
     <w:lvl w:ilvl="2" w:tplc="9CDC4C84">
@@ -1735,7 +1766,7 @@
         <w:ind w:left="2160" w:hanging="360"/>
       </w:pPr>
       <w:rPr>
-        <w:rFonts w:hint="default" w:ascii="Wingdings" w:hAnsi="Wingdings"/>
+        <w:rFonts w:ascii="Wingdings" w:hAnsi="Wingdings" w:hint="default"/>
       </w:rPr>
     </w:lvl>
     <w:lvl w:ilvl="3" w:tplc="E44CF286">
@@ -1747,7 +1778,7 @@
         <w:ind w:left="2880" w:hanging="360"/>
       </w:pPr>
       <w:rPr>
-        <w:rFonts w:hint="default" w:ascii="Symbol" w:hAnsi="Symbol"/>
+        <w:rFonts w:ascii="Symbol" w:hAnsi="Symbol" w:hint="default"/>
       </w:rPr>
     </w:lvl>
     <w:lvl w:ilvl="4" w:tplc="9D9E52DE">
@@ -1759,7 +1790,7 @@
         <w:ind w:left="3600" w:hanging="360"/>
       </w:pPr>
       <w:rPr>
-        <w:rFonts w:hint="default" w:ascii="Courier New" w:hAnsi="Courier New"/>
+        <w:rFonts w:ascii="Courier New" w:hAnsi="Courier New" w:hint="default"/>
       </w:rPr>
     </w:lvl>
     <w:lvl w:ilvl="5" w:tplc="78DAB0D8">
@@ -1771,7 +1802,7 @@
         <w:ind w:left="4320" w:hanging="360"/>
       </w:pPr>
       <w:rPr>
-        <w:rFonts w:hint="default" w:ascii="Wingdings" w:hAnsi="Wingdings"/>
+        <w:rFonts w:ascii="Wingdings" w:hAnsi="Wingdings" w:hint="default"/>
       </w:rPr>
     </w:lvl>
     <w:lvl w:ilvl="6" w:tplc="EA402F26">
@@ -1783,7 +1814,7 @@
         <w:ind w:left="5040" w:hanging="360"/>
       </w:pPr>
       <w:rPr>
-        <w:rFonts w:hint="default" w:ascii="Symbol" w:hAnsi="Symbol"/>
+        <w:rFonts w:ascii="Symbol" w:hAnsi="Symbol" w:hint="default"/>
       </w:rPr>
     </w:lvl>
     <w:lvl w:ilvl="7" w:tplc="47E82376">
@@ -1795,7 +1826,7 @@
         <w:ind w:left="5760" w:hanging="360"/>
       </w:pPr>
       <w:rPr>
-        <w:rFonts w:hint="default" w:ascii="Courier New" w:hAnsi="Courier New"/>
+        <w:rFonts w:ascii="Courier New" w:hAnsi="Courier New" w:hint="default"/>
       </w:rPr>
     </w:lvl>
     <w:lvl w:ilvl="8" w:tplc="EF52E6BA">
@@ -1807,7 +1838,7 @@
         <w:ind w:left="6480" w:hanging="360"/>
       </w:pPr>
       <w:rPr>
-        <w:rFonts w:hint="default" w:ascii="Wingdings" w:hAnsi="Wingdings"/>
+        <w:rFonts w:ascii="Wingdings" w:hAnsi="Wingdings" w:hint="default"/>
       </w:rPr>
     </w:lvl>
   </w:abstractNum>
@@ -1824,7 +1855,7 @@
         <w:ind w:left="720" w:hanging="360"/>
       </w:pPr>
       <w:rPr>
-        <w:rFonts w:hint="default" w:ascii="Noto Sans Symbols" w:hAnsi="Noto Sans Symbols"/>
+        <w:rFonts w:ascii="Noto Sans Symbols" w:hAnsi="Noto Sans Symbols" w:hint="default"/>
       </w:rPr>
     </w:lvl>
     <w:lvl w:ilvl="1" w:tplc="BE4611F0">
@@ -1836,7 +1867,7 @@
         <w:ind w:left="1440" w:hanging="360"/>
       </w:pPr>
       <w:rPr>
-        <w:rFonts w:hint="default" w:ascii="Courier New" w:hAnsi="Courier New"/>
+        <w:rFonts w:ascii="Courier New" w:hAnsi="Courier New" w:hint="default"/>
       </w:rPr>
     </w:lvl>
     <w:lvl w:ilvl="2" w:tplc="89A60FEA">
@@ -1848,7 +1879,7 @@
         <w:ind w:left="2160" w:hanging="360"/>
       </w:pPr>
       <w:rPr>
-        <w:rFonts w:hint="default" w:ascii="Wingdings" w:hAnsi="Wingdings"/>
+        <w:rFonts w:ascii="Wingdings" w:hAnsi="Wingdings" w:hint="default"/>
       </w:rPr>
     </w:lvl>
     <w:lvl w:ilvl="3" w:tplc="E61099E0">
@@ -1860,7 +1891,7 @@
         <w:ind w:left="2880" w:hanging="360"/>
       </w:pPr>
       <w:rPr>
-        <w:rFonts w:hint="default" w:ascii="Symbol" w:hAnsi="Symbol"/>
+        <w:rFonts w:ascii="Symbol" w:hAnsi="Symbol" w:hint="default"/>
       </w:rPr>
     </w:lvl>
     <w:lvl w:ilvl="4" w:tplc="D10A2926">
@@ -1872,7 +1903,7 @@
         <w:ind w:left="3600" w:hanging="360"/>
       </w:pPr>
       <w:rPr>
-        <w:rFonts w:hint="default" w:ascii="Courier New" w:hAnsi="Courier New"/>
+        <w:rFonts w:ascii="Courier New" w:hAnsi="Courier New" w:hint="default"/>
       </w:rPr>
     </w:lvl>
     <w:lvl w:ilvl="5" w:tplc="DF3CAFCE">
@@ -1884,7 +1915,7 @@
         <w:ind w:left="4320" w:hanging="360"/>
       </w:pPr>
       <w:rPr>
-        <w:rFonts w:hint="default" w:ascii="Wingdings" w:hAnsi="Wingdings"/>
+        <w:rFonts w:ascii="Wingdings" w:hAnsi="Wingdings" w:hint="default"/>
       </w:rPr>
     </w:lvl>
     <w:lvl w:ilvl="6" w:tplc="F16C5876">
@@ -1896,7 +1927,7 @@
         <w:ind w:left="5040" w:hanging="360"/>
       </w:pPr>
       <w:rPr>
-        <w:rFonts w:hint="default" w:ascii="Symbol" w:hAnsi="Symbol"/>
+        <w:rFonts w:ascii="Symbol" w:hAnsi="Symbol" w:hint="default"/>
       </w:rPr>
     </w:lvl>
     <w:lvl w:ilvl="7" w:tplc="0B44B174">
@@ -1908,7 +1939,7 @@
         <w:ind w:left="5760" w:hanging="360"/>
       </w:pPr>
       <w:rPr>
-        <w:rFonts w:hint="default" w:ascii="Courier New" w:hAnsi="Courier New"/>
+        <w:rFonts w:ascii="Courier New" w:hAnsi="Courier New" w:hint="default"/>
       </w:rPr>
     </w:lvl>
     <w:lvl w:ilvl="8" w:tplc="3E7217FA">
@@ -1920,7 +1951,7 @@
         <w:ind w:left="6480" w:hanging="360"/>
       </w:pPr>
       <w:rPr>
-        <w:rFonts w:hint="default" w:ascii="Wingdings" w:hAnsi="Wingdings"/>
+        <w:rFonts w:ascii="Wingdings" w:hAnsi="Wingdings" w:hint="default"/>
       </w:rPr>
     </w:lvl>
   </w:abstractNum>
@@ -1937,7 +1968,7 @@
         <w:ind w:left="720" w:hanging="360"/>
       </w:pPr>
       <w:rPr>
-        <w:rFonts w:hint="default" w:ascii="Symbol" w:hAnsi="Symbol"/>
+        <w:rFonts w:ascii="Symbol" w:hAnsi="Symbol" w:hint="default"/>
       </w:rPr>
     </w:lvl>
     <w:lvl w:ilvl="1" w:tplc="94225336">
@@ -1949,7 +1980,7 @@
         <w:ind w:left="1440" w:hanging="360"/>
       </w:pPr>
       <w:rPr>
-        <w:rFonts w:hint="default" w:ascii="Courier New" w:hAnsi="Courier New"/>
+        <w:rFonts w:ascii="Courier New" w:hAnsi="Courier New" w:hint="default"/>
       </w:rPr>
     </w:lvl>
     <w:lvl w:ilvl="2" w:tplc="92FE95EC">
@@ -1961,7 +1992,7 @@
         <w:ind w:left="2160" w:hanging="360"/>
       </w:pPr>
       <w:rPr>
-        <w:rFonts w:hint="default" w:ascii="Wingdings" w:hAnsi="Wingdings"/>
+        <w:rFonts w:ascii="Wingdings" w:hAnsi="Wingdings" w:hint="default"/>
       </w:rPr>
     </w:lvl>
     <w:lvl w:ilvl="3" w:tplc="103E6384">
@@ -1973,7 +2004,7 @@
         <w:ind w:left="2880" w:hanging="360"/>
       </w:pPr>
       <w:rPr>
-        <w:rFonts w:hint="default" w:ascii="Symbol" w:hAnsi="Symbol"/>
+        <w:rFonts w:ascii="Symbol" w:hAnsi="Symbol" w:hint="default"/>
       </w:rPr>
     </w:lvl>
     <w:lvl w:ilvl="4" w:tplc="4EA2F0F2">
@@ -1985,7 +2016,7 @@
         <w:ind w:left="3600" w:hanging="360"/>
       </w:pPr>
       <w:rPr>
-        <w:rFonts w:hint="default" w:ascii="Courier New" w:hAnsi="Courier New"/>
+        <w:rFonts w:ascii="Courier New" w:hAnsi="Courier New" w:hint="default"/>
       </w:rPr>
     </w:lvl>
     <w:lvl w:ilvl="5" w:tplc="20FCDA20">
@@ -1997,7 +2028,7 @@
         <w:ind w:left="4320" w:hanging="360"/>
       </w:pPr>
       <w:rPr>
-        <w:rFonts w:hint="default" w:ascii="Wingdings" w:hAnsi="Wingdings"/>
+        <w:rFonts w:ascii="Wingdings" w:hAnsi="Wingdings" w:hint="default"/>
       </w:rPr>
     </w:lvl>
     <w:lvl w:ilvl="6" w:tplc="99DAD084">
@@ -2009,7 +2040,7 @@
         <w:ind w:left="5040" w:hanging="360"/>
       </w:pPr>
       <w:rPr>
-        <w:rFonts w:hint="default" w:ascii="Symbol" w:hAnsi="Symbol"/>
+        <w:rFonts w:ascii="Symbol" w:hAnsi="Symbol" w:hint="default"/>
       </w:rPr>
     </w:lvl>
     <w:lvl w:ilvl="7" w:tplc="00FC0B90">
@@ -2021,7 +2052,7 @@
         <w:ind w:left="5760" w:hanging="360"/>
       </w:pPr>
       <w:rPr>
-        <w:rFonts w:hint="default" w:ascii="Courier New" w:hAnsi="Courier New"/>
+        <w:rFonts w:ascii="Courier New" w:hAnsi="Courier New" w:hint="default"/>
       </w:rPr>
     </w:lvl>
     <w:lvl w:ilvl="8" w:tplc="007A9E66">
@@ -2033,7 +2064,7 @@
         <w:ind w:left="6480" w:hanging="360"/>
       </w:pPr>
       <w:rPr>
-        <w:rFonts w:hint="default" w:ascii="Wingdings" w:hAnsi="Wingdings"/>
+        <w:rFonts w:ascii="Wingdings" w:hAnsi="Wingdings" w:hint="default"/>
       </w:rPr>
     </w:lvl>
   </w:abstractNum>
@@ -2050,7 +2081,7 @@
         <w:ind w:left="720" w:hanging="360"/>
       </w:pPr>
       <w:rPr>
-        <w:rFonts w:ascii="Noto Sans Symbols" w:hAnsi="Noto Sans Symbols" w:eastAsia="Noto Sans Symbols" w:cs="Noto Sans Symbols"/>
+        <w:rFonts w:ascii="Noto Sans Symbols" w:eastAsia="Noto Sans Symbols" w:hAnsi="Noto Sans Symbols" w:cs="Noto Sans Symbols"/>
         <w:vertAlign w:val="baseline"/>
       </w:rPr>
     </w:lvl>
@@ -2063,7 +2094,7 @@
         <w:ind w:left="1440" w:hanging="360"/>
       </w:pPr>
       <w:rPr>
-        <w:rFonts w:ascii="Courier New" w:hAnsi="Courier New" w:eastAsia="Courier New" w:cs="Courier New"/>
+        <w:rFonts w:ascii="Courier New" w:eastAsia="Courier New" w:hAnsi="Courier New" w:cs="Courier New"/>
         <w:vertAlign w:val="baseline"/>
       </w:rPr>
     </w:lvl>
@@ -2076,7 +2107,7 @@
         <w:ind w:left="2160" w:hanging="360"/>
       </w:pPr>
       <w:rPr>
-        <w:rFonts w:ascii="Noto Sans Symbols" w:hAnsi="Noto Sans Symbols" w:eastAsia="Noto Sans Symbols" w:cs="Noto Sans Symbols"/>
+        <w:rFonts w:ascii="Noto Sans Symbols" w:eastAsia="Noto Sans Symbols" w:hAnsi="Noto Sans Symbols" w:cs="Noto Sans Symbols"/>
         <w:vertAlign w:val="baseline"/>
       </w:rPr>
     </w:lvl>
@@ -2089,7 +2120,7 @@
         <w:ind w:left="2880" w:hanging="360"/>
       </w:pPr>
       <w:rPr>
-        <w:rFonts w:ascii="Noto Sans Symbols" w:hAnsi="Noto Sans Symbols" w:eastAsia="Noto Sans Symbols" w:cs="Noto Sans Symbols"/>
+        <w:rFonts w:ascii="Noto Sans Symbols" w:eastAsia="Noto Sans Symbols" w:hAnsi="Noto Sans Symbols" w:cs="Noto Sans Symbols"/>
         <w:vertAlign w:val="baseline"/>
       </w:rPr>
     </w:lvl>
@@ -2102,7 +2133,7 @@
         <w:ind w:left="3600" w:hanging="360"/>
       </w:pPr>
       <w:rPr>
-        <w:rFonts w:ascii="Courier New" w:hAnsi="Courier New" w:eastAsia="Courier New" w:cs="Courier New"/>
+        <w:rFonts w:ascii="Courier New" w:eastAsia="Courier New" w:hAnsi="Courier New" w:cs="Courier New"/>
         <w:vertAlign w:val="baseline"/>
       </w:rPr>
     </w:lvl>
@@ -2115,7 +2146,7 @@
         <w:ind w:left="4320" w:hanging="360"/>
       </w:pPr>
       <w:rPr>
-        <w:rFonts w:ascii="Noto Sans Symbols" w:hAnsi="Noto Sans Symbols" w:eastAsia="Noto Sans Symbols" w:cs="Noto Sans Symbols"/>
+        <w:rFonts w:ascii="Noto Sans Symbols" w:eastAsia="Noto Sans Symbols" w:hAnsi="Noto Sans Symbols" w:cs="Noto Sans Symbols"/>
         <w:vertAlign w:val="baseline"/>
       </w:rPr>
     </w:lvl>
@@ -2128,7 +2159,7 @@
         <w:ind w:left="5040" w:hanging="360"/>
       </w:pPr>
       <w:rPr>
-        <w:rFonts w:ascii="Noto Sans Symbols" w:hAnsi="Noto Sans Symbols" w:eastAsia="Noto Sans Symbols" w:cs="Noto Sans Symbols"/>
+        <w:rFonts w:ascii="Noto Sans Symbols" w:eastAsia="Noto Sans Symbols" w:hAnsi="Noto Sans Symbols" w:cs="Noto Sans Symbols"/>
         <w:vertAlign w:val="baseline"/>
       </w:rPr>
     </w:lvl>
@@ -2141,7 +2172,7 @@
         <w:ind w:left="5760" w:hanging="360"/>
       </w:pPr>
       <w:rPr>
-        <w:rFonts w:ascii="Courier New" w:hAnsi="Courier New" w:eastAsia="Courier New" w:cs="Courier New"/>
+        <w:rFonts w:ascii="Courier New" w:eastAsia="Courier New" w:hAnsi="Courier New" w:cs="Courier New"/>
         <w:vertAlign w:val="baseline"/>
       </w:rPr>
     </w:lvl>
@@ -2154,7 +2185,7 @@
         <w:ind w:left="6480" w:hanging="360"/>
       </w:pPr>
       <w:rPr>
-        <w:rFonts w:ascii="Noto Sans Symbols" w:hAnsi="Noto Sans Symbols" w:eastAsia="Noto Sans Symbols" w:cs="Noto Sans Symbols"/>
+        <w:rFonts w:ascii="Noto Sans Symbols" w:eastAsia="Noto Sans Symbols" w:hAnsi="Noto Sans Symbols" w:cs="Noto Sans Symbols"/>
         <w:vertAlign w:val="baseline"/>
       </w:rPr>
     </w:lvl>
@@ -2172,7 +2203,7 @@
         <w:ind w:left="720" w:hanging="360"/>
       </w:pPr>
       <w:rPr>
-        <w:rFonts w:hint="default" w:ascii="Symbol" w:hAnsi="Symbol"/>
+        <w:rFonts w:ascii="Symbol" w:hAnsi="Symbol" w:hint="default"/>
       </w:rPr>
     </w:lvl>
     <w:lvl w:ilvl="1" w:tplc="DB9CA030">
@@ -2184,7 +2215,7 @@
         <w:ind w:left="1440" w:hanging="360"/>
       </w:pPr>
       <w:rPr>
-        <w:rFonts w:hint="default" w:ascii="Courier New" w:hAnsi="Courier New"/>
+        <w:rFonts w:ascii="Courier New" w:hAnsi="Courier New" w:hint="default"/>
       </w:rPr>
     </w:lvl>
     <w:lvl w:ilvl="2" w:tplc="F356F556">
@@ -2196,7 +2227,7 @@
         <w:ind w:left="2160" w:hanging="360"/>
       </w:pPr>
       <w:rPr>
-        <w:rFonts w:hint="default" w:ascii="Wingdings" w:hAnsi="Wingdings"/>
+        <w:rFonts w:ascii="Wingdings" w:hAnsi="Wingdings" w:hint="default"/>
       </w:rPr>
     </w:lvl>
     <w:lvl w:ilvl="3" w:tplc="8BB63356">
@@ -2208,7 +2239,7 @@
         <w:ind w:left="2880" w:hanging="360"/>
       </w:pPr>
       <w:rPr>
-        <w:rFonts w:hint="default" w:ascii="Symbol" w:hAnsi="Symbol"/>
+        <w:rFonts w:ascii="Symbol" w:hAnsi="Symbol" w:hint="default"/>
       </w:rPr>
     </w:lvl>
     <w:lvl w:ilvl="4" w:tplc="C1882ACA">
@@ -2220,7 +2251,7 @@
         <w:ind w:left="3600" w:hanging="360"/>
       </w:pPr>
       <w:rPr>
-        <w:rFonts w:hint="default" w:ascii="Courier New" w:hAnsi="Courier New"/>
+        <w:rFonts w:ascii="Courier New" w:hAnsi="Courier New" w:hint="default"/>
       </w:rPr>
     </w:lvl>
     <w:lvl w:ilvl="5" w:tplc="0DF4A4D6">
@@ -2232,7 +2263,7 @@
         <w:ind w:left="4320" w:hanging="360"/>
       </w:pPr>
       <w:rPr>
-        <w:rFonts w:hint="default" w:ascii="Wingdings" w:hAnsi="Wingdings"/>
+        <w:rFonts w:ascii="Wingdings" w:hAnsi="Wingdings" w:hint="default"/>
       </w:rPr>
     </w:lvl>
     <w:lvl w:ilvl="6" w:tplc="2102CEEE">
@@ -2244,7 +2275,7 @@
         <w:ind w:left="5040" w:hanging="360"/>
       </w:pPr>
       <w:rPr>
-        <w:rFonts w:hint="default" w:ascii="Symbol" w:hAnsi="Symbol"/>
+        <w:rFonts w:ascii="Symbol" w:hAnsi="Symbol" w:hint="default"/>
       </w:rPr>
     </w:lvl>
     <w:lvl w:ilvl="7" w:tplc="144C0808">
@@ -2256,7 +2287,7 @@
         <w:ind w:left="5760" w:hanging="360"/>
       </w:pPr>
       <w:rPr>
-        <w:rFonts w:hint="default" w:ascii="Courier New" w:hAnsi="Courier New"/>
+        <w:rFonts w:ascii="Courier New" w:hAnsi="Courier New" w:hint="default"/>
       </w:rPr>
     </w:lvl>
     <w:lvl w:ilvl="8" w:tplc="7ABC2436">
@@ -2268,7 +2299,7 @@
         <w:ind w:left="6480" w:hanging="360"/>
       </w:pPr>
       <w:rPr>
-        <w:rFonts w:hint="default" w:ascii="Wingdings" w:hAnsi="Wingdings"/>
+        <w:rFonts w:ascii="Wingdings" w:hAnsi="Wingdings" w:hint="default"/>
       </w:rPr>
     </w:lvl>
   </w:abstractNum>
@@ -2285,7 +2316,7 @@
         <w:ind w:left="720" w:hanging="360"/>
       </w:pPr>
       <w:rPr>
-        <w:rFonts w:hint="default" w:ascii="Symbol" w:hAnsi="Symbol"/>
+        <w:rFonts w:ascii="Symbol" w:hAnsi="Symbol" w:hint="default"/>
       </w:rPr>
     </w:lvl>
     <w:lvl w:ilvl="1" w:tplc="04090003" w:tentative="1">
@@ -2297,7 +2328,7 @@
         <w:ind w:left="1440" w:hanging="360"/>
       </w:pPr>
       <w:rPr>
-        <w:rFonts w:hint="default" w:ascii="Courier New" w:hAnsi="Courier New" w:cs="Courier New"/>
+        <w:rFonts w:ascii="Courier New" w:hAnsi="Courier New" w:cs="Courier New" w:hint="default"/>
       </w:rPr>
     </w:lvl>
     <w:lvl w:ilvl="2" w:tplc="04090005" w:tentative="1">
@@ -2309,7 +2340,7 @@
         <w:ind w:left="2160" w:hanging="360"/>
       </w:pPr>
       <w:rPr>
-        <w:rFonts w:hint="default" w:ascii="Wingdings" w:hAnsi="Wingdings"/>
+        <w:rFonts w:ascii="Wingdings" w:hAnsi="Wingdings" w:hint="default"/>
       </w:rPr>
     </w:lvl>
     <w:lvl w:ilvl="3" w:tplc="04090001" w:tentative="1">
@@ -2321,7 +2352,7 @@
         <w:ind w:left="2880" w:hanging="360"/>
       </w:pPr>
       <w:rPr>
-        <w:rFonts w:hint="default" w:ascii="Symbol" w:hAnsi="Symbol"/>
+        <w:rFonts w:ascii="Symbol" w:hAnsi="Symbol" w:hint="default"/>
       </w:rPr>
     </w:lvl>
     <w:lvl w:ilvl="4" w:tplc="04090003" w:tentative="1">
@@ -2333,7 +2364,7 @@
         <w:ind w:left="3600" w:hanging="360"/>
       </w:pPr>
       <w:rPr>
-        <w:rFonts w:hint="default" w:ascii="Courier New" w:hAnsi="Courier New" w:cs="Courier New"/>
+        <w:rFonts w:ascii="Courier New" w:hAnsi="Courier New" w:cs="Courier New" w:hint="default"/>
       </w:rPr>
     </w:lvl>
     <w:lvl w:ilvl="5" w:tplc="04090005" w:tentative="1">
@@ -2345,7 +2376,7 @@
         <w:ind w:left="4320" w:hanging="360"/>
       </w:pPr>
       <w:rPr>
-        <w:rFonts w:hint="default" w:ascii="Wingdings" w:hAnsi="Wingdings"/>
+        <w:rFonts w:ascii="Wingdings" w:hAnsi="Wingdings" w:hint="default"/>
       </w:rPr>
     </w:lvl>
     <w:lvl w:ilvl="6" w:tplc="04090001" w:tentative="1">
@@ -2357,7 +2388,7 @@
         <w:ind w:left="5040" w:hanging="360"/>
       </w:pPr>
       <w:rPr>
-        <w:rFonts w:hint="default" w:ascii="Symbol" w:hAnsi="Symbol"/>
+        <w:rFonts w:ascii="Symbol" w:hAnsi="Symbol" w:hint="default"/>
       </w:rPr>
     </w:lvl>
     <w:lvl w:ilvl="7" w:tplc="04090003" w:tentative="1">
@@ -2369,7 +2400,7 @@
         <w:ind w:left="5760" w:hanging="360"/>
       </w:pPr>
       <w:rPr>
-        <w:rFonts w:hint="default" w:ascii="Courier New" w:hAnsi="Courier New" w:cs="Courier New"/>
+        <w:rFonts w:ascii="Courier New" w:hAnsi="Courier New" w:cs="Courier New" w:hint="default"/>
       </w:rPr>
     </w:lvl>
     <w:lvl w:ilvl="8" w:tplc="04090005" w:tentative="1">
@@ -2381,43 +2412,43 @@
         <w:ind w:left="6480" w:hanging="360"/>
       </w:pPr>
       <w:rPr>
-        <w:rFonts w:hint="default" w:ascii="Wingdings" w:hAnsi="Wingdings"/>
+        <w:rFonts w:ascii="Wingdings" w:hAnsi="Wingdings" w:hint="default"/>
       </w:rPr>
     </w:lvl>
   </w:abstractNum>
-  <w:num w:numId="1">
+  <w:num w:numId="1" w16cid:durableId="1277521642">
     <w:abstractNumId w:val="6"/>
   </w:num>
-  <w:num w:numId="2">
+  <w:num w:numId="2" w16cid:durableId="1504930477">
     <w:abstractNumId w:val="2"/>
   </w:num>
-  <w:num w:numId="3">
+  <w:num w:numId="3" w16cid:durableId="1543520301">
     <w:abstractNumId w:val="3"/>
   </w:num>
-  <w:num w:numId="4">
+  <w:num w:numId="4" w16cid:durableId="1869294572">
     <w:abstractNumId w:val="0"/>
   </w:num>
-  <w:num w:numId="5">
+  <w:num w:numId="5" w16cid:durableId="1036545773">
     <w:abstractNumId w:val="4"/>
   </w:num>
-  <w:num w:numId="6">
+  <w:num w:numId="6" w16cid:durableId="919874929">
     <w:abstractNumId w:val="1"/>
   </w:num>
-  <w:num w:numId="7">
+  <w:num w:numId="7" w16cid:durableId="1208375484">
     <w:abstractNumId w:val="5"/>
   </w:num>
-  <w:num w:numId="8">
+  <w:num w:numId="8" w16cid:durableId="624116631">
     <w:abstractNumId w:val="7"/>
   </w:num>
 </w:numbering>
 </file>
 
 <file path=word/styles.xml><?xml version="1.0" encoding="utf-8"?>
-<w:styles xmlns:mc="http://schemas.openxmlformats.org/markup-compatibility/2006" xmlns:r="http://schemas.openxmlformats.org/officeDocument/2006/relationships" xmlns:w="http://schemas.openxmlformats.org/wordprocessingml/2006/main" xmlns:w14="http://schemas.microsoft.com/office/word/2010/wordml" xmlns:w15="http://schemas.microsoft.com/office/word/2012/wordml" xmlns:w16cid="http://schemas.microsoft.com/office/word/2016/wordml/cid" xmlns:w16se="http://schemas.microsoft.com/office/word/2015/wordml/symex" mc:Ignorable="w14 w15 w16se w16cid">
+<w:styles xmlns:mc="http://schemas.openxmlformats.org/markup-compatibility/2006" xmlns:r="http://schemas.openxmlformats.org/officeDocument/2006/relationships" xmlns:w="http://schemas.openxmlformats.org/wordprocessingml/2006/main" xmlns:w14="http://schemas.microsoft.com/office/word/2010/wordml" xmlns:w15="http://schemas.microsoft.com/office/word/2012/wordml" xmlns:w16cex="http://schemas.microsoft.com/office/word/2018/wordml/cex" xmlns:w16cid="http://schemas.microsoft.com/office/word/2016/wordml/cid" xmlns:w16="http://schemas.microsoft.com/office/word/2018/wordml" xmlns:w16du="http://schemas.microsoft.com/office/word/2023/wordml/word16du" xmlns:w16sdtdh="http://schemas.microsoft.com/office/word/2020/wordml/sdtdatahash" xmlns:w16sdtfl="http://schemas.microsoft.com/office/word/2024/wordml/sdtformatlock" xmlns:w16se="http://schemas.microsoft.com/office/word/2015/wordml/symex" mc:Ignorable="w14 w15 w16se w16cid w16 w16cex w16sdtdh w16sdtfl w16du">
   <w:docDefaults>
     <w:rPrDefault>
       <w:rPr>
-        <w:rFonts w:ascii="Times New Roman" w:hAnsi="Times New Roman" w:eastAsia="Times New Roman" w:cs="Times New Roman"/>
+        <w:rFonts w:ascii="Times New Roman" w:eastAsia="Times New Roman" w:hAnsi="Times New Roman" w:cs="Times New Roman"/>
         <w:sz w:val="24"/>
         <w:szCs w:val="24"/>
         <w:lang w:val="en-US" w:eastAsia="en-US" w:bidi="ar-SA"/>
@@ -2425,17 +2456,17 @@
     </w:rPrDefault>
     <w:pPrDefault/>
   </w:docDefaults>
-  <w:latentStyles w:defLockedState="0" w:defUIPriority="99" w:defSemiHidden="0" w:defUnhideWhenUsed="0" w:defQFormat="0" w:count="375">
+  <w:latentStyles w:defLockedState="0" w:defUIPriority="99" w:defSemiHidden="0" w:defUnhideWhenUsed="0" w:defQFormat="0" w:count="376">
     <w:lsdException w:name="Normal" w:uiPriority="0" w:qFormat="1"/>
     <w:lsdException w:name="heading 1" w:uiPriority="9" w:qFormat="1"/>
-    <w:lsdException w:name="heading 2" w:uiPriority="9" w:semiHidden="1" w:unhideWhenUsed="1" w:qFormat="1"/>
-    <w:lsdException w:name="heading 3" w:uiPriority="9" w:semiHidden="1" w:unhideWhenUsed="1" w:qFormat="1"/>
-    <w:lsdException w:name="heading 4" w:uiPriority="9" w:semiHidden="1" w:unhideWhenUsed="1" w:qFormat="1"/>
-    <w:lsdException w:name="heading 5" w:uiPriority="9" w:semiHidden="1" w:unhideWhenUsed="1" w:qFormat="1"/>
-    <w:lsdException w:name="heading 6" w:uiPriority="9" w:semiHidden="1" w:unhideWhenUsed="1" w:qFormat="1"/>
-    <w:lsdException w:name="heading 7" w:uiPriority="9" w:semiHidden="1" w:unhideWhenUsed="1" w:qFormat="1"/>
-    <w:lsdException w:name="heading 8" w:uiPriority="9" w:semiHidden="1" w:unhideWhenUsed="1" w:qFormat="1"/>
-    <w:lsdException w:name="heading 9" w:uiPriority="9" w:semiHidden="1" w:unhideWhenUsed="1" w:qFormat="1"/>
+    <w:lsdException w:name="heading 2" w:semiHidden="1" w:uiPriority="9" w:unhideWhenUsed="1" w:qFormat="1"/>
+    <w:lsdException w:name="heading 3" w:semiHidden="1" w:uiPriority="9" w:unhideWhenUsed="1" w:qFormat="1"/>
+    <w:lsdException w:name="heading 4" w:semiHidden="1" w:uiPriority="9" w:unhideWhenUsed="1" w:qFormat="1"/>
+    <w:lsdException w:name="heading 5" w:semiHidden="1" w:uiPriority="9" w:unhideWhenUsed="1" w:qFormat="1"/>
+    <w:lsdException w:name="heading 6" w:semiHidden="1" w:uiPriority="9" w:unhideWhenUsed="1" w:qFormat="1"/>
+    <w:lsdException w:name="heading 7" w:semiHidden="1" w:uiPriority="9" w:unhideWhenUsed="1" w:qFormat="1"/>
+    <w:lsdException w:name="heading 8" w:semiHidden="1" w:uiPriority="9" w:unhideWhenUsed="1" w:qFormat="1"/>
+    <w:lsdException w:name="heading 9" w:semiHidden="1" w:uiPriority="9" w:unhideWhenUsed="1" w:qFormat="1"/>
     <w:lsdException w:name="index 1" w:semiHidden="1" w:unhideWhenUsed="1"/>
     <w:lsdException w:name="index 2" w:semiHidden="1" w:unhideWhenUsed="1"/>
     <w:lsdException w:name="index 3" w:semiHidden="1" w:unhideWhenUsed="1"/>
@@ -2445,22 +2476,22 @@
     <w:lsdException w:name="index 7" w:semiHidden="1" w:unhideWhenUsed="1"/>
     <w:lsdException w:name="index 8" w:semiHidden="1" w:unhideWhenUsed="1"/>
     <w:lsdException w:name="index 9" w:semiHidden="1" w:unhideWhenUsed="1"/>
-    <w:lsdException w:name="toc 1" w:uiPriority="39" w:semiHidden="1" w:unhideWhenUsed="1"/>
-    <w:lsdException w:name="toc 2" w:uiPriority="39" w:semiHidden="1" w:unhideWhenUsed="1"/>
-    <w:lsdException w:name="toc 3" w:uiPriority="39" w:semiHidden="1" w:unhideWhenUsed="1"/>
-    <w:lsdException w:name="toc 4" w:uiPriority="39" w:semiHidden="1" w:unhideWhenUsed="1"/>
-    <w:lsdException w:name="toc 5" w:uiPriority="39" w:semiHidden="1" w:unhideWhenUsed="1"/>
-    <w:lsdException w:name="toc 6" w:uiPriority="39" w:semiHidden="1" w:unhideWhenUsed="1"/>
-    <w:lsdException w:name="toc 7" w:uiPriority="39" w:semiHidden="1" w:unhideWhenUsed="1"/>
-    <w:lsdException w:name="toc 8" w:uiPriority="39" w:semiHidden="1" w:unhideWhenUsed="1"/>
-    <w:lsdException w:name="toc 9" w:uiPriority="39" w:semiHidden="1" w:unhideWhenUsed="1"/>
+    <w:lsdException w:name="toc 1" w:semiHidden="1" w:uiPriority="39" w:unhideWhenUsed="1"/>
+    <w:lsdException w:name="toc 2" w:semiHidden="1" w:uiPriority="39" w:unhideWhenUsed="1"/>
+    <w:lsdException w:name="toc 3" w:semiHidden="1" w:uiPriority="39" w:unhideWhenUsed="1"/>
+    <w:lsdException w:name="toc 4" w:semiHidden="1" w:uiPriority="39" w:unhideWhenUsed="1"/>
+    <w:lsdException w:name="toc 5" w:semiHidden="1" w:uiPriority="39" w:unhideWhenUsed="1"/>
+    <w:lsdException w:name="toc 6" w:semiHidden="1" w:uiPriority="39" w:unhideWhenUsed="1"/>
+    <w:lsdException w:name="toc 7" w:semiHidden="1" w:uiPriority="39" w:unhideWhenUsed="1"/>
+    <w:lsdException w:name="toc 8" w:semiHidden="1" w:uiPriority="39" w:unhideWhenUsed="1"/>
+    <w:lsdException w:name="toc 9" w:semiHidden="1" w:uiPriority="39" w:unhideWhenUsed="1"/>
     <w:lsdException w:name="Normal Indent" w:semiHidden="1" w:unhideWhenUsed="1"/>
     <w:lsdException w:name="footnote text" w:semiHidden="1" w:unhideWhenUsed="1"/>
     <w:lsdException w:name="annotation text" w:semiHidden="1" w:unhideWhenUsed="1"/>
     <w:lsdException w:name="header" w:semiHidden="1" w:unhideWhenUsed="1"/>
     <w:lsdException w:name="footer" w:semiHidden="1" w:unhideWhenUsed="1"/>
     <w:lsdException w:name="index heading" w:semiHidden="1" w:unhideWhenUsed="1"/>
-    <w:lsdException w:name="caption" w:uiPriority="35" w:semiHidden="1" w:unhideWhenUsed="1" w:qFormat="1"/>
+    <w:lsdException w:name="caption" w:semiHidden="1" w:uiPriority="35" w:unhideWhenUsed="1" w:qFormat="1"/>
     <w:lsdException w:name="table of figures" w:semiHidden="1" w:unhideWhenUsed="1"/>
     <w:lsdException w:name="envelope address" w:semiHidden="1" w:unhideWhenUsed="1"/>
     <w:lsdException w:name="envelope return" w:semiHidden="1" w:unhideWhenUsed="1"/>
@@ -2491,7 +2522,7 @@
     <w:lsdException w:name="Title" w:uiPriority="10" w:qFormat="1"/>
     <w:lsdException w:name="Closing" w:semiHidden="1" w:unhideWhenUsed="1"/>
     <w:lsdException w:name="Signature" w:semiHidden="1" w:unhideWhenUsed="1"/>
-    <w:lsdException w:name="Default Paragraph Font" w:uiPriority="1" w:semiHidden="1" w:unhideWhenUsed="1"/>
+    <w:lsdException w:name="Default Paragraph Font" w:semiHidden="1" w:uiPriority="1" w:unhideWhenUsed="1"/>
     <w:lsdException w:name="Body Text" w:semiHidden="1" w:unhideWhenUsed="1"/>
     <w:lsdException w:name="Body Text Indent" w:semiHidden="1" w:unhideWhenUsed="1"/>
     <w:lsdException w:name="List Continue" w:semiHidden="1" w:unhideWhenUsed="1"/>
@@ -2691,8 +2722,8 @@
     <w:lsdException w:name="Subtle Reference" w:uiPriority="31" w:qFormat="1"/>
     <w:lsdException w:name="Intense Reference" w:uiPriority="32" w:qFormat="1"/>
     <w:lsdException w:name="Book Title" w:uiPriority="33" w:qFormat="1"/>
-    <w:lsdException w:name="Bibliography" w:uiPriority="37" w:semiHidden="1" w:unhideWhenUsed="1"/>
-    <w:lsdException w:name="TOC Heading" w:uiPriority="39" w:semiHidden="1" w:unhideWhenUsed="1" w:qFormat="1"/>
+    <w:lsdException w:name="Bibliography" w:semiHidden="1" w:uiPriority="37" w:unhideWhenUsed="1"/>
+    <w:lsdException w:name="TOC Heading" w:semiHidden="1" w:uiPriority="39" w:unhideWhenUsed="1" w:qFormat="1"/>
     <w:lsdException w:name="Plain Table 1" w:uiPriority="41"/>
     <w:lsdException w:name="Plain Table 2" w:uiPriority="42"/>
     <w:lsdException w:name="Plain Table 3" w:uiPriority="43"/>
@@ -2801,8 +2832,9 @@
     <w:lsdException w:name="Smart Hyperlink" w:semiHidden="1" w:unhideWhenUsed="1"/>
     <w:lsdException w:name="Hashtag" w:semiHidden="1" w:unhideWhenUsed="1"/>
     <w:lsdException w:name="Unresolved Mention" w:semiHidden="1" w:unhideWhenUsed="1"/>
+    <w:lsdException w:name="Smart Link" w:semiHidden="1" w:unhideWhenUsed="1"/>
   </w:latentStyles>
-  <w:style w:type="paragraph" w:styleId="Normal" w:default="1">
+  <w:style w:type="paragraph" w:default="1" w:styleId="Normal">
     <w:name w:val="Normal"/>
     <w:qFormat/>
     <w:rsid w:val="0039429A"/>
@@ -2923,13 +2955,12 @@
       <w:szCs w:val="20"/>
     </w:rPr>
   </w:style>
-  <w:style w:type="character" w:styleId="DefaultParagraphFont" w:default="1">
+  <w:style w:type="character" w:default="1" w:styleId="DefaultParagraphFont">
     <w:name w:val="Default Paragraph Font"/>
     <w:uiPriority w:val="1"/>
-    <w:semiHidden/>
     <w:unhideWhenUsed/>
   </w:style>
-  <w:style w:type="table" w:styleId="TableNormal" w:default="1">
+  <w:style w:type="table" w:default="1" w:styleId="TableNormal">
     <w:name w:val="Normal Table"/>
     <w:uiPriority w:val="99"/>
     <w:semiHidden/>
@@ -2944,7 +2975,7 @@
       </w:tblCellMar>
     </w:tblPr>
   </w:style>
-  <w:style w:type="numbering" w:styleId="NoList" w:default="1">
+  <w:style w:type="numbering" w:default="1" w:styleId="NoList">
     <w:name w:val="No List"/>
     <w:uiPriority w:val="99"/>
     <w:semiHidden/>
@@ -2979,7 +3010,7 @@
       <w:spacing w:before="360" w:after="80"/>
     </w:pPr>
     <w:rPr>
-      <w:rFonts w:ascii="Georgia" w:hAnsi="Georgia" w:eastAsia="Georgia" w:cs="Georgia"/>
+      <w:rFonts w:ascii="Georgia" w:eastAsia="Georgia" w:hAnsi="Georgia" w:cs="Georgia"/>
       <w:i/>
       <w:color w:val="666666"/>
       <w:sz w:val="48"/>
@@ -3019,6 +3050,18 @@
       <w:ind w:left="720"/>
       <w:contextualSpacing/>
     </w:pPr>
+  </w:style>
+  <w:style w:type="character" w:styleId="FollowedHyperlink">
+    <w:name w:val="FollowedHyperlink"/>
+    <w:basedOn w:val="DefaultParagraphFont"/>
+    <w:uiPriority w:val="99"/>
+    <w:semiHidden/>
+    <w:unhideWhenUsed/>
+    <w:rsid w:val="00151D34"/>
+    <w:rPr>
+      <w:color w:val="800080" w:themeColor="followedHyperlink"/>
+      <w:u w:val="single"/>
+    </w:rPr>
   </w:style>
 </w:styles>
 </file>

</xml_diff>